<commit_message>
Adding changes from co-author fakeB
</commit_message>
<xml_diff>
--- a/manuscript/manuscript_latex_demo.docx
+++ b/manuscript/manuscript_latex_demo.docx
@@ -1,43 +1,13 @@
 
 <file path=word/document.xml><?xml version="1.0" encoding="utf-8"?>
-<w:document xmlns:w="http://schemas.openxmlformats.org/wordprocessingml/2006/main" xmlns:m="http://schemas.openxmlformats.org/officeDocument/2006/math" xmlns:r="http://schemas.openxmlformats.org/officeDocument/2006/relationships" xmlns:o="urn:schemas-microsoft-com:office:office" xmlns:v="urn:schemas-microsoft-com:vml" xmlns:w10="urn:schemas-microsoft-com:office:word" xmlns:a="http://schemas.openxmlformats.org/drawingml/2006/main" xmlns:pic="http://schemas.openxmlformats.org/drawingml/2006/picture" xmlns:wp="http://schemas.openxmlformats.org/drawingml/2006/wordprocessingDrawing">
+<w:document xmlns:wpc="http://schemas.microsoft.com/office/word/2010/wordprocessingCanvas" xmlns:cx="http://schemas.microsoft.com/office/drawing/2014/chartex" xmlns:cx1="http://schemas.microsoft.com/office/drawing/2015/9/8/chartex" xmlns:cx2="http://schemas.microsoft.com/office/drawing/2015/10/21/chartex" xmlns:cx3="http://schemas.microsoft.com/office/drawing/2016/5/9/chartex" xmlns:cx4="http://schemas.microsoft.com/office/drawing/2016/5/10/chartex" xmlns:cx5="http://schemas.microsoft.com/office/drawing/2016/5/11/chartex" xmlns:cx6="http://schemas.microsoft.com/office/drawing/2016/5/12/chartex" xmlns:cx7="http://schemas.microsoft.com/office/drawing/2016/5/13/chartex" xmlns:cx8="http://schemas.microsoft.com/office/drawing/2016/5/14/chartex" xmlns:mc="http://schemas.openxmlformats.org/markup-compatibility/2006" xmlns:aink="http://schemas.microsoft.com/office/drawing/2016/ink" xmlns:am3d="http://schemas.microsoft.com/office/drawing/2017/model3d" xmlns:o="urn:schemas-microsoft-com:office:office" xmlns:r="http://schemas.openxmlformats.org/officeDocument/2006/relationships" xmlns:m="http://schemas.openxmlformats.org/officeDocument/2006/math" xmlns:v="urn:schemas-microsoft-com:vml" xmlns:wp14="http://schemas.microsoft.com/office/word/2010/wordprocessingDrawing" xmlns:wp="http://schemas.openxmlformats.org/drawingml/2006/wordprocessingDrawing" xmlns:w10="urn:schemas-microsoft-com:office:word" xmlns:w="http://schemas.openxmlformats.org/wordprocessingml/2006/main" xmlns:w14="http://schemas.microsoft.com/office/word/2010/wordml" xmlns:w15="http://schemas.microsoft.com/office/word/2012/wordml" xmlns:w16cid="http://schemas.microsoft.com/office/word/2016/wordml/cid" xmlns:w16se="http://schemas.microsoft.com/office/word/2015/wordml/symex" xmlns:wpg="http://schemas.microsoft.com/office/word/2010/wordprocessingGroup" xmlns:wpi="http://schemas.microsoft.com/office/word/2010/wordprocessingInk" xmlns:wne="http://schemas.microsoft.com/office/word/2006/wordml" xmlns:wps="http://schemas.microsoft.com/office/word/2010/wordprocessingShape" mc:Ignorable="w14 w15 w16se w16cid wp14">
   <w:body>
     <w:p>
       <w:pPr>
         <w:pStyle w:val="Title"/>
       </w:pPr>
       <w:r>
-        <w:t xml:space="preserve">Cost-effectiveness</w:t>
-      </w:r>
-      <w:r>
-        <w:t xml:space="preserve"> </w:t>
-      </w:r>
-      <w:r>
-        <w:t xml:space="preserve">of</w:t>
-      </w:r>
-      <w:r>
-        <w:t xml:space="preserve"> </w:t>
-      </w:r>
-      <w:r>
-        <w:t xml:space="preserve">Dengvaxia</w:t>
-      </w:r>
-      <w:r>
-        <w:t xml:space="preserve"> </w:t>
-      </w:r>
-      <w:r>
-        <w:t xml:space="preserve">in</w:t>
-      </w:r>
-      <w:r>
-        <w:t xml:space="preserve"> </w:t>
-      </w:r>
-      <w:r>
-        <w:t xml:space="preserve">Puerto</w:t>
-      </w:r>
-      <w:r>
-        <w:t xml:space="preserve"> </w:t>
-      </w:r>
-      <w:r>
-        <w:t xml:space="preserve">Rico</w:t>
+        <w:t>Cost-effectiveness of Dengvaxia in Puerto Rico</w:t>
       </w:r>
     </w:p>
     <w:p>
@@ -45,109 +15,95 @@
         <w:pStyle w:val="Author"/>
       </w:pPr>
       <w:r>
-        <w:t xml:space="preserve">Guido</w:t>
-      </w:r>
-      <w:r>
-        <w:t xml:space="preserve"> </w:t>
-      </w:r>
-      <w:r>
-        <w:t xml:space="preserve">España,</w:t>
-      </w:r>
-      <w:r>
-        <w:t xml:space="preserve"> </w:t>
-      </w:r>
-      <w:r>
-        <w:t xml:space="preserve">Alex</w:t>
-      </w:r>
-      <w:r>
-        <w:t xml:space="preserve"> </w:t>
-      </w:r>
-      <w:r>
-        <w:t xml:space="preserve">Perkins</w:t>
+        <w:t>Guido España, Alex Perkins</w:t>
       </w:r>
     </w:p>
     <w:p>
       <w:pPr>
         <w:pStyle w:val="Heading1"/>
       </w:pPr>
-      <w:bookmarkStart w:id="20" w:name="introduction"/>
-      <w:r>
-        <w:t xml:space="preserve">Introduction</w:t>
-      </w:r>
-      <w:bookmarkEnd w:id="20"/>
+      <w:bookmarkStart w:id="0" w:name="introduction"/>
+      <w:r>
+        <w:t>Introduction</w:t>
+      </w:r>
+      <w:bookmarkEnd w:id="0"/>
     </w:p>
     <w:p>
       <w:pPr>
         <w:pStyle w:val="FirstParagraph"/>
       </w:pPr>
       <w:r>
-        <w:t xml:space="preserve">The latest results of the CYD-TDV vaccine show an increased risk of severe dengue upon infection among vaccinees without previous exposure to dengue virus (DENV)</w:t>
-      </w:r>
-      <w:r>
-        <w:t xml:space="preserve"> </w:t>
-      </w:r>
-      <w:r>
-        <w:t xml:space="preserve">[1]</w:t>
-      </w:r>
-      <w:r>
-        <w:t xml:space="preserve">. The World Health Organization (WHO) recommends a pre-vaccination screening to ensure that only those with previous exposure to DENV are vaccinated</w:t>
-      </w:r>
-      <w:r>
-        <w:t xml:space="preserve"> </w:t>
-      </w:r>
-      <w:r>
-        <w:t xml:space="preserve">[2]</w:t>
-      </w:r>
-      <w:r>
-        <w:t xml:space="preserve">. However, rapid diagnostic tests with high sensitivity and specificity are not currently available. We have previously discussed the benefits and cost-effectiveness of pre-screening vaccination for economic scenarios of the Philippines and Brazil</w:t>
-      </w:r>
-      <w:r>
-        <w:t xml:space="preserve"> </w:t>
-      </w:r>
-      <w:r>
-        <w:t xml:space="preserve">[3]</w:t>
-      </w:r>
-      <w:r>
-        <w:t xml:space="preserve">. Here, we discuss the implications of this strategy for Puerto Rico in terms of epidemiological benefits and cost-effectiveness.</w:t>
+        <w:t>The latest results of the CYD-TDV vaccine show an increased risk of severe dengue upon infection among vaccinees without previous exposure to dengue virus (DENV) [1]</w:t>
+      </w:r>
+      <w:r>
+        <w:t xml:space="preserve">. The World Health Organization (WHO) recommends a pre-vaccination screening to ensure that only those with previous exposure to DENV are vaccinated [2]. However, rapid diagnostic tests with high sensitivity and specificity are not currently available. We </w:t>
+      </w:r>
+      <w:r>
+        <w:t>have previously discussed the benefits and cost-effectiveness of pre-screening vaccination for economic scenarios of the Philippines and Brazil [3]. Here, we discuss the implications of this strategy for Puerto Rico in terms of epidemiological benefits and</w:t>
+      </w:r>
+      <w:r>
+        <w:t xml:space="preserve"> cost-effectiveness.</w:t>
       </w:r>
     </w:p>
     <w:p>
       <w:pPr>
         <w:pStyle w:val="Heading1"/>
       </w:pPr>
-      <w:bookmarkStart w:id="21" w:name="methods"/>
-      <w:r>
-        <w:t xml:space="preserve">Methods</w:t>
-      </w:r>
-      <w:bookmarkEnd w:id="21"/>
+      <w:bookmarkStart w:id="1" w:name="methods"/>
+      <w:r>
+        <w:t>Methods</w:t>
+      </w:r>
+      <w:bookmarkEnd w:id="1"/>
     </w:p>
     <w:p>
       <w:pPr>
         <w:pStyle w:val="FirstParagraph"/>
       </w:pPr>
-      <w:r>
-        <w:t xml:space="preserve">We updated our assumptions of treatment of dengue for ambulatory cases and hospitalizations, based on estimates from 2002 to 2010</w:t>
-      </w:r>
-      <w:r>
-        <w:t xml:space="preserve"> </w:t>
-      </w:r>
-      <w:r>
-        <w:t xml:space="preserve">[4]</w:t>
-      </w:r>
-      <w:r>
-        <w:t xml:space="preserve">. Using the consumer price index for Puerto Rico, we projected these costs to 2019 USD. Similarly, we took the GDP per-capita for Puerto Rico in 2016</w:t>
-      </w:r>
-      <w:r>
-        <w:t xml:space="preserve"> </w:t>
-      </w:r>
-      <w:r>
-        <w:t xml:space="preserve">[5]</w:t>
-      </w:r>
-      <w:r>
-        <w:t xml:space="preserve"> </w:t>
-      </w:r>
-      <w:r>
-        <w:t xml:space="preserve">and projected it’s value to 2019.</w:t>
+      <w:ins w:id="2" w:author="GUIDO CAMARGO ESPAÑA" w:date="2019-04-19T14:44:00Z">
+        <w:r>
+          <w:t>B</w:t>
+        </w:r>
+        <w:r>
+          <w:t>ased on estimates from 2002 to 2010 [4</w:t>
+        </w:r>
+        <w:r>
+          <w:t xml:space="preserve">], </w:t>
+        </w:r>
+      </w:ins>
+      <w:del w:id="3" w:author="GUIDO CAMARGO ESPAÑA" w:date="2019-04-19T14:45:00Z">
+        <w:r>
+          <w:delText xml:space="preserve">We </w:delText>
+        </w:r>
+      </w:del>
+      <w:ins w:id="4" w:author="GUIDO CAMARGO ESPAÑA" w:date="2019-04-19T14:45:00Z">
+        <w:r>
+          <w:t>w</w:t>
+        </w:r>
+        <w:r>
+          <w:t xml:space="preserve">e </w:t>
+        </w:r>
+      </w:ins>
+      <w:r>
+        <w:t>updated our assumptions of treatment of dengue for ambulatory cases and hospitalizations</w:t>
+      </w:r>
+      <w:del w:id="5" w:author="GUIDO CAMARGO ESPAÑA" w:date="2019-04-19T14:44:00Z">
+        <w:r>
+          <w:delText>, based on estimates from 2002 to 2010 [4</w:delText>
+        </w:r>
+      </w:del>
+      <w:r>
+        <w:t>]. Using the consumer price index for Puerto Rico, we projected these costs to 2019 USD. Simila</w:t>
+      </w:r>
+      <w:r>
+        <w:t>rly, we took the GDP per-capita for Puerto Rico in 2016 [5] and projected it</w:t>
+      </w:r>
+      <w:del w:id="6" w:author="GUIDO CAMARGO ESPAÑA" w:date="2019-04-19T14:45:00Z">
+        <w:r>
+          <w:delText>’</w:delText>
+        </w:r>
+      </w:del>
+      <w:r>
+        <w:t>s value to 2019.</w:t>
       </w:r>
     </w:p>
     <w:p>
@@ -155,25 +111,26 @@
         <w:pStyle w:val="TableCaption"/>
       </w:pPr>
       <w:r>
-        <w:t xml:space="preserve">Costs for dengue burden in Puerto Rico</w:t>
+        <w:t>Costs for dengue burden in Puerto Rico</w:t>
       </w:r>
     </w:p>
     <w:tbl>
       <w:tblPr>
         <w:tblStyle w:val="Table"/>
-        <w:tblW w:type="pct" w:w="0.0"/>
-        <w:tblLook w:firstRow="1"/>
-        <w:tblCaption w:val="Costs for dengue burden in Puerto Rico"/>
+        <w:tblW w:w="0" w:type="pct"/>
+        <w:tblLook w:val="07E0" w:firstRow="1" w:lastRow="1" w:firstColumn="1" w:lastColumn="1" w:noHBand="1" w:noVBand="1"/>
       </w:tblPr>
-      <w:tblGrid/>
+      <w:tblGrid>
+        <w:gridCol w:w="1791"/>
+        <w:gridCol w:w="1698"/>
+        <w:gridCol w:w="2951"/>
+      </w:tblGrid>
       <w:tr>
-        <w:trPr>
-          <w:cnfStyle w:firstRow="1"/>
-        </w:trPr>
-        <w:tc>
-          <w:tcPr>
+        <w:tc>
+          <w:tcPr>
+            <w:tcW w:w="0" w:type="auto"/>
             <w:tcBorders>
-              <w:bottom w:val="single"/>
+              <w:bottom w:val="single" w:sz="0" w:space="0" w:color="auto"/>
             </w:tcBorders>
             <w:vAlign w:val="bottom"/>
           </w:tcPr>
@@ -181,25 +138,26 @@
         </w:tc>
         <w:tc>
           <w:tcPr>
+            <w:tcW w:w="0" w:type="auto"/>
             <w:tcBorders>
-              <w:bottom w:val="single"/>
+              <w:bottom w:val="single" w:sz="0" w:space="0" w:color="auto"/>
             </w:tcBorders>
             <w:vAlign w:val="bottom"/>
           </w:tcPr>
           <w:p>
             <w:pPr>
               <w:pStyle w:val="Compact"/>
-              <w:jc w:val="left"/>
-            </w:pPr>
-            <w:r>
-              <w:t xml:space="preserve">Cost (USD)</w:t>
-            </w:r>
-          </w:p>
-        </w:tc>
-        <w:tc>
-          <w:tcPr>
+            </w:pPr>
+            <w:r>
+              <w:t>Cost (USD)</w:t>
+            </w:r>
+          </w:p>
+        </w:tc>
+        <w:tc>
+          <w:tcPr>
+            <w:tcW w:w="0" w:type="auto"/>
             <w:tcBorders>
-              <w:bottom w:val="single"/>
+              <w:bottom w:val="single" w:sz="0" w:space="0" w:color="auto"/>
             </w:tcBorders>
             <w:vAlign w:val="bottom"/>
           </w:tcPr>
@@ -209,112 +167,133 @@
               <w:jc w:val="right"/>
             </w:pPr>
             <w:r>
-              <w:t xml:space="preserve">Cost Projected (2019 USD)</w:t>
+              <w:t>Cost Projected (2019 USD)</w:t>
             </w:r>
           </w:p>
         </w:tc>
       </w:tr>
       <w:tr>
         <w:tc>
-          <w:p>
-            <w:pPr>
-              <w:pStyle w:val="Compact"/>
-              <w:jc w:val="left"/>
-            </w:pPr>
-            <w:r>
-              <w:t xml:space="preserve">Ambulatory</w:t>
-            </w:r>
-          </w:p>
-        </w:tc>
-        <w:tc>
-          <w:p>
-            <w:pPr>
-              <w:pStyle w:val="Compact"/>
-              <w:jc w:val="left"/>
-            </w:pPr>
-            <w:r>
-              <w:t xml:space="preserve">239 (2010)</w:t>
-            </w:r>
-          </w:p>
-        </w:tc>
-        <w:tc>
-          <w:p>
-            <w:pPr>
-              <w:pStyle w:val="Compact"/>
-              <w:jc w:val="right"/>
-            </w:pPr>
-            <w:r>
-              <w:t xml:space="preserve">311</w:t>
+          <w:tcPr>
+            <w:tcW w:w="0" w:type="auto"/>
+          </w:tcPr>
+          <w:p>
+            <w:pPr>
+              <w:pStyle w:val="Compact"/>
+            </w:pPr>
+            <w:r>
+              <w:t>Ambulatory</w:t>
+            </w:r>
+          </w:p>
+        </w:tc>
+        <w:tc>
+          <w:tcPr>
+            <w:tcW w:w="0" w:type="auto"/>
+          </w:tcPr>
+          <w:p>
+            <w:pPr>
+              <w:pStyle w:val="Compact"/>
+            </w:pPr>
+            <w:r>
+              <w:t>239 (2010)</w:t>
+            </w:r>
+          </w:p>
+        </w:tc>
+        <w:tc>
+          <w:tcPr>
+            <w:tcW w:w="0" w:type="auto"/>
+          </w:tcPr>
+          <w:p>
+            <w:pPr>
+              <w:pStyle w:val="Compact"/>
+              <w:jc w:val="right"/>
+            </w:pPr>
+            <w:r>
+              <w:t>311</w:t>
             </w:r>
           </w:p>
         </w:tc>
       </w:tr>
       <w:tr>
         <w:tc>
-          <w:p>
-            <w:pPr>
-              <w:pStyle w:val="Compact"/>
-              <w:jc w:val="left"/>
-            </w:pPr>
-            <w:r>
-              <w:t xml:space="preserve">Hospitalization</w:t>
-            </w:r>
-          </w:p>
-        </w:tc>
-        <w:tc>
-          <w:p>
-            <w:pPr>
-              <w:pStyle w:val="Compact"/>
-              <w:jc w:val="left"/>
-            </w:pPr>
-            <w:r>
-              <w:t xml:space="preserve">1615 (2010)</w:t>
-            </w:r>
-          </w:p>
-        </w:tc>
-        <w:tc>
-          <w:p>
-            <w:pPr>
-              <w:pStyle w:val="Compact"/>
-              <w:jc w:val="right"/>
-            </w:pPr>
-            <w:r>
-              <w:t xml:space="preserve">2107</w:t>
+          <w:tcPr>
+            <w:tcW w:w="0" w:type="auto"/>
+          </w:tcPr>
+          <w:p>
+            <w:pPr>
+              <w:pStyle w:val="Compact"/>
+            </w:pPr>
+            <w:r>
+              <w:t>Hospitalization</w:t>
+            </w:r>
+          </w:p>
+        </w:tc>
+        <w:tc>
+          <w:tcPr>
+            <w:tcW w:w="0" w:type="auto"/>
+          </w:tcPr>
+          <w:p>
+            <w:pPr>
+              <w:pStyle w:val="Compact"/>
+            </w:pPr>
+            <w:r>
+              <w:t>1615 (2010)</w:t>
+            </w:r>
+          </w:p>
+        </w:tc>
+        <w:tc>
+          <w:tcPr>
+            <w:tcW w:w="0" w:type="auto"/>
+          </w:tcPr>
+          <w:p>
+            <w:pPr>
+              <w:pStyle w:val="Compact"/>
+              <w:jc w:val="right"/>
+            </w:pPr>
+            <w:r>
+              <w:t>2107</w:t>
             </w:r>
           </w:p>
         </w:tc>
       </w:tr>
       <w:tr>
         <w:tc>
-          <w:p>
-            <w:pPr>
-              <w:pStyle w:val="Compact"/>
-              <w:jc w:val="left"/>
-            </w:pPr>
-            <w:r>
-              <w:t xml:space="preserve">GDP per-Capita</w:t>
-            </w:r>
-          </w:p>
-        </w:tc>
-        <w:tc>
-          <w:p>
-            <w:pPr>
-              <w:pStyle w:val="Compact"/>
-              <w:jc w:val="left"/>
-            </w:pPr>
-            <w:r>
-              <w:t xml:space="preserve">30,833 (2016)</w:t>
-            </w:r>
-          </w:p>
-        </w:tc>
-        <w:tc>
-          <w:p>
-            <w:pPr>
-              <w:pStyle w:val="Compact"/>
-              <w:jc w:val="right"/>
-            </w:pPr>
-            <w:r>
-              <w:t xml:space="preserve">30,833</w:t>
+          <w:tcPr>
+            <w:tcW w:w="0" w:type="auto"/>
+          </w:tcPr>
+          <w:p>
+            <w:pPr>
+              <w:pStyle w:val="Compact"/>
+            </w:pPr>
+            <w:r>
+              <w:t>GDP per-Capita</w:t>
+            </w:r>
+          </w:p>
+        </w:tc>
+        <w:tc>
+          <w:tcPr>
+            <w:tcW w:w="0" w:type="auto"/>
+          </w:tcPr>
+          <w:p>
+            <w:pPr>
+              <w:pStyle w:val="Compact"/>
+            </w:pPr>
+            <w:r>
+              <w:t>30,833 (2016)</w:t>
+            </w:r>
+          </w:p>
+        </w:tc>
+        <w:tc>
+          <w:tcPr>
+            <w:tcW w:w="0" w:type="auto"/>
+          </w:tcPr>
+          <w:p>
+            <w:pPr>
+              <w:pStyle w:val="Compact"/>
+              <w:jc w:val="right"/>
+            </w:pPr>
+            <w:r>
+              <w:t>30,833</w:t>
             </w:r>
           </w:p>
         </w:tc>
@@ -325,21 +304,21 @@
         <w:pStyle w:val="BodyText"/>
       </w:pPr>
       <w:r>
-        <w:t xml:space="preserve">We then calculated the Incremental Cost-Effectiveness Ratio (ICER) as in equation</w:t>
-      </w:r>
-      <w:r>
-        <w:t xml:space="preserve"> </w:t>
+        <w:t xml:space="preserve">We then calculated the Incremental Cost-Effectiveness Ratio (ICER) as in equation </w:t>
       </w:r>
       <w:hyperlink w:anchor="eq-ICER">
         <w:r>
           <w:rPr>
             <w:rStyle w:val="Hyperlink"/>
           </w:rPr>
-          <w:t xml:space="preserve">[eq-ICER]</w:t>
+          <w:t>[eq-ICER]</w:t>
         </w:r>
       </w:hyperlink>
       <w:r>
-        <w:t xml:space="preserve">. As others have, we deemed the intervention cost-effective if the ICER was below 3 GDP per-Capita, and very cost-effective if the ICER fell below 1 GDP per-Capita. We assumed a baseline scenario of costs.</w:t>
+        <w:t>. As others have, we deemed the intervention cost-effective if the ICER was below 3 GDP per-Capita, and very cost</w:t>
+      </w:r>
+      <w:r>
+        <w:t>-effective if the ICER fell below 1 GDP per-Capita. We assumed a baseline scenario of costs.</w:t>
       </w:r>
     </w:p>
     <w:p>
@@ -352,264 +331,185 @@
         </m:oMathParaPr>
         <m:oMath>
           <m:r>
-            <m:t>I</m:t>
+            <w:rPr>
+              <w:rFonts w:ascii="Cambria Math" w:hAnsi="Cambria Math"/>
+            </w:rPr>
+            <m:t>ICER</m:t>
           </m:r>
           <m:r>
-            <m:t>C</m:t>
-          </m:r>
-          <m:r>
-            <m:t>E</m:t>
-          </m:r>
-          <m:r>
-            <m:t>R</m:t>
-          </m:r>
-          <m:r>
+            <w:rPr>
+              <w:rFonts w:ascii="Cambria Math" w:hAnsi="Cambria Math"/>
+            </w:rPr>
             <m:t>=</m:t>
           </m:r>
           <m:f>
             <m:fPr>
-              <m:type m:val="bar"/>
+              <m:ctrlPr>
+                <w:rPr>
+                  <w:rFonts w:ascii="Cambria Math" w:hAnsi="Cambria Math"/>
+                </w:rPr>
+              </m:ctrlPr>
             </m:fPr>
             <m:num>
               <m:r>
-                <m:t>C</m:t>
-              </m:r>
-              <m:r>
-                <m:t>o</m:t>
-              </m:r>
-              <m:r>
-                <m:t>s</m:t>
+                <w:rPr>
+                  <w:rFonts w:ascii="Cambria Math" w:hAnsi="Cambria Math"/>
+                </w:rPr>
+                <m:t>Cos</m:t>
               </m:r>
               <m:sSub>
+                <m:sSubPr>
+                  <m:ctrlPr>
+                    <w:rPr>
+                      <w:rFonts w:ascii="Cambria Math" w:hAnsi="Cambria Math"/>
+                    </w:rPr>
+                  </m:ctrlPr>
+                </m:sSubPr>
                 <m:e>
                   <m:r>
+                    <w:rPr>
+                      <w:rFonts w:ascii="Cambria Math" w:hAnsi="Cambria Math"/>
+                    </w:rPr>
                     <m:t>t</m:t>
                   </m:r>
                 </m:e>
                 <m:sub>
                   <m:r>
-                    <m:t>i</m:t>
-                  </m:r>
-                  <m:r>
-                    <m:t>n</m:t>
-                  </m:r>
-                  <m:r>
-                    <m:t>t</m:t>
-                  </m:r>
-                  <m:r>
-                    <m:t>e</m:t>
-                  </m:r>
-                  <m:r>
-                    <m:t>r</m:t>
-                  </m:r>
-                  <m:r>
-                    <m:t>v</m:t>
-                  </m:r>
-                  <m:r>
-                    <m:t>e</m:t>
-                  </m:r>
-                  <m:r>
-                    <m:t>n</m:t>
-                  </m:r>
-                  <m:r>
-                    <m:t>t</m:t>
-                  </m:r>
-                  <m:r>
-                    <m:t>i</m:t>
-                  </m:r>
-                  <m:r>
-                    <m:t>o</m:t>
-                  </m:r>
-                  <m:r>
-                    <m:t>n</m:t>
+                    <w:rPr>
+                      <w:rFonts w:ascii="Cambria Math" w:hAnsi="Cambria Math"/>
+                    </w:rPr>
+                    <m:t>intervention</m:t>
                   </m:r>
                 </m:sub>
               </m:sSub>
               <m:r>
-                <m:t>−</m:t>
+                <w:rPr>
+                  <w:rFonts w:ascii="Cambria Math" w:hAnsi="Cambria Math"/>
+                </w:rPr>
+                <m:t>-</m:t>
               </m:r>
               <m:r>
-                <m:t>C</m:t>
-              </m:r>
-              <m:r>
-                <m:t>o</m:t>
-              </m:r>
-              <m:r>
-                <m:t>s</m:t>
+                <w:rPr>
+                  <w:rFonts w:ascii="Cambria Math" w:hAnsi="Cambria Math"/>
+                </w:rPr>
+                <m:t>Cos</m:t>
               </m:r>
               <m:sSub>
+                <m:sSubPr>
+                  <m:ctrlPr>
+                    <w:rPr>
+                      <w:rFonts w:ascii="Cambria Math" w:hAnsi="Cambria Math"/>
+                    </w:rPr>
+                  </m:ctrlPr>
+                </m:sSubPr>
                 <m:e>
                   <m:r>
+                    <w:rPr>
+                      <w:rFonts w:ascii="Cambria Math" w:hAnsi="Cambria Math"/>
+                    </w:rPr>
                     <m:t>t</m:t>
                   </m:r>
                 </m:e>
                 <m:sub>
                   <m:r>
-                    <m:t>n</m:t>
+                    <w:rPr>
+                      <w:rFonts w:ascii="Cambria Math" w:hAnsi="Cambria Math"/>
+                    </w:rPr>
+                    <m:t>no</m:t>
                   </m:r>
                   <m:r>
-                    <m:t>o</m:t>
+                    <w:rPr>
+                      <w:rFonts w:ascii="Cambria Math" w:hAnsi="Cambria Math"/>
+                    </w:rPr>
+                    <m:t>-</m:t>
                   </m:r>
                   <m:r>
-                    <m:t>−</m:t>
-                  </m:r>
-                  <m:r>
-                    <m:t>i</m:t>
-                  </m:r>
-                  <m:r>
-                    <m:t>n</m:t>
-                  </m:r>
-                  <m:r>
-                    <m:t>t</m:t>
-                  </m:r>
-                  <m:r>
-                    <m:t>e</m:t>
-                  </m:r>
-                  <m:r>
-                    <m:t>r</m:t>
-                  </m:r>
-                  <m:r>
-                    <m:t>v</m:t>
-                  </m:r>
-                  <m:r>
-                    <m:t>e</m:t>
-                  </m:r>
-                  <m:r>
-                    <m:t>n</m:t>
-                  </m:r>
-                  <m:r>
-                    <m:t>t</m:t>
-                  </m:r>
-                  <m:r>
-                    <m:t>i</m:t>
-                  </m:r>
-                  <m:r>
-                    <m:t>o</m:t>
-                  </m:r>
-                  <m:r>
-                    <m:t>n</m:t>
+                    <w:rPr>
+                      <w:rFonts w:ascii="Cambria Math" w:hAnsi="Cambria Math"/>
+                    </w:rPr>
+                    <m:t>intervention</m:t>
                   </m:r>
                 </m:sub>
               </m:sSub>
             </m:num>
             <m:den>
               <m:r>
-                <m:t>Q</m:t>
-              </m:r>
-              <m:r>
-                <m:t>A</m:t>
-              </m:r>
-              <m:r>
-                <m:t>L</m:t>
+                <w:rPr>
+                  <w:rFonts w:ascii="Cambria Math" w:hAnsi="Cambria Math"/>
+                </w:rPr>
+                <m:t>QAL</m:t>
               </m:r>
               <m:sSub>
+                <m:sSubPr>
+                  <m:ctrlPr>
+                    <w:rPr>
+                      <w:rFonts w:ascii="Cambria Math" w:hAnsi="Cambria Math"/>
+                    </w:rPr>
+                  </m:ctrlPr>
+                </m:sSubPr>
                 <m:e>
                   <m:r>
+                    <w:rPr>
+                      <w:rFonts w:ascii="Cambria Math" w:hAnsi="Cambria Math"/>
+                    </w:rPr>
                     <m:t>Y</m:t>
                   </m:r>
                 </m:e>
                 <m:sub>
                   <m:r>
-                    <m:t>i</m:t>
-                  </m:r>
-                  <m:r>
-                    <m:t>n</m:t>
-                  </m:r>
-                  <m:r>
-                    <m:t>t</m:t>
-                  </m:r>
-                  <m:r>
-                    <m:t>e</m:t>
-                  </m:r>
-                  <m:r>
-                    <m:t>r</m:t>
-                  </m:r>
-                  <m:r>
-                    <m:t>v</m:t>
-                  </m:r>
-                  <m:r>
-                    <m:t>e</m:t>
-                  </m:r>
-                  <m:r>
-                    <m:t>n</m:t>
-                  </m:r>
-                  <m:r>
-                    <m:t>t</m:t>
-                  </m:r>
-                  <m:r>
-                    <m:t>i</m:t>
-                  </m:r>
-                  <m:r>
-                    <m:t>o</m:t>
-                  </m:r>
-                  <m:r>
-                    <m:t>n</m:t>
+                    <w:rPr>
+                      <w:rFonts w:ascii="Cambria Math" w:hAnsi="Cambria Math"/>
+                    </w:rPr>
+                    <m:t>intervention</m:t>
                   </m:r>
                 </m:sub>
               </m:sSub>
               <m:r>
-                <m:t>−</m:t>
+                <w:rPr>
+                  <w:rFonts w:ascii="Cambria Math" w:hAnsi="Cambria Math"/>
+                </w:rPr>
+                <m:t>-</m:t>
               </m:r>
               <m:r>
-                <m:t>Q</m:t>
-              </m:r>
-              <m:r>
-                <m:t>A</m:t>
-              </m:r>
-              <m:r>
-                <m:t>L</m:t>
+                <w:rPr>
+                  <w:rFonts w:ascii="Cambria Math" w:hAnsi="Cambria Math"/>
+                </w:rPr>
+                <m:t>QAL</m:t>
               </m:r>
               <m:sSub>
+                <m:sSubPr>
+                  <m:ctrlPr>
+                    <w:rPr>
+                      <w:rFonts w:ascii="Cambria Math" w:hAnsi="Cambria Math"/>
+                    </w:rPr>
+                  </m:ctrlPr>
+                </m:sSubPr>
                 <m:e>
                   <m:r>
+                    <w:rPr>
+                      <w:rFonts w:ascii="Cambria Math" w:hAnsi="Cambria Math"/>
+                    </w:rPr>
                     <m:t>Y</m:t>
                   </m:r>
                 </m:e>
                 <m:sub>
                   <m:r>
-                    <m:t>n</m:t>
+                    <w:rPr>
+                      <w:rFonts w:ascii="Cambria Math" w:hAnsi="Cambria Math"/>
+                    </w:rPr>
+                    <m:t>no</m:t>
                   </m:r>
                   <m:r>
-                    <m:t>o</m:t>
+                    <w:rPr>
+                      <w:rFonts w:ascii="Cambria Math" w:hAnsi="Cambria Math"/>
+                    </w:rPr>
+                    <m:t>-</m:t>
                   </m:r>
                   <m:r>
-                    <m:t>−</m:t>
-                  </m:r>
-                  <m:r>
-                    <m:t>i</m:t>
-                  </m:r>
-                  <m:r>
-                    <m:t>n</m:t>
-                  </m:r>
-                  <m:r>
-                    <m:t>t</m:t>
-                  </m:r>
-                  <m:r>
-                    <m:t>e</m:t>
-                  </m:r>
-                  <m:r>
-                    <m:t>r</m:t>
-                  </m:r>
-                  <m:r>
-                    <m:t>v</m:t>
-                  </m:r>
-                  <m:r>
-                    <m:t>e</m:t>
-                  </m:r>
-                  <m:r>
-                    <m:t>n</m:t>
-                  </m:r>
-                  <m:r>
-                    <m:t>t</m:t>
-                  </m:r>
-                  <m:r>
-                    <m:t>i</m:t>
-                  </m:r>
-                  <m:r>
-                    <m:t>o</m:t>
-                  </m:r>
-                  <m:r>
-                    <m:t>n</m:t>
+                    <w:rPr>
+                      <w:rFonts w:ascii="Cambria Math" w:hAnsi="Cambria Math"/>
+                    </w:rPr>
+                    <m:t>intervention</m:t>
                   </m:r>
                 </m:sub>
               </m:sSub>
@@ -622,98 +522,112 @@
       <w:pPr>
         <w:pStyle w:val="Heading1"/>
       </w:pPr>
-      <w:bookmarkStart w:id="22" w:name="results"/>
-      <w:r>
-        <w:t xml:space="preserve">Results</w:t>
-      </w:r>
-      <w:bookmarkEnd w:id="22"/>
+      <w:bookmarkStart w:id="7" w:name="results"/>
+      <w:r>
+        <w:lastRenderedPageBreak/>
+        <w:t>Results</w:t>
+      </w:r>
+      <w:bookmarkEnd w:id="7"/>
     </w:p>
     <w:p>
       <w:pPr>
         <w:pStyle w:val="Heading2"/>
       </w:pPr>
-      <w:bookmarkStart w:id="23" w:name="X75c415ba5350d8a9e9e9b68d1cba40a47657e11"/>
-      <w:r>
-        <w:t xml:space="preserve">Epidemiological benefits from vaccination</w:t>
-      </w:r>
-      <w:bookmarkEnd w:id="23"/>
+      <w:bookmarkStart w:id="8" w:name="X75c415ba5350d8a9e9e9b68d1cba40a47657e11"/>
+      <w:r>
+        <w:t>Epide</w:t>
+      </w:r>
+      <w:r>
+        <w:t>miological benefits from vaccination</w:t>
+      </w:r>
+      <w:bookmarkEnd w:id="8"/>
     </w:p>
     <w:p>
       <w:pPr>
         <w:pStyle w:val="FirstParagraph"/>
       </w:pPr>
       <w:r>
-        <w:t xml:space="preserve">The benefits are outlined in Fig.</w:t>
-      </w:r>
-      <w:r>
-        <w:t xml:space="preserve"> </w:t>
+        <w:t xml:space="preserve">The benefits are outlined in Fig. </w:t>
       </w:r>
       <w:hyperlink w:anchor="fig-epi-benefits">
         <w:r>
           <w:rPr>
             <w:rStyle w:val="Hyperlink"/>
           </w:rPr>
-          <w:t xml:space="preserve">1</w:t>
+          <w:t>1</w:t>
         </w:r>
       </w:hyperlink>
       <w:r>
-        <w:t xml:space="preserve">. At</w:t>
-      </w:r>
-      <w:r>
-        <w:t xml:space="preserve"> </w:t>
+        <w:t xml:space="preserve">. At </w:t>
       </w:r>
       <m:oMath>
         <m:r>
+          <w:rPr>
+            <w:rFonts w:ascii="Cambria Math" w:hAnsi="Cambria Math"/>
+          </w:rPr>
           <m:t>P</m:t>
         </m:r>
         <m:sSub>
+          <m:sSubPr>
+            <m:ctrlPr>
+              <w:rPr>
+                <w:rFonts w:ascii="Cambria Math" w:hAnsi="Cambria Math"/>
+              </w:rPr>
+            </m:ctrlPr>
+          </m:sSubPr>
           <m:e>
             <m:r>
+              <w:rPr>
+                <w:rFonts w:ascii="Cambria Math" w:hAnsi="Cambria Math"/>
+              </w:rPr>
               <m:t>E</m:t>
             </m:r>
           </m:e>
           <m:sub>
             <m:r>
+              <w:rPr>
+                <w:rFonts w:ascii="Cambria Math" w:hAnsi="Cambria Math"/>
+              </w:rPr>
               <m:t>9</m:t>
             </m:r>
           </m:sub>
         </m:sSub>
         <m:r>
-          <m:t>=</m:t>
-        </m:r>
-        <m:r>
-          <m:t>0.5</m:t>
+          <w:rPr>
+            <w:rFonts w:ascii="Cambria Math" w:hAnsi="Cambria Math"/>
+          </w:rPr>
+          <m:t>=0.5</m:t>
         </m:r>
       </m:oMath>
       <w:r>
-        <w:t xml:space="preserve"> </w:t>
-      </w:r>
-      <w:r>
-        <w:t xml:space="preserve">there are several scenarios where the vaccine is beneficial from the public health perspective.</w:t>
+        <w:t xml:space="preserve"> there are several scenarios where the vaccine is beneficial from the public health perspective.</w:t>
       </w:r>
     </w:p>
     <w:p>
       <w:pPr>
         <w:pStyle w:val="CaptionedFigure"/>
       </w:pPr>
-      <w:bookmarkStart w:id="25" w:name="fig-epi-benefits"/>
-      <w:r>
+      <w:r>
+        <w:rPr>
+          <w:noProof/>
+        </w:rPr>
         <w:drawing>
-          <wp:inline>
+          <wp:inline distT="0" distB="0" distL="0" distR="0" wp14:anchorId="50DC38E4" wp14:editId="2B7F59F9">
             <wp:extent cx="5943600" cy="1404000"/>
-            <wp:effectExtent b="0" l="0" r="0" t="0"/>
-            <wp:docPr descr="[fig-epi-benefits] Proportion of cases averted with pre-vaccination screening strategy with CYD-TDV over 10 years" title="" id="1" name="Picture"/>
-            <a:graphic>
+            <wp:effectExtent l="0" t="0" r="0" b="0"/>
+            <wp:docPr id="1" name="Picture" descr="[fig-epi-benefits] Proportion of cases averted with pre-vaccination screening strategy with CYD-TDV over 10 years"/>
+            <wp:cNvGraphicFramePr/>
+            <a:graphic xmlns:a="http://schemas.openxmlformats.org/drawingml/2006/main">
               <a:graphicData uri="http://schemas.openxmlformats.org/drawingml/2006/picture">
-                <pic:pic>
+                <pic:pic xmlns:pic="http://schemas.openxmlformats.org/drawingml/2006/picture">
                   <pic:nvPicPr>
-                    <pic:cNvPr descr="../analysis/figures/report_figure_cases_averted_heatmap_10y.jpeg" id="0" name="Picture"/>
+                    <pic:cNvPr id="0" name="Picture" descr="../analysis/figures/report_figure_cases_averted_heatmap_10y.jpeg"/>
                     <pic:cNvPicPr>
-                      <a:picLocks noChangeArrowheads="1" noChangeAspect="1"/>
+                      <a:picLocks noChangeAspect="1" noChangeArrowheads="1"/>
                     </pic:cNvPicPr>
                   </pic:nvPicPr>
                   <pic:blipFill>
-                    <a:blip r:embed="rId24"/>
+                    <a:blip r:embed="rId7"/>
                     <a:stretch>
                       <a:fillRect/>
                     </a:stretch>
@@ -739,78 +653,88 @@
           </wp:inline>
         </w:drawing>
       </w:r>
-      <w:bookmarkEnd w:id="25"/>
     </w:p>
     <w:p>
       <w:pPr>
         <w:pStyle w:val="ImageCaption"/>
       </w:pPr>
-      <w:bookmarkStart w:id="26" w:name="fig-epi-benefits"/>
-      <w:r>
-        <w:t xml:space="preserve">[fig-epi-benefits]</w:t>
-      </w:r>
-      <w:bookmarkEnd w:id="26"/>
-      <w:r>
-        <w:t xml:space="preserve"> </w:t>
-      </w:r>
-      <w:r>
-        <w:t xml:space="preserve">Proportion of cases averted with pre-vaccination screening strategy with CYD-TDV over 10 years</w:t>
+      <w:bookmarkStart w:id="9" w:name="fig-epi-benefits"/>
+      <w:r>
+        <w:t>[fig-epi-benefits]</w:t>
+      </w:r>
+      <w:bookmarkEnd w:id="9"/>
+      <w:r>
+        <w:t xml:space="preserve"> Proportion of</w:t>
+      </w:r>
+      <w:r>
+        <w:t xml:space="preserve"> cases averted with pre-vaccination screening strategy with CYD-TDV over 10 years</w:t>
       </w:r>
     </w:p>
     <w:p>
       <w:pPr>
         <w:pStyle w:val="Heading2"/>
       </w:pPr>
-      <w:bookmarkStart w:id="27" w:name="X29bdf90c328a6f6a3d4015d1eb9be65bc7816e7"/>
-      <w:r>
-        <w:t xml:space="preserve">Cost-effectiveness of pre-vaccination screening strategies</w:t>
-      </w:r>
-      <w:bookmarkEnd w:id="27"/>
+      <w:bookmarkStart w:id="10" w:name="X29bdf90c328a6f6a3d4015d1eb9be65bc7816e7"/>
+      <w:r>
+        <w:t>Cost-effectiveness of pre-vaccination screening strategies</w:t>
+      </w:r>
+      <w:bookmarkEnd w:id="10"/>
     </w:p>
     <w:p>
       <w:pPr>
         <w:pStyle w:val="FirstParagraph"/>
       </w:pPr>
       <w:r>
-        <w:t xml:space="preserve">Out cost-effectiveness analysis suggests that the intervention would be cost-effective in Puerto Rico at the assumed price of the vaccine (70 USD) (Fig.</w:t>
-      </w:r>
-      <w:r>
-        <w:t xml:space="preserve"> </w:t>
+        <w:t>Out cost-effectiveness analysis suggests that the intervention would be cost-effective in Puerto Rico at the assume</w:t>
+      </w:r>
+      <w:r>
+        <w:t xml:space="preserve">d price of the vaccine (70 USD) (Fig. </w:t>
       </w:r>
       <w:hyperlink w:anchor="fig-ICER">
         <w:r>
           <w:rPr>
             <w:rStyle w:val="Hyperlink"/>
           </w:rPr>
-          <w:t xml:space="preserve">2</w:t>
+          <w:t>2</w:t>
         </w:r>
       </w:hyperlink>
       <w:r>
-        <w:t xml:space="preserve">). Below 200 USD per fully vaccinated person, pre-vaccination screening would be cost-effective from a public payer perspective (ICER &lt; 3 GDP per Capita). Very cost-effective scenarios could be achieved with a vaccine price below 95 USD per vaccinated individual. Also, at 18 USD per vaccinated individual, the costs of the intervention are equal to the costs without intervention (ICER = 0). Nonetheless, these cost-effectiveness thresholds depend on our assumptions of specificity and sensitivity of screening.</w:t>
+        <w:t>). Below 200 USD per fully vaccinated person, pre-vaccination screening would be cost-effective from a public payer perspective (ICER &lt; 3 GDP per Capita). Very cost-effective scenarios c</w:t>
+      </w:r>
+      <w:r>
+        <w:t xml:space="preserve">ould be achieved with a vaccine price below 95 USD per vaccinated individual. Also, at 18 USD per vaccinated individual, the costs of the intervention are equal to the costs without intervention (ICER = 0). Nonetheless, these cost-effectiveness thresholds </w:t>
+      </w:r>
+      <w:r>
+        <w:t>depend on our assumptions of specificity and sensitivity of screening.</w:t>
       </w:r>
     </w:p>
     <w:p>
       <w:pPr>
         <w:pStyle w:val="CaptionedFigure"/>
       </w:pPr>
-      <w:bookmarkStart w:id="29" w:name="fig-ICER"/>
-      <w:r>
+      <w:bookmarkStart w:id="11" w:name="fig-ICER"/>
+      <w:r>
+        <w:rPr>
+          <w:noProof/>
+        </w:rPr>
+        <w:lastRenderedPageBreak/>
         <w:drawing>
-          <wp:inline>
+          <wp:inline distT="0" distB="0" distL="0" distR="0" wp14:anchorId="4FAB6273" wp14:editId="7CECAA11">
             <wp:extent cx="4572000" cy="4572000"/>
-            <wp:effectExtent b="0" l="0" r="0" t="0"/>
-            <wp:docPr descr="ICER of pre-vaccination screening strategy in Puerto Rico at different cost of vaccination (3 doses per person)." title="" id="1" name="Picture"/>
-            <a:graphic>
+            <wp:effectExtent l="0" t="0" r="0" b="0"/>
+            <wp:docPr id="2" name="Picture" descr="ICER of pre-vaccination screening strategy in Puerto Rico at different cost of vaccination (3 doses per person)."/>
+            <wp:cNvGraphicFramePr/>
+            <a:graphic xmlns:a="http://schemas.openxmlformats.org/drawingml/2006/main">
               <a:graphicData uri="http://schemas.openxmlformats.org/drawingml/2006/picture">
-                <pic:pic>
+                <pic:pic xmlns:pic="http://schemas.openxmlformats.org/drawingml/2006/picture">
                   <pic:nvPicPr>
-                    <pic:cNvPr descr="../analysis/figures/report_figure_ICER.jpeg" id="0" name="Picture"/>
+                    <pic:cNvPr id="0" name="Picture" descr="../analysis/figures/report_figure_ICER.jpeg"/>
                     <pic:cNvPicPr>
-                      <a:picLocks noChangeArrowheads="1" noChangeAspect="1"/>
+                      <a:picLocks noChangeAspect="1" noChangeArrowheads="1"/>
                     </pic:cNvPicPr>
                   </pic:nvPicPr>
                   <pic:blipFill>
-                    <a:blip r:embed="rId28"/>
+                    <a:blip r:embed="rId8"/>
                     <a:stretch>
                       <a:fillRect/>
                     </a:stretch>
@@ -836,70 +760,72 @@
           </wp:inline>
         </w:drawing>
       </w:r>
-      <w:bookmarkEnd w:id="29"/>
+      <w:bookmarkEnd w:id="11"/>
     </w:p>
     <w:p>
       <w:pPr>
         <w:pStyle w:val="ImageCaption"/>
       </w:pPr>
       <w:r>
-        <w:t xml:space="preserve">ICER of pre-vaccination screening strategy in Puerto Rico at different cost of vaccination (3 doses per person).</w:t>
+        <w:t>ICER of pre-vaccination screening strategy in Puerto Rico at different cost of vaccination (3 doses per person).</w:t>
       </w:r>
     </w:p>
     <w:p>
       <w:pPr>
         <w:pStyle w:val="Heading2"/>
       </w:pPr>
-      <w:bookmarkStart w:id="30" w:name="tornado-diagram-and-sensitivity-analysis"/>
-      <w:r>
-        <w:t xml:space="preserve">Tornado diagram and sensitivity analysis</w:t>
-      </w:r>
-      <w:bookmarkEnd w:id="30"/>
+      <w:bookmarkStart w:id="12" w:name="tornado-diagram-and-sensitivity-analysis"/>
+      <w:r>
+        <w:t>Tornado diagram and sensitivity analysis</w:t>
+      </w:r>
+      <w:bookmarkEnd w:id="12"/>
     </w:p>
     <w:p>
       <w:pPr>
         <w:pStyle w:val="FirstParagraph"/>
       </w:pPr>
       <w:r>
-        <w:t xml:space="preserve">We varied the baseline value of five parameters of the cost-effectiveness analysis: sensitivity, specificity, PE9, vaccine cost for a fully vaccinated individual, and screening unit cost. The ranges of the parameter values are summarized in table</w:t>
-      </w:r>
-      <w:r>
-        <w:t xml:space="preserve"> </w:t>
+        <w:t xml:space="preserve">We varied the baseline value of five parameters of the cost-effectiveness analysis: sensitivity, specificity, PE9, vaccine cost for a fully vaccinated individual, and screening unit cost. The ranges of the parameter values are summarized in table </w:t>
       </w:r>
       <w:hyperlink w:anchor="table-tornado">
         <w:r>
           <w:rPr>
             <w:rStyle w:val="Hyperlink"/>
           </w:rPr>
-          <w:t xml:space="preserve">[table-tornado]</w:t>
+          <w:t>[table-tornado]</w:t>
         </w:r>
       </w:hyperlink>
       <w:r>
-        <w:t xml:space="preserve">.</w:t>
+        <w:t>.</w:t>
       </w:r>
     </w:p>
     <w:p>
       <w:pPr>
         <w:pStyle w:val="CaptionedFigure"/>
       </w:pPr>
-      <w:bookmarkStart w:id="32" w:name="fig-tornado"/>
-      <w:r>
+      <w:bookmarkStart w:id="13" w:name="fig-tornado"/>
+      <w:r>
+        <w:rPr>
+          <w:noProof/>
+        </w:rPr>
+        <w:lastRenderedPageBreak/>
         <w:drawing>
-          <wp:inline>
+          <wp:inline distT="0" distB="0" distL="0" distR="0" wp14:anchorId="1E455BA5" wp14:editId="65D97A04">
             <wp:extent cx="5943600" cy="2971800"/>
-            <wp:effectExtent b="0" l="0" r="0" t="0"/>
-            <wp:docPr descr="ICER of pre-vaccination screening strategy in Puerto Rico at different cost of vaccination (3 doses per person)." title="" id="1" name="Picture"/>
-            <a:graphic>
+            <wp:effectExtent l="0" t="0" r="0" b="0"/>
+            <wp:docPr id="3" name="Picture" descr="ICER of pre-vaccination screening strategy in Puerto Rico at different cost of vaccination (3 doses per person)."/>
+            <wp:cNvGraphicFramePr/>
+            <a:graphic xmlns:a="http://schemas.openxmlformats.org/drawingml/2006/main">
               <a:graphicData uri="http://schemas.openxmlformats.org/drawingml/2006/picture">
-                <pic:pic>
+                <pic:pic xmlns:pic="http://schemas.openxmlformats.org/drawingml/2006/picture">
                   <pic:nvPicPr>
-                    <pic:cNvPr descr="../analysis/figures/report_figure_tornado_diagram.jpeg" id="0" name="Picture"/>
+                    <pic:cNvPr id="0" name="Picture" descr="../analysis/figures/report_figure_tornado_diagram.jpeg"/>
                     <pic:cNvPicPr>
-                      <a:picLocks noChangeArrowheads="1" noChangeAspect="1"/>
+                      <a:picLocks noChangeAspect="1" noChangeArrowheads="1"/>
                     </pic:cNvPicPr>
                   </pic:nvPicPr>
                   <pic:blipFill>
-                    <a:blip r:embed="rId31"/>
+                    <a:blip r:embed="rId9"/>
                     <a:stretch>
                       <a:fillRect/>
                     </a:stretch>
@@ -925,14 +851,14 @@
           </wp:inline>
         </w:drawing>
       </w:r>
-      <w:bookmarkEnd w:id="32"/>
+      <w:bookmarkEnd w:id="13"/>
     </w:p>
     <w:p>
       <w:pPr>
         <w:pStyle w:val="ImageCaption"/>
       </w:pPr>
       <w:r>
-        <w:t xml:space="preserve">ICER of pre-vaccination screening strategy in Puerto Rico at different cost of vaccination (3 doses per person).</w:t>
+        <w:t>ICER of pre-vaccination screening strategy in Puerto Rico at different cost of vaccination (3 doses per person).</w:t>
       </w:r>
     </w:p>
     <w:p>
@@ -940,42 +866,47 @@
         <w:pStyle w:val="TableCaption"/>
       </w:pPr>
       <w:r>
-        <w:t xml:space="preserve">Sensitivity analysis of cost-effectiveness</w:t>
+        <w:t>Sensitivity analysis of cost-effectiveness</w:t>
       </w:r>
     </w:p>
     <w:tbl>
       <w:tblPr>
         <w:tblStyle w:val="Table"/>
-        <w:tblW w:type="pct" w:w="0.0"/>
-        <w:tblLook w:firstRow="1"/>
-        <w:tblCaption w:val="Sensitivity analysis of cost-effectiveness"/>
+        <w:tblW w:w="0" w:type="pct"/>
+        <w:tblLook w:val="07E0" w:firstRow="1" w:lastRow="1" w:firstColumn="1" w:lastColumn="1" w:noHBand="1" w:noVBand="1"/>
       </w:tblPr>
-      <w:tblGrid/>
+      <w:tblGrid>
+        <w:gridCol w:w="1298"/>
+        <w:gridCol w:w="797"/>
+        <w:gridCol w:w="930"/>
+        <w:gridCol w:w="1329"/>
+        <w:gridCol w:w="1238"/>
+        <w:gridCol w:w="1524"/>
+        <w:gridCol w:w="1196"/>
+      </w:tblGrid>
       <w:tr>
-        <w:trPr>
-          <w:cnfStyle w:firstRow="1"/>
-        </w:trPr>
-        <w:tc>
-          <w:tcPr>
+        <w:tc>
+          <w:tcPr>
+            <w:tcW w:w="0" w:type="auto"/>
             <w:tcBorders>
-              <w:bottom w:val="single"/>
+              <w:bottom w:val="single" w:sz="0" w:space="0" w:color="auto"/>
             </w:tcBorders>
             <w:vAlign w:val="bottom"/>
           </w:tcPr>
           <w:p>
             <w:pPr>
               <w:pStyle w:val="Compact"/>
-              <w:jc w:val="left"/>
-            </w:pPr>
-            <w:r>
-              <w:t xml:space="preserve">parameter</w:t>
-            </w:r>
-          </w:p>
-        </w:tc>
-        <w:tc>
-          <w:tcPr>
+            </w:pPr>
+            <w:r>
+              <w:t>parameter</w:t>
+            </w:r>
+          </w:p>
+        </w:tc>
+        <w:tc>
+          <w:tcPr>
+            <w:tcW w:w="0" w:type="auto"/>
             <w:tcBorders>
-              <w:bottom w:val="single"/>
+              <w:bottom w:val="single" w:sz="0" w:space="0" w:color="auto"/>
             </w:tcBorders>
             <w:vAlign w:val="bottom"/>
           </w:tcPr>
@@ -985,14 +916,15 @@
               <w:jc w:val="right"/>
             </w:pPr>
             <w:r>
-              <w:t xml:space="preserve">min</w:t>
-            </w:r>
-          </w:p>
-        </w:tc>
-        <w:tc>
-          <w:tcPr>
+              <w:t>min</w:t>
+            </w:r>
+          </w:p>
+        </w:tc>
+        <w:tc>
+          <w:tcPr>
+            <w:tcW w:w="0" w:type="auto"/>
             <w:tcBorders>
-              <w:bottom w:val="single"/>
+              <w:bottom w:val="single" w:sz="0" w:space="0" w:color="auto"/>
             </w:tcBorders>
             <w:vAlign w:val="bottom"/>
           </w:tcPr>
@@ -1002,14 +934,15 @@
               <w:jc w:val="right"/>
             </w:pPr>
             <w:r>
-              <w:t xml:space="preserve">max</w:t>
-            </w:r>
-          </w:p>
-        </w:tc>
-        <w:tc>
-          <w:tcPr>
+              <w:t>max</w:t>
+            </w:r>
+          </w:p>
+        </w:tc>
+        <w:tc>
+          <w:tcPr>
+            <w:tcW w:w="0" w:type="auto"/>
             <w:tcBorders>
-              <w:bottom w:val="single"/>
+              <w:bottom w:val="single" w:sz="0" w:space="0" w:color="auto"/>
             </w:tcBorders>
             <w:vAlign w:val="bottom"/>
           </w:tcPr>
@@ -1019,14 +952,15 @@
               <w:jc w:val="right"/>
             </w:pPr>
             <w:r>
-              <w:t xml:space="preserve">ICER_min</w:t>
-            </w:r>
-          </w:p>
-        </w:tc>
-        <w:tc>
-          <w:tcPr>
+              <w:t>ICER_min</w:t>
+            </w:r>
+          </w:p>
+        </w:tc>
+        <w:tc>
+          <w:tcPr>
+            <w:tcW w:w="0" w:type="auto"/>
             <w:tcBorders>
-              <w:bottom w:val="single"/>
+              <w:bottom w:val="single" w:sz="0" w:space="0" w:color="auto"/>
             </w:tcBorders>
             <w:vAlign w:val="bottom"/>
           </w:tcPr>
@@ -1036,14 +970,15 @@
               <w:jc w:val="right"/>
             </w:pPr>
             <w:r>
-              <w:t xml:space="preserve">ICER_max</w:t>
-            </w:r>
-          </w:p>
-        </w:tc>
-        <w:tc>
-          <w:tcPr>
+              <w:t>ICER_max</w:t>
+            </w:r>
+          </w:p>
+        </w:tc>
+        <w:tc>
+          <w:tcPr>
+            <w:tcW w:w="0" w:type="auto"/>
             <w:tcBorders>
-              <w:bottom w:val="single"/>
+              <w:bottom w:val="single" w:sz="0" w:space="0" w:color="auto"/>
             </w:tcBorders>
             <w:vAlign w:val="bottom"/>
           </w:tcPr>
@@ -1053,14 +988,15 @@
               <w:jc w:val="right"/>
             </w:pPr>
             <w:r>
-              <w:t xml:space="preserve">ICER_default</w:t>
-            </w:r>
-          </w:p>
-        </w:tc>
-        <w:tc>
-          <w:tcPr>
+              <w:t>ICER_default</w:t>
+            </w:r>
+          </w:p>
+        </w:tc>
+        <w:tc>
+          <w:tcPr>
+            <w:tcW w:w="0" w:type="auto"/>
             <w:tcBorders>
-              <w:bottom w:val="single"/>
+              <w:bottom w:val="single" w:sz="0" w:space="0" w:color="auto"/>
             </w:tcBorders>
             <w:vAlign w:val="bottom"/>
           </w:tcPr>
@@ -1070,402 +1006,502 @@
               <w:jc w:val="right"/>
             </w:pPr>
             <w:r>
-              <w:t xml:space="preserve">GDP</w:t>
+              <w:t>GDP</w:t>
             </w:r>
           </w:p>
         </w:tc>
       </w:tr>
       <w:tr>
         <w:tc>
-          <w:p>
-            <w:pPr>
-              <w:pStyle w:val="Compact"/>
-              <w:jc w:val="left"/>
-            </w:pPr>
-            <w:r>
-              <w:t xml:space="preserve">Sensitivity</w:t>
-            </w:r>
-          </w:p>
-        </w:tc>
-        <w:tc>
-          <w:p>
-            <w:pPr>
-              <w:pStyle w:val="Compact"/>
-              <w:jc w:val="right"/>
-            </w:pPr>
-            <w:r>
-              <w:t xml:space="preserve">0.50</w:t>
-            </w:r>
-          </w:p>
-        </w:tc>
-        <w:tc>
-          <w:p>
-            <w:pPr>
-              <w:pStyle w:val="Compact"/>
-              <w:jc w:val="right"/>
-            </w:pPr>
-            <w:r>
-              <w:t xml:space="preserve">1.00</w:t>
-            </w:r>
-          </w:p>
-        </w:tc>
-        <w:tc>
-          <w:p>
-            <w:pPr>
-              <w:pStyle w:val="Compact"/>
-              <w:jc w:val="right"/>
-            </w:pPr>
-            <w:r>
-              <w:t xml:space="preserve">32622.40</w:t>
-            </w:r>
-          </w:p>
-        </w:tc>
-        <w:tc>
-          <w:p>
-            <w:pPr>
-              <w:pStyle w:val="Compact"/>
-              <w:jc w:val="right"/>
-            </w:pPr>
-            <w:r>
-              <w:t xml:space="preserve">18452.13</w:t>
-            </w:r>
-          </w:p>
-        </w:tc>
-        <w:tc>
-          <w:p>
-            <w:pPr>
-              <w:pStyle w:val="Compact"/>
-              <w:jc w:val="right"/>
-            </w:pPr>
-            <w:r>
-              <w:t xml:space="preserve">22012.70</w:t>
-            </w:r>
-          </w:p>
-        </w:tc>
-        <w:tc>
-          <w:p>
-            <w:pPr>
-              <w:pStyle w:val="Compact"/>
-              <w:jc w:val="right"/>
-            </w:pPr>
-            <w:r>
-              <w:t xml:space="preserve">31364.60</w:t>
+          <w:tcPr>
+            <w:tcW w:w="0" w:type="auto"/>
+          </w:tcPr>
+          <w:p>
+            <w:pPr>
+              <w:pStyle w:val="Compact"/>
+            </w:pPr>
+            <w:r>
+              <w:t>Sensitivity</w:t>
+            </w:r>
+          </w:p>
+        </w:tc>
+        <w:tc>
+          <w:tcPr>
+            <w:tcW w:w="0" w:type="auto"/>
+          </w:tcPr>
+          <w:p>
+            <w:pPr>
+              <w:pStyle w:val="Compact"/>
+              <w:jc w:val="right"/>
+            </w:pPr>
+            <w:r>
+              <w:t>0.50</w:t>
+            </w:r>
+          </w:p>
+        </w:tc>
+        <w:tc>
+          <w:tcPr>
+            <w:tcW w:w="0" w:type="auto"/>
+          </w:tcPr>
+          <w:p>
+            <w:pPr>
+              <w:pStyle w:val="Compact"/>
+              <w:jc w:val="right"/>
+            </w:pPr>
+            <w:r>
+              <w:t>1.00</w:t>
+            </w:r>
+          </w:p>
+        </w:tc>
+        <w:tc>
+          <w:tcPr>
+            <w:tcW w:w="0" w:type="auto"/>
+          </w:tcPr>
+          <w:p>
+            <w:pPr>
+              <w:pStyle w:val="Compact"/>
+              <w:jc w:val="right"/>
+            </w:pPr>
+            <w:r>
+              <w:t>32622.40</w:t>
+            </w:r>
+          </w:p>
+        </w:tc>
+        <w:tc>
+          <w:tcPr>
+            <w:tcW w:w="0" w:type="auto"/>
+          </w:tcPr>
+          <w:p>
+            <w:pPr>
+              <w:pStyle w:val="Compact"/>
+              <w:jc w:val="right"/>
+            </w:pPr>
+            <w:r>
+              <w:t>18452.13</w:t>
+            </w:r>
+          </w:p>
+        </w:tc>
+        <w:tc>
+          <w:tcPr>
+            <w:tcW w:w="0" w:type="auto"/>
+          </w:tcPr>
+          <w:p>
+            <w:pPr>
+              <w:pStyle w:val="Compact"/>
+              <w:jc w:val="right"/>
+            </w:pPr>
+            <w:r>
+              <w:t>22012.70</w:t>
+            </w:r>
+          </w:p>
+        </w:tc>
+        <w:tc>
+          <w:tcPr>
+            <w:tcW w:w="0" w:type="auto"/>
+          </w:tcPr>
+          <w:p>
+            <w:pPr>
+              <w:pStyle w:val="Compact"/>
+              <w:jc w:val="right"/>
+            </w:pPr>
+            <w:r>
+              <w:t>31364.60</w:t>
             </w:r>
           </w:p>
         </w:tc>
       </w:tr>
       <w:tr>
         <w:tc>
-          <w:p>
-            <w:pPr>
-              <w:pStyle w:val="Compact"/>
-              <w:jc w:val="left"/>
-            </w:pPr>
-            <w:r>
-              <w:t xml:space="preserve">SP9</w:t>
-            </w:r>
-          </w:p>
-        </w:tc>
-        <w:tc>
-          <w:p>
-            <w:pPr>
-              <w:pStyle w:val="Compact"/>
-              <w:jc w:val="right"/>
-            </w:pPr>
-            <w:r>
-              <w:t xml:space="preserve">0.25</w:t>
-            </w:r>
-          </w:p>
-        </w:tc>
-        <w:tc>
-          <w:p>
-            <w:pPr>
-              <w:pStyle w:val="Compact"/>
-              <w:jc w:val="right"/>
-            </w:pPr>
-            <w:r>
-              <w:t xml:space="preserve">0.75</w:t>
-            </w:r>
-          </w:p>
-        </w:tc>
-        <w:tc>
-          <w:p>
-            <w:pPr>
-              <w:pStyle w:val="Compact"/>
-              <w:jc w:val="right"/>
-            </w:pPr>
-            <w:r>
-              <w:t xml:space="preserve">69042.20</w:t>
-            </w:r>
-          </w:p>
-        </w:tc>
-        <w:tc>
-          <w:p>
-            <w:pPr>
-              <w:pStyle w:val="Compact"/>
-              <w:jc w:val="right"/>
-            </w:pPr>
-            <w:r>
-              <w:t xml:space="preserve">9161.02</w:t>
-            </w:r>
-          </w:p>
-        </w:tc>
-        <w:tc>
-          <w:p>
-            <w:pPr>
-              <w:pStyle w:val="Compact"/>
-              <w:jc w:val="right"/>
-            </w:pPr>
-            <w:r>
-              <w:t xml:space="preserve">22012.70</w:t>
-            </w:r>
-          </w:p>
-        </w:tc>
-        <w:tc>
-          <w:p>
-            <w:pPr>
-              <w:pStyle w:val="Compact"/>
-              <w:jc w:val="right"/>
-            </w:pPr>
-            <w:r>
-              <w:t xml:space="preserve">31364.60</w:t>
+          <w:tcPr>
+            <w:tcW w:w="0" w:type="auto"/>
+          </w:tcPr>
+          <w:p>
+            <w:pPr>
+              <w:pStyle w:val="Compact"/>
+            </w:pPr>
+            <w:r>
+              <w:t>SP9</w:t>
+            </w:r>
+          </w:p>
+        </w:tc>
+        <w:tc>
+          <w:tcPr>
+            <w:tcW w:w="0" w:type="auto"/>
+          </w:tcPr>
+          <w:p>
+            <w:pPr>
+              <w:pStyle w:val="Compact"/>
+              <w:jc w:val="right"/>
+            </w:pPr>
+            <w:r>
+              <w:t>0.25</w:t>
+            </w:r>
+          </w:p>
+        </w:tc>
+        <w:tc>
+          <w:tcPr>
+            <w:tcW w:w="0" w:type="auto"/>
+          </w:tcPr>
+          <w:p>
+            <w:pPr>
+              <w:pStyle w:val="Compact"/>
+              <w:jc w:val="right"/>
+            </w:pPr>
+            <w:r>
+              <w:t>0.75</w:t>
+            </w:r>
+          </w:p>
+        </w:tc>
+        <w:tc>
+          <w:tcPr>
+            <w:tcW w:w="0" w:type="auto"/>
+          </w:tcPr>
+          <w:p>
+            <w:pPr>
+              <w:pStyle w:val="Compact"/>
+              <w:jc w:val="right"/>
+            </w:pPr>
+            <w:r>
+              <w:t>69042.20</w:t>
+            </w:r>
+          </w:p>
+        </w:tc>
+        <w:tc>
+          <w:tcPr>
+            <w:tcW w:w="0" w:type="auto"/>
+          </w:tcPr>
+          <w:p>
+            <w:pPr>
+              <w:pStyle w:val="Compact"/>
+              <w:jc w:val="right"/>
+            </w:pPr>
+            <w:r>
+              <w:t>9161.02</w:t>
+            </w:r>
+          </w:p>
+        </w:tc>
+        <w:tc>
+          <w:tcPr>
+            <w:tcW w:w="0" w:type="auto"/>
+          </w:tcPr>
+          <w:p>
+            <w:pPr>
+              <w:pStyle w:val="Compact"/>
+              <w:jc w:val="right"/>
+            </w:pPr>
+            <w:r>
+              <w:t>22012.70</w:t>
+            </w:r>
+          </w:p>
+        </w:tc>
+        <w:tc>
+          <w:tcPr>
+            <w:tcW w:w="0" w:type="auto"/>
+          </w:tcPr>
+          <w:p>
+            <w:pPr>
+              <w:pStyle w:val="Compact"/>
+              <w:jc w:val="right"/>
+            </w:pPr>
+            <w:r>
+              <w:t>31364.60</w:t>
             </w:r>
           </w:p>
         </w:tc>
       </w:tr>
       <w:tr>
         <w:tc>
-          <w:p>
-            <w:pPr>
-              <w:pStyle w:val="Compact"/>
-              <w:jc w:val="left"/>
-            </w:pPr>
-            <w:r>
-              <w:t xml:space="preserve">Specificity</w:t>
-            </w:r>
-          </w:p>
-        </w:tc>
-        <w:tc>
-          <w:p>
-            <w:pPr>
-              <w:pStyle w:val="Compact"/>
-              <w:jc w:val="right"/>
-            </w:pPr>
-            <w:r>
-              <w:t xml:space="preserve">0.50</w:t>
-            </w:r>
-          </w:p>
-        </w:tc>
-        <w:tc>
-          <w:p>
-            <w:pPr>
-              <w:pStyle w:val="Compact"/>
-              <w:jc w:val="right"/>
-            </w:pPr>
-            <w:r>
-              <w:t xml:space="preserve">1.00</w:t>
-            </w:r>
-          </w:p>
-        </w:tc>
-        <w:tc>
-          <w:p>
-            <w:pPr>
-              <w:pStyle w:val="Compact"/>
-              <w:jc w:val="right"/>
-            </w:pPr>
-            <w:r>
-              <w:t xml:space="preserve">131214.40</w:t>
-            </w:r>
-          </w:p>
-        </w:tc>
-        <w:tc>
-          <w:p>
-            <w:pPr>
-              <w:pStyle w:val="Compact"/>
-              <w:jc w:val="right"/>
-            </w:pPr>
-            <w:r>
-              <w:t xml:space="preserve">17682.60</w:t>
-            </w:r>
-          </w:p>
-        </w:tc>
-        <w:tc>
-          <w:p>
-            <w:pPr>
-              <w:pStyle w:val="Compact"/>
-              <w:jc w:val="right"/>
-            </w:pPr>
-            <w:r>
-              <w:t xml:space="preserve">22012.70</w:t>
-            </w:r>
-          </w:p>
-        </w:tc>
-        <w:tc>
-          <w:p>
-            <w:pPr>
-              <w:pStyle w:val="Compact"/>
-              <w:jc w:val="right"/>
-            </w:pPr>
-            <w:r>
-              <w:t xml:space="preserve">31364.60</w:t>
+          <w:tcPr>
+            <w:tcW w:w="0" w:type="auto"/>
+          </w:tcPr>
+          <w:p>
+            <w:pPr>
+              <w:pStyle w:val="Compact"/>
+            </w:pPr>
+            <w:r>
+              <w:t>Specificity</w:t>
+            </w:r>
+          </w:p>
+        </w:tc>
+        <w:tc>
+          <w:tcPr>
+            <w:tcW w:w="0" w:type="auto"/>
+          </w:tcPr>
+          <w:p>
+            <w:pPr>
+              <w:pStyle w:val="Compact"/>
+              <w:jc w:val="right"/>
+            </w:pPr>
+            <w:r>
+              <w:t>0.50</w:t>
+            </w:r>
+          </w:p>
+        </w:tc>
+        <w:tc>
+          <w:tcPr>
+            <w:tcW w:w="0" w:type="auto"/>
+          </w:tcPr>
+          <w:p>
+            <w:pPr>
+              <w:pStyle w:val="Compact"/>
+              <w:jc w:val="right"/>
+            </w:pPr>
+            <w:r>
+              <w:t>1.00</w:t>
+            </w:r>
+          </w:p>
+        </w:tc>
+        <w:tc>
+          <w:tcPr>
+            <w:tcW w:w="0" w:type="auto"/>
+          </w:tcPr>
+          <w:p>
+            <w:pPr>
+              <w:pStyle w:val="Compact"/>
+              <w:jc w:val="right"/>
+            </w:pPr>
+            <w:r>
+              <w:t>131214.40</w:t>
+            </w:r>
+          </w:p>
+        </w:tc>
+        <w:tc>
+          <w:tcPr>
+            <w:tcW w:w="0" w:type="auto"/>
+          </w:tcPr>
+          <w:p>
+            <w:pPr>
+              <w:pStyle w:val="Compact"/>
+              <w:jc w:val="right"/>
+            </w:pPr>
+            <w:r>
+              <w:t>17682.60</w:t>
+            </w:r>
+          </w:p>
+        </w:tc>
+        <w:tc>
+          <w:tcPr>
+            <w:tcW w:w="0" w:type="auto"/>
+          </w:tcPr>
+          <w:p>
+            <w:pPr>
+              <w:pStyle w:val="Compact"/>
+              <w:jc w:val="right"/>
+            </w:pPr>
+            <w:r>
+              <w:t>22012.70</w:t>
+            </w:r>
+          </w:p>
+        </w:tc>
+        <w:tc>
+          <w:tcPr>
+            <w:tcW w:w="0" w:type="auto"/>
+          </w:tcPr>
+          <w:p>
+            <w:pPr>
+              <w:pStyle w:val="Compact"/>
+              <w:jc w:val="right"/>
+            </w:pPr>
+            <w:r>
+              <w:t>31364.60</w:t>
             </w:r>
           </w:p>
         </w:tc>
       </w:tr>
       <w:tr>
         <w:tc>
-          <w:p>
-            <w:pPr>
-              <w:pStyle w:val="Compact"/>
-              <w:jc w:val="left"/>
-            </w:pPr>
-            <w:r>
-              <w:t xml:space="preserve">test_cost</w:t>
-            </w:r>
-          </w:p>
-        </w:tc>
-        <w:tc>
-          <w:p>
-            <w:pPr>
-              <w:pStyle w:val="Compact"/>
-              <w:jc w:val="right"/>
-            </w:pPr>
-            <w:r>
-              <w:t xml:space="preserve">1.00</w:t>
-            </w:r>
-          </w:p>
-        </w:tc>
-        <w:tc>
-          <w:p>
-            <w:pPr>
-              <w:pStyle w:val="Compact"/>
-              <w:jc w:val="right"/>
-            </w:pPr>
-            <w:r>
-              <w:t xml:space="preserve">50.00</w:t>
-            </w:r>
-          </w:p>
-        </w:tc>
-        <w:tc>
-          <w:p>
-            <w:pPr>
-              <w:pStyle w:val="Compact"/>
-              <w:jc w:val="right"/>
-            </w:pPr>
-            <w:r>
-              <w:t xml:space="preserve">13438.97</w:t>
-            </w:r>
-          </w:p>
-        </w:tc>
-        <w:tc>
-          <w:p>
-            <w:pPr>
-              <w:pStyle w:val="Compact"/>
-              <w:jc w:val="right"/>
-            </w:pPr>
-            <w:r>
-              <w:t xml:space="preserve">60118.17</w:t>
-            </w:r>
-          </w:p>
-        </w:tc>
-        <w:tc>
-          <w:p>
-            <w:pPr>
-              <w:pStyle w:val="Compact"/>
-              <w:jc w:val="right"/>
-            </w:pPr>
-            <w:r>
-              <w:t xml:space="preserve">22012.70</w:t>
-            </w:r>
-          </w:p>
-        </w:tc>
-        <w:tc>
-          <w:p>
-            <w:pPr>
-              <w:pStyle w:val="Compact"/>
-              <w:jc w:val="right"/>
-            </w:pPr>
-            <w:r>
-              <w:t xml:space="preserve">31364.60</w:t>
+          <w:tcPr>
+            <w:tcW w:w="0" w:type="auto"/>
+          </w:tcPr>
+          <w:p>
+            <w:pPr>
+              <w:pStyle w:val="Compact"/>
+            </w:pPr>
+            <w:r>
+              <w:t>test_cost</w:t>
+            </w:r>
+          </w:p>
+        </w:tc>
+        <w:tc>
+          <w:tcPr>
+            <w:tcW w:w="0" w:type="auto"/>
+          </w:tcPr>
+          <w:p>
+            <w:pPr>
+              <w:pStyle w:val="Compact"/>
+              <w:jc w:val="right"/>
+            </w:pPr>
+            <w:r>
+              <w:t>1.00</w:t>
+            </w:r>
+          </w:p>
+        </w:tc>
+        <w:tc>
+          <w:tcPr>
+            <w:tcW w:w="0" w:type="auto"/>
+          </w:tcPr>
+          <w:p>
+            <w:pPr>
+              <w:pStyle w:val="Compact"/>
+              <w:jc w:val="right"/>
+            </w:pPr>
+            <w:r>
+              <w:t>50.00</w:t>
+            </w:r>
+          </w:p>
+        </w:tc>
+        <w:tc>
+          <w:tcPr>
+            <w:tcW w:w="0" w:type="auto"/>
+          </w:tcPr>
+          <w:p>
+            <w:pPr>
+              <w:pStyle w:val="Compact"/>
+              <w:jc w:val="right"/>
+            </w:pPr>
+            <w:r>
+              <w:t>13438.97</w:t>
+            </w:r>
+          </w:p>
+        </w:tc>
+        <w:tc>
+          <w:tcPr>
+            <w:tcW w:w="0" w:type="auto"/>
+          </w:tcPr>
+          <w:p>
+            <w:pPr>
+              <w:pStyle w:val="Compact"/>
+              <w:jc w:val="right"/>
+            </w:pPr>
+            <w:r>
+              <w:t>60118.17</w:t>
+            </w:r>
+          </w:p>
+        </w:tc>
+        <w:tc>
+          <w:tcPr>
+            <w:tcW w:w="0" w:type="auto"/>
+          </w:tcPr>
+          <w:p>
+            <w:pPr>
+              <w:pStyle w:val="Compact"/>
+              <w:jc w:val="right"/>
+            </w:pPr>
+            <w:r>
+              <w:t>22012.70</w:t>
+            </w:r>
+          </w:p>
+        </w:tc>
+        <w:tc>
+          <w:tcPr>
+            <w:tcW w:w="0" w:type="auto"/>
+          </w:tcPr>
+          <w:p>
+            <w:pPr>
+              <w:pStyle w:val="Compact"/>
+              <w:jc w:val="right"/>
+            </w:pPr>
+            <w:r>
+              <w:t>31364.60</w:t>
             </w:r>
           </w:p>
         </w:tc>
       </w:tr>
       <w:tr>
         <w:tc>
-          <w:p>
-            <w:pPr>
-              <w:pStyle w:val="Compact"/>
-              <w:jc w:val="left"/>
-            </w:pPr>
-            <w:r>
-              <w:t xml:space="preserve">vax_cost</w:t>
-            </w:r>
-          </w:p>
-        </w:tc>
-        <w:tc>
-          <w:p>
-            <w:pPr>
-              <w:pStyle w:val="Compact"/>
-              <w:jc w:val="right"/>
-            </w:pPr>
-            <w:r>
-              <w:t xml:space="preserve">10.00</w:t>
-            </w:r>
-          </w:p>
-        </w:tc>
-        <w:tc>
-          <w:p>
-            <w:pPr>
-              <w:pStyle w:val="Compact"/>
-              <w:jc w:val="right"/>
-            </w:pPr>
-            <w:r>
-              <w:t xml:space="preserve">250.00</w:t>
-            </w:r>
-          </w:p>
-        </w:tc>
-        <w:tc>
-          <w:p>
-            <w:pPr>
-              <w:pStyle w:val="Compact"/>
-              <w:jc w:val="right"/>
-            </w:pPr>
-            <w:r>
-              <w:t xml:space="preserve">-2279.54</w:t>
-            </w:r>
-          </w:p>
-        </w:tc>
-        <w:tc>
-          <w:p>
-            <w:pPr>
-              <w:pStyle w:val="Compact"/>
-              <w:jc w:val="right"/>
-            </w:pPr>
-            <w:r>
-              <w:t xml:space="preserve">94889.41</w:t>
-            </w:r>
-          </w:p>
-        </w:tc>
-        <w:tc>
-          <w:p>
-            <w:pPr>
-              <w:pStyle w:val="Compact"/>
-              <w:jc w:val="right"/>
-            </w:pPr>
-            <w:r>
-              <w:t xml:space="preserve">22012.70</w:t>
-            </w:r>
-          </w:p>
-        </w:tc>
-        <w:tc>
-          <w:p>
-            <w:pPr>
-              <w:pStyle w:val="Compact"/>
-              <w:jc w:val="right"/>
-            </w:pPr>
-            <w:r>
-              <w:t xml:space="preserve">31364.60</w:t>
+          <w:tcPr>
+            <w:tcW w:w="0" w:type="auto"/>
+          </w:tcPr>
+          <w:p>
+            <w:pPr>
+              <w:pStyle w:val="Compact"/>
+            </w:pPr>
+            <w:r>
+              <w:t>vax_cost</w:t>
+            </w:r>
+          </w:p>
+        </w:tc>
+        <w:tc>
+          <w:tcPr>
+            <w:tcW w:w="0" w:type="auto"/>
+          </w:tcPr>
+          <w:p>
+            <w:pPr>
+              <w:pStyle w:val="Compact"/>
+              <w:jc w:val="right"/>
+            </w:pPr>
+            <w:r>
+              <w:t>10.00</w:t>
+            </w:r>
+          </w:p>
+        </w:tc>
+        <w:tc>
+          <w:tcPr>
+            <w:tcW w:w="0" w:type="auto"/>
+          </w:tcPr>
+          <w:p>
+            <w:pPr>
+              <w:pStyle w:val="Compact"/>
+              <w:jc w:val="right"/>
+            </w:pPr>
+            <w:r>
+              <w:t>250.00</w:t>
+            </w:r>
+          </w:p>
+        </w:tc>
+        <w:tc>
+          <w:tcPr>
+            <w:tcW w:w="0" w:type="auto"/>
+          </w:tcPr>
+          <w:p>
+            <w:pPr>
+              <w:pStyle w:val="Compact"/>
+              <w:jc w:val="right"/>
+            </w:pPr>
+            <w:r>
+              <w:t>-2279.54</w:t>
+            </w:r>
+          </w:p>
+        </w:tc>
+        <w:tc>
+          <w:tcPr>
+            <w:tcW w:w="0" w:type="auto"/>
+          </w:tcPr>
+          <w:p>
+            <w:pPr>
+              <w:pStyle w:val="Compact"/>
+              <w:jc w:val="right"/>
+            </w:pPr>
+            <w:r>
+              <w:t>94889.41</w:t>
+            </w:r>
+          </w:p>
+        </w:tc>
+        <w:tc>
+          <w:tcPr>
+            <w:tcW w:w="0" w:type="auto"/>
+          </w:tcPr>
+          <w:p>
+            <w:pPr>
+              <w:pStyle w:val="Compact"/>
+              <w:jc w:val="right"/>
+            </w:pPr>
+            <w:r>
+              <w:t>22012.70</w:t>
+            </w:r>
+          </w:p>
+        </w:tc>
+        <w:tc>
+          <w:tcPr>
+            <w:tcW w:w="0" w:type="auto"/>
+          </w:tcPr>
+          <w:p>
+            <w:pPr>
+              <w:pStyle w:val="Compact"/>
+              <w:jc w:val="right"/>
+            </w:pPr>
+            <w:r>
+              <w:t>31364.60</w:t>
             </w:r>
           </w:p>
         </w:tc>
@@ -1475,106 +1511,125 @@
       <w:pPr>
         <w:pStyle w:val="Heading1"/>
       </w:pPr>
-      <w:bookmarkStart w:id="33" w:name="discussion"/>
-      <w:r>
-        <w:t xml:space="preserve">Discussion</w:t>
-      </w:r>
-      <w:bookmarkEnd w:id="33"/>
+      <w:bookmarkStart w:id="14" w:name="discussion"/>
+      <w:r>
+        <w:t>Discussion</w:t>
+      </w:r>
+      <w:bookmarkEnd w:id="14"/>
     </w:p>
     <w:p>
       <w:pPr>
         <w:pStyle w:val="FirstParagraph"/>
       </w:pPr>
       <w:r>
-        <w:t xml:space="preserve">Assuming a moderate transmission intensity in Puerto Rico, we found that this intervention could be beneficial from the public health and individual perspective, conditioned to moderate values of sensitivity and high values of specificity. Compared to our previous simulation analysis for the Philippines and Brazil</w:t>
-      </w:r>
-      <w:r>
-        <w:t xml:space="preserve"> </w:t>
-      </w:r>
-      <w:r>
-        <w:t xml:space="preserve">[3]</w:t>
-      </w:r>
-      <w:r>
-        <w:t xml:space="preserve">, the main differences of this analysis are the costs of treatment of dengue fever and severe dengue cases, which are based on studies from 2010. More recent estimates of this type of costs would refine the estimates of cost-effectiveness of p re-vaccination screening with CYD-TDV in Puerto Rico.</w:t>
+        <w:t xml:space="preserve">Assuming a moderate transmission intensity in Puerto Rico, we found that this intervention could be beneficial from the public health and individual perspective, conditioned to moderate values of sensitivity </w:t>
+      </w:r>
+      <w:r>
+        <w:t>and high values of specificity. Compared to our previous simulation analysis for the Philippines and Brazil [3], the main differences of this analysis are the costs of treatment of dengue fever and severe dengue cases, which are based on studies from 2010.</w:t>
+      </w:r>
+      <w:r>
+        <w:t xml:space="preserve"> More </w:t>
+      </w:r>
+      <w:del w:id="15" w:author="GUIDO CAMARGO ESPAÑA" w:date="2019-04-19T14:46:00Z">
+        <w:r>
+          <w:delText xml:space="preserve">recent </w:delText>
+        </w:r>
+      </w:del>
+      <w:ins w:id="16" w:author="GUIDO CAMARGO ESPAÑA" w:date="2019-04-19T14:46:00Z">
+        <w:r>
+          <w:t>updated</w:t>
+        </w:r>
+        <w:bookmarkStart w:id="17" w:name="_GoBack"/>
+        <w:bookmarkEnd w:id="17"/>
+        <w:r>
+          <w:t xml:space="preserve"> </w:t>
+        </w:r>
+      </w:ins>
+      <w:r>
+        <w:t>estimates of this type of costs would refine the estimates of cost-effectiveness of p re-vaccination screening with CYD-TDV in Puerto Rico.</w:t>
       </w:r>
     </w:p>
-    <w:bookmarkStart w:id="41" w:name="refs"/>
-    <w:bookmarkStart w:id="35" w:name="ref-Sridhar2018"/>
     <w:p>
       <w:pPr>
         <w:pStyle w:val="Bibliography"/>
       </w:pPr>
-      <w:r>
-        <w:t xml:space="preserve">1. Sridhar S, Luedtke A, Langevin E, Zhu M, Bonaparte M, Machabert T, et al. Effect of Dengue Serostatus on Dengue Vaccine Safety and Efficacy. New England Journal of Medicine. 2018;379: 327–340. doi:</w:t>
-      </w:r>
-      <w:hyperlink r:id="rId34">
+      <w:bookmarkStart w:id="18" w:name="ref-Sridhar2018"/>
+      <w:bookmarkStart w:id="19" w:name="refs"/>
+      <w:r>
+        <w:t>1. Sridhar S, Luedtke A, Langevin E, Zhu M, Bonaparte M, Machabert T, et al. Effect of Dengue Serostatu</w:t>
+      </w:r>
+      <w:r>
+        <w:t>s on Dengue Vaccine Safety and Efficacy. New England Journal of Medicine. 2018;379: 327–340. doi:</w:t>
+      </w:r>
+      <w:hyperlink r:id="rId10">
         <w:r>
           <w:rPr>
             <w:rStyle w:val="Hyperlink"/>
           </w:rPr>
-          <w:t xml:space="preserve">10.1056/NEJMoa1800820</w:t>
+          <w:t>10.1056/NEJMoa1800820</w:t>
         </w:r>
       </w:hyperlink>
     </w:p>
-    <w:bookmarkEnd w:id="35"/>
-    <w:bookmarkStart w:id="36" w:name="ref-WHO2018"/>
     <w:p>
       <w:pPr>
         <w:pStyle w:val="Bibliography"/>
       </w:pPr>
-      <w:r>
-        <w:t xml:space="preserve">2. World Health Organization. Revised SAGE recommendation on use of dengue vaccine. 2018;</w:t>
-      </w:r>
-      <w:r>
-        <w:t xml:space="preserve"> </w:t>
+      <w:bookmarkStart w:id="20" w:name="ref-WHO2018"/>
+      <w:bookmarkEnd w:id="18"/>
+      <w:r>
+        <w:lastRenderedPageBreak/>
+        <w:t>2. World Health Organization. Revised SAGE recommendation on use of dengue vacci</w:t>
+      </w:r>
+      <w:r>
+        <w:t xml:space="preserve">ne. 2018; </w:t>
       </w:r>
     </w:p>
-    <w:bookmarkEnd w:id="36"/>
-    <w:bookmarkStart w:id="38" w:name="ref-Espana2019Biorxiv"/>
     <w:p>
       <w:pPr>
         <w:pStyle w:val="Bibliography"/>
       </w:pPr>
-      <w:r>
-        <w:t xml:space="preserve">3. España G, Yao Y, Anderson KB, Fitzpatrick MC, Smith DL, Morrison AC, et al. Model-based assessment of public health impact and cost-effectiveness of dengue vaccination following screening for prior exposure. bioRxiv. Cold Spring Harbor Laboratory; 2019; doi:</w:t>
-      </w:r>
-      <w:hyperlink r:id="rId37">
+      <w:bookmarkStart w:id="21" w:name="ref-Espana2019Biorxiv"/>
+      <w:bookmarkEnd w:id="20"/>
+      <w:r>
+        <w:t>3. España G, Yao Y, Anderson KB, Fitzpatrick MC, Smith DL, Morrison AC, et al. Model-based assessment of public health impact and cost-effectiveness of dengue vaccination following screening for prior exposure. bioRxiv. Cold Spring Harbor Laboratory; 2019;</w:t>
+      </w:r>
+      <w:r>
+        <w:t xml:space="preserve"> doi:</w:t>
+      </w:r>
+      <w:hyperlink r:id="rId11">
         <w:r>
           <w:rPr>
             <w:rStyle w:val="Hyperlink"/>
           </w:rPr>
-          <w:t xml:space="preserve">10.1101/367060</w:t>
+          <w:t>10.1101/367060</w:t>
         </w:r>
       </w:hyperlink>
     </w:p>
-    <w:bookmarkEnd w:id="38"/>
-    <w:bookmarkStart w:id="39" w:name="ref-Halasa2012"/>
     <w:p>
       <w:pPr>
         <w:pStyle w:val="Bibliography"/>
       </w:pPr>
-      <w:r>
-        <w:t xml:space="preserve">4. Halasa YA, Shepard DS, Zeng W. Economic cost of dengue in Puerto Rico. The American journal of tropical medicine and hygiene. ASTMH; 2012;86: 745–752.</w:t>
-      </w:r>
-      <w:r>
-        <w:t xml:space="preserve"> </w:t>
+      <w:bookmarkStart w:id="22" w:name="ref-Halasa2012"/>
+      <w:bookmarkEnd w:id="21"/>
+      <w:r>
+        <w:t xml:space="preserve">4. Halasa YA, Shepard DS, Zeng W. Economic cost of dengue in Puerto Rico. The American journal of tropical medicine and hygiene. ASTMH; 2012;86: 745–752. </w:t>
       </w:r>
     </w:p>
-    <w:bookmarkEnd w:id="39"/>
-    <w:bookmarkStart w:id="40" w:name="ref-worldbank2016"/>
     <w:p>
       <w:pPr>
         <w:pStyle w:val="Bibliography"/>
       </w:pPr>
-      <w:r>
-        <w:t xml:space="preserve">5. World Bank. GDP per capita. 2016;</w:t>
-      </w:r>
-      <w:r>
-        <w:t xml:space="preserve"> </w:t>
-      </w:r>
+      <w:bookmarkStart w:id="23" w:name="ref-worldbank2016"/>
+      <w:bookmarkEnd w:id="22"/>
+      <w:r>
+        <w:t xml:space="preserve">5. World Bank. GDP per capita. </w:t>
+      </w:r>
+      <w:r>
+        <w:t xml:space="preserve">2016; </w:t>
+      </w:r>
+      <w:bookmarkEnd w:id="19"/>
+      <w:bookmarkEnd w:id="23"/>
     </w:p>
-    <w:bookmarkEnd w:id="40"/>
-    <w:bookmarkEnd w:id="41"/>
     <w:sectPr>
       <w:pgSz w:w="12240" w:h="15840"/>
       <w:pgMar w:top="1440" w:right="1440" w:bottom="1440" w:left="1440" w:header="720" w:footer="720" w:gutter="0"/>
@@ -1584,23 +1639,44 @@
 </w:document>
 </file>
 
-<file path=word/comments.xml><?xml version="1.0" encoding="utf-8"?>
-<w:comments xmlns:w="http://schemas.openxmlformats.org/wordprocessingml/2006/main" xmlns:m="http://schemas.openxmlformats.org/officeDocument/2006/math" xmlns:r="http://schemas.openxmlformats.org/officeDocument/2006/relationships" xmlns:o="urn:schemas-microsoft-com:office:office" xmlns:v="urn:schemas-microsoft-com:vml" xmlns:w10="urn:schemas-microsoft-com:office:word" xmlns:a="http://schemas.openxmlformats.org/drawingml/2006/main" xmlns:pic="http://schemas.openxmlformats.org/drawingml/2006/picture" xmlns:wp="http://schemas.openxmlformats.org/drawingml/2006/wordprocessingDrawing"/>
+<file path=word/endnotes.xml><?xml version="1.0" encoding="utf-8"?>
+<w:endnotes xmlns:wpc="http://schemas.microsoft.com/office/word/2010/wordprocessingCanvas" xmlns:cx="http://schemas.microsoft.com/office/drawing/2014/chartex" xmlns:cx1="http://schemas.microsoft.com/office/drawing/2015/9/8/chartex" xmlns:cx2="http://schemas.microsoft.com/office/drawing/2015/10/21/chartex" xmlns:cx3="http://schemas.microsoft.com/office/drawing/2016/5/9/chartex" xmlns:cx4="http://schemas.microsoft.com/office/drawing/2016/5/10/chartex" xmlns:cx5="http://schemas.microsoft.com/office/drawing/2016/5/11/chartex" xmlns:cx6="http://schemas.microsoft.com/office/drawing/2016/5/12/chartex" xmlns:cx7="http://schemas.microsoft.com/office/drawing/2016/5/13/chartex" xmlns:cx8="http://schemas.microsoft.com/office/drawing/2016/5/14/chartex" xmlns:mc="http://schemas.openxmlformats.org/markup-compatibility/2006" xmlns:aink="http://schemas.microsoft.com/office/drawing/2016/ink" xmlns:am3d="http://schemas.microsoft.com/office/drawing/2017/model3d" xmlns:o="urn:schemas-microsoft-com:office:office" xmlns:r="http://schemas.openxmlformats.org/officeDocument/2006/relationships" xmlns:m="http://schemas.openxmlformats.org/officeDocument/2006/math" xmlns:v="urn:schemas-microsoft-com:vml" xmlns:wp14="http://schemas.microsoft.com/office/word/2010/wordprocessingDrawing" xmlns:wp="http://schemas.openxmlformats.org/drawingml/2006/wordprocessingDrawing" xmlns:w10="urn:schemas-microsoft-com:office:word" xmlns:w="http://schemas.openxmlformats.org/wordprocessingml/2006/main" xmlns:w14="http://schemas.microsoft.com/office/word/2010/wordml" xmlns:w15="http://schemas.microsoft.com/office/word/2012/wordml" xmlns:w16cid="http://schemas.microsoft.com/office/word/2016/wordml/cid" xmlns:w16se="http://schemas.microsoft.com/office/word/2015/wordml/symex" xmlns:wpg="http://schemas.microsoft.com/office/word/2010/wordprocessingGroup" xmlns:wpi="http://schemas.microsoft.com/office/word/2010/wordprocessingInk" xmlns:wne="http://schemas.microsoft.com/office/word/2006/wordml" xmlns:wps="http://schemas.microsoft.com/office/word/2010/wordprocessingShape" mc:Ignorable="w14 w15 w16se w16cid wp14">
+  <w:endnote w:type="separator" w:id="-1">
+    <w:p>
+      <w:pPr>
+        <w:spacing w:after="0"/>
+      </w:pPr>
+      <w:r>
+        <w:separator/>
+      </w:r>
+    </w:p>
+  </w:endnote>
+  <w:endnote w:type="continuationSeparator" w:id="0">
+    <w:p>
+      <w:pPr>
+        <w:spacing w:after="0"/>
+      </w:pPr>
+      <w:r>
+        <w:continuationSeparator/>
+      </w:r>
+    </w:p>
+  </w:endnote>
+</w:endnotes>
 </file>
 
 <file path=word/footnotes.xml><?xml version="1.0" encoding="utf-8"?>
-<w:footnotes xmlns:w="http://schemas.openxmlformats.org/wordprocessingml/2006/main" xmlns:m="http://schemas.openxmlformats.org/officeDocument/2006/math" xmlns:r="http://schemas.openxmlformats.org/officeDocument/2006/relationships" xmlns:o="urn:schemas-microsoft-com:office:office" xmlns:v="urn:schemas-microsoft-com:vml" xmlns:w10="urn:schemas-microsoft-com:office:word" xmlns:a="http://schemas.openxmlformats.org/drawingml/2006/main" xmlns:pic="http://schemas.openxmlformats.org/drawingml/2006/picture" xmlns:wp="http://schemas.openxmlformats.org/drawingml/2006/wordprocessingDrawing">
+<w:footnotes xmlns:wpc="http://schemas.microsoft.com/office/word/2010/wordprocessingCanvas" xmlns:cx="http://schemas.microsoft.com/office/drawing/2014/chartex" xmlns:cx1="http://schemas.microsoft.com/office/drawing/2015/9/8/chartex" xmlns:cx2="http://schemas.microsoft.com/office/drawing/2015/10/21/chartex" xmlns:cx3="http://schemas.microsoft.com/office/drawing/2016/5/9/chartex" xmlns:cx4="http://schemas.microsoft.com/office/drawing/2016/5/10/chartex" xmlns:cx5="http://schemas.microsoft.com/office/drawing/2016/5/11/chartex" xmlns:cx6="http://schemas.microsoft.com/office/drawing/2016/5/12/chartex" xmlns:cx7="http://schemas.microsoft.com/office/drawing/2016/5/13/chartex" xmlns:cx8="http://schemas.microsoft.com/office/drawing/2016/5/14/chartex" xmlns:mc="http://schemas.openxmlformats.org/markup-compatibility/2006" xmlns:aink="http://schemas.microsoft.com/office/drawing/2016/ink" xmlns:am3d="http://schemas.microsoft.com/office/drawing/2017/model3d" xmlns:o="urn:schemas-microsoft-com:office:office" xmlns:r="http://schemas.openxmlformats.org/officeDocument/2006/relationships" xmlns:m="http://schemas.openxmlformats.org/officeDocument/2006/math" xmlns:v="urn:schemas-microsoft-com:vml" xmlns:wp14="http://schemas.microsoft.com/office/word/2010/wordprocessingDrawing" xmlns:wp="http://schemas.openxmlformats.org/drawingml/2006/wordprocessingDrawing" xmlns:w10="urn:schemas-microsoft-com:office:word" xmlns:w="http://schemas.openxmlformats.org/wordprocessingml/2006/main" xmlns:w14="http://schemas.microsoft.com/office/word/2010/wordml" xmlns:w15="http://schemas.microsoft.com/office/word/2012/wordml" xmlns:w16cid="http://schemas.microsoft.com/office/word/2016/wordml/cid" xmlns:w16se="http://schemas.microsoft.com/office/word/2015/wordml/symex" xmlns:wpg="http://schemas.microsoft.com/office/word/2010/wordprocessingGroup" xmlns:wpi="http://schemas.microsoft.com/office/word/2010/wordprocessingInk" xmlns:wne="http://schemas.microsoft.com/office/word/2006/wordml" xmlns:wps="http://schemas.microsoft.com/office/word/2010/wordprocessingShape" mc:Ignorable="w14 w15 w16se w16cid wp14">
+  <w:footnote w:type="separator" w:id="-1">
+    <w:p>
+      <w:r>
+        <w:separator/>
+      </w:r>
+    </w:p>
+  </w:footnote>
   <w:footnote w:type="continuationSeparator" w:id="0">
     <w:p>
       <w:r>
         <w:continuationSeparator/>
-      </w:r>
-    </w:p>
-  </w:footnote>
-  <w:footnote w:type="separator" w:id="-1">
-    <w:p>
-      <w:r>
-        <w:separator/>
       </w:r>
     </w:p>
   </w:footnote>
@@ -2088,109 +2164,6 @@
       <w:lvlJc w:val="right"/>
       <w:pPr>
         <w:ind w:left="6120" w:hanging="180"/>
-      </w:pPr>
-    </w:lvl>
-  </w:abstractNum>
-  <w:abstractNum w:abstractNumId="990">
-    <w:nsid w:val="2c1ae401"/>
-    <w:multiLevelType w:val="multilevel"/>
-    <w:lvl w:ilvl="0">
-      <w:numFmt w:val="bullet"/>
-      <w:lvlText w:val=" "/>
-      <w:lvlJc w:val="left"/>
-      <w:pPr>
-        <w:tabs>
-          <w:tab w:val="num" w:pos="0"/>
-        </w:tabs>
-        <w:ind w:left="480" w:hanging="480"/>
-      </w:pPr>
-    </w:lvl>
-    <w:lvl w:ilvl="1">
-      <w:numFmt w:val="bullet"/>
-      <w:lvlText w:val=" "/>
-      <w:lvlJc w:val="left"/>
-      <w:pPr>
-        <w:tabs>
-          <w:tab w:val="num" w:pos="720"/>
-        </w:tabs>
-        <w:ind w:left="1200" w:hanging="480"/>
-      </w:pPr>
-    </w:lvl>
-    <w:lvl w:ilvl="2">
-      <w:numFmt w:val="bullet"/>
-      <w:lvlText w:val=" "/>
-      <w:lvlJc w:val="left"/>
-      <w:pPr>
-        <w:tabs>
-          <w:tab w:val="num" w:pos="1440"/>
-        </w:tabs>
-        <w:ind w:left="1920" w:hanging="480"/>
-      </w:pPr>
-    </w:lvl>
-    <w:lvl w:ilvl="3">
-      <w:numFmt w:val="bullet"/>
-      <w:lvlText w:val=" "/>
-      <w:lvlJc w:val="left"/>
-      <w:pPr>
-        <w:tabs>
-          <w:tab w:val="num" w:pos="2160"/>
-        </w:tabs>
-        <w:ind w:left="2640" w:hanging="480"/>
-      </w:pPr>
-    </w:lvl>
-    <w:lvl w:ilvl="4">
-      <w:numFmt w:val="bullet"/>
-      <w:lvlText w:val=" "/>
-      <w:lvlJc w:val="left"/>
-      <w:pPr>
-        <w:tabs>
-          <w:tab w:val="num" w:pos="2880"/>
-        </w:tabs>
-        <w:ind w:left="3360" w:hanging="480"/>
-      </w:pPr>
-    </w:lvl>
-    <w:lvl w:ilvl="5">
-      <w:numFmt w:val="bullet"/>
-      <w:lvlText w:val=" "/>
-      <w:lvlJc w:val="left"/>
-      <w:pPr>
-        <w:tabs>
-          <w:tab w:val="num" w:pos="3600"/>
-        </w:tabs>
-        <w:ind w:left="4080" w:hanging="480"/>
-      </w:pPr>
-    </w:lvl>
-    <w:lvl w:ilvl="6">
-      <w:numFmt w:val="bullet"/>
-      <w:lvlText w:val=" "/>
-      <w:lvlJc w:val="left"/>
-      <w:pPr>
-        <w:tabs>
-          <w:tab w:val="num" w:pos="4320"/>
-        </w:tabs>
-        <w:ind w:left="4800" w:hanging="480"/>
-      </w:pPr>
-    </w:lvl>
-    <w:lvl w:ilvl="7">
-      <w:numFmt w:val="bullet"/>
-      <w:lvlText w:val=" "/>
-      <w:lvlJc w:val="left"/>
-      <w:pPr>
-        <w:tabs>
-          <w:tab w:val="num" w:pos="5040"/>
-        </w:tabs>
-        <w:ind w:left="5520" w:hanging="480"/>
-      </w:pPr>
-    </w:lvl>
-    <w:lvl w:ilvl="8">
-      <w:numFmt w:val="bullet"/>
-      <w:lvlText w:val=" "/>
-      <w:lvlJc w:val="left"/>
-      <w:pPr>
-        <w:tabs>
-          <w:tab w:val="num" w:pos="5760"/>
-        </w:tabs>
-        <w:ind w:left="6240" w:hanging="480"/>
       </w:pPr>
     </w:lvl>
   </w:abstractNum>
@@ -2236,10 +2209,18 @@
   <w:num w:numId="14">
     <w:abstractNumId w:val="9"/>
   </w:num>
-  <w:num w:numId="1000">
-    <w:abstractNumId w:val="990"/>
+  <w:num w:numId="15">
+    <w:abstractNumId w:val="11"/>
   </w:num>
 </w:numbering>
+</file>
+
+<file path=word/people.xml><?xml version="1.0" encoding="utf-8"?>
+<w15:people xmlns:wpc="http://schemas.microsoft.com/office/word/2010/wordprocessingCanvas" xmlns:cx="http://schemas.microsoft.com/office/drawing/2014/chartex" xmlns:cx1="http://schemas.microsoft.com/office/drawing/2015/9/8/chartex" xmlns:cx2="http://schemas.microsoft.com/office/drawing/2015/10/21/chartex" xmlns:cx3="http://schemas.microsoft.com/office/drawing/2016/5/9/chartex" xmlns:cx4="http://schemas.microsoft.com/office/drawing/2016/5/10/chartex" xmlns:cx5="http://schemas.microsoft.com/office/drawing/2016/5/11/chartex" xmlns:cx6="http://schemas.microsoft.com/office/drawing/2016/5/12/chartex" xmlns:cx7="http://schemas.microsoft.com/office/drawing/2016/5/13/chartex" xmlns:cx8="http://schemas.microsoft.com/office/drawing/2016/5/14/chartex" xmlns:mc="http://schemas.openxmlformats.org/markup-compatibility/2006" xmlns:aink="http://schemas.microsoft.com/office/drawing/2016/ink" xmlns:am3d="http://schemas.microsoft.com/office/drawing/2017/model3d" xmlns:o="urn:schemas-microsoft-com:office:office" xmlns:r="http://schemas.openxmlformats.org/officeDocument/2006/relationships" xmlns:m="http://schemas.openxmlformats.org/officeDocument/2006/math" xmlns:v="urn:schemas-microsoft-com:vml" xmlns:wp14="http://schemas.microsoft.com/office/word/2010/wordprocessingDrawing" xmlns:wp="http://schemas.openxmlformats.org/drawingml/2006/wordprocessingDrawing" xmlns:w10="urn:schemas-microsoft-com:office:word" xmlns:w="http://schemas.openxmlformats.org/wordprocessingml/2006/main" xmlns:w14="http://schemas.microsoft.com/office/word/2010/wordml" xmlns:w15="http://schemas.microsoft.com/office/word/2012/wordml" xmlns:w16cid="http://schemas.microsoft.com/office/word/2016/wordml/cid" xmlns:w16se="http://schemas.microsoft.com/office/word/2015/wordml/symex" xmlns:wpg="http://schemas.microsoft.com/office/word/2010/wordprocessingGroup" xmlns:wpi="http://schemas.microsoft.com/office/word/2010/wordprocessingInk" xmlns:wne="http://schemas.microsoft.com/office/word/2006/wordml" xmlns:wps="http://schemas.microsoft.com/office/word/2010/wordprocessingShape" mc:Ignorable="w14 w15 w16se w16cid wp14">
+  <w15:person w15:author="GUIDO CAMARGO ESPAÑA">
+    <w15:presenceInfo w15:providerId="None" w15:userId="GUIDO CAMARGO ESPAÑA"/>
+  </w15:person>
+</w15:people>
 </file>
 
 <file path=word/styles.xml><?xml version="1.0" encoding="utf-8"?>

</xml_diff>

<commit_message>
Adding line numbers for submission
</commit_message>
<xml_diff>
--- a/manuscript/manuscript_latex_demo.docx
+++ b/manuscript/manuscript_latex_demo.docx
@@ -1,13 +1,43 @@
 
 <file path=word/document.xml><?xml version="1.0" encoding="utf-8"?>
-<w:document xmlns:wpc="http://schemas.microsoft.com/office/word/2010/wordprocessingCanvas" xmlns:cx="http://schemas.microsoft.com/office/drawing/2014/chartex" xmlns:cx1="http://schemas.microsoft.com/office/drawing/2015/9/8/chartex" xmlns:cx2="http://schemas.microsoft.com/office/drawing/2015/10/21/chartex" xmlns:cx3="http://schemas.microsoft.com/office/drawing/2016/5/9/chartex" xmlns:cx4="http://schemas.microsoft.com/office/drawing/2016/5/10/chartex" xmlns:cx5="http://schemas.microsoft.com/office/drawing/2016/5/11/chartex" xmlns:cx6="http://schemas.microsoft.com/office/drawing/2016/5/12/chartex" xmlns:cx7="http://schemas.microsoft.com/office/drawing/2016/5/13/chartex" xmlns:cx8="http://schemas.microsoft.com/office/drawing/2016/5/14/chartex" xmlns:mc="http://schemas.openxmlformats.org/markup-compatibility/2006" xmlns:aink="http://schemas.microsoft.com/office/drawing/2016/ink" xmlns:am3d="http://schemas.microsoft.com/office/drawing/2017/model3d" xmlns:o="urn:schemas-microsoft-com:office:office" xmlns:r="http://schemas.openxmlformats.org/officeDocument/2006/relationships" xmlns:m="http://schemas.openxmlformats.org/officeDocument/2006/math" xmlns:v="urn:schemas-microsoft-com:vml" xmlns:wp14="http://schemas.microsoft.com/office/word/2010/wordprocessingDrawing" xmlns:wp="http://schemas.openxmlformats.org/drawingml/2006/wordprocessingDrawing" xmlns:w10="urn:schemas-microsoft-com:office:word" xmlns:w="http://schemas.openxmlformats.org/wordprocessingml/2006/main" xmlns:w14="http://schemas.microsoft.com/office/word/2010/wordml" xmlns:w15="http://schemas.microsoft.com/office/word/2012/wordml" xmlns:w16cid="http://schemas.microsoft.com/office/word/2016/wordml/cid" xmlns:w16se="http://schemas.microsoft.com/office/word/2015/wordml/symex" xmlns:wpg="http://schemas.microsoft.com/office/word/2010/wordprocessingGroup" xmlns:wpi="http://schemas.microsoft.com/office/word/2010/wordprocessingInk" xmlns:wne="http://schemas.microsoft.com/office/word/2006/wordml" xmlns:wps="http://schemas.microsoft.com/office/word/2010/wordprocessingShape" mc:Ignorable="w14 w15 w16se w16cid wp14">
+<w:document xmlns:w="http://schemas.openxmlformats.org/wordprocessingml/2006/main" xmlns:m="http://schemas.openxmlformats.org/officeDocument/2006/math" xmlns:r="http://schemas.openxmlformats.org/officeDocument/2006/relationships" xmlns:o="urn:schemas-microsoft-com:office:office" xmlns:v="urn:schemas-microsoft-com:vml" xmlns:w10="urn:schemas-microsoft-com:office:word" xmlns:a="http://schemas.openxmlformats.org/drawingml/2006/main" xmlns:pic="http://schemas.openxmlformats.org/drawingml/2006/picture" xmlns:wp="http://schemas.openxmlformats.org/drawingml/2006/wordprocessingDrawing">
   <w:body>
     <w:p>
       <w:pPr>
         <w:pStyle w:val="Title"/>
       </w:pPr>
       <w:r>
-        <w:t>Cost-effectiveness of Dengvaxia in Puerto Rico</w:t>
+        <w:t xml:space="preserve">Cost-effectiveness</w:t>
+      </w:r>
+      <w:r>
+        <w:t xml:space="preserve"> </w:t>
+      </w:r>
+      <w:r>
+        <w:t xml:space="preserve">of</w:t>
+      </w:r>
+      <w:r>
+        <w:t xml:space="preserve"> </w:t>
+      </w:r>
+      <w:r>
+        <w:t xml:space="preserve">Dengvaxia</w:t>
+      </w:r>
+      <w:r>
+        <w:t xml:space="preserve"> </w:t>
+      </w:r>
+      <w:r>
+        <w:t xml:space="preserve">in</w:t>
+      </w:r>
+      <w:r>
+        <w:t xml:space="preserve"> </w:t>
+      </w:r>
+      <w:r>
+        <w:t xml:space="preserve">Puerto</w:t>
+      </w:r>
+      <w:r>
+        <w:t xml:space="preserve"> </w:t>
+      </w:r>
+      <w:r>
+        <w:t xml:space="preserve">Rico</w:t>
       </w:r>
     </w:p>
     <w:p>
@@ -15,95 +45,109 @@
         <w:pStyle w:val="Author"/>
       </w:pPr>
       <w:r>
-        <w:t>Guido España, Alex Perkins</w:t>
+        <w:t xml:space="preserve">Guido</w:t>
+      </w:r>
+      <w:r>
+        <w:t xml:space="preserve"> </w:t>
+      </w:r>
+      <w:r>
+        <w:t xml:space="preserve">España,</w:t>
+      </w:r>
+      <w:r>
+        <w:t xml:space="preserve"> </w:t>
+      </w:r>
+      <w:r>
+        <w:t xml:space="preserve">Alex</w:t>
+      </w:r>
+      <w:r>
+        <w:t xml:space="preserve"> </w:t>
+      </w:r>
+      <w:r>
+        <w:t xml:space="preserve">Perkins</w:t>
       </w:r>
     </w:p>
     <w:p>
       <w:pPr>
         <w:pStyle w:val="Heading1"/>
       </w:pPr>
-      <w:bookmarkStart w:id="0" w:name="introduction"/>
-      <w:r>
-        <w:t>Introduction</w:t>
-      </w:r>
-      <w:bookmarkEnd w:id="0"/>
+      <w:bookmarkStart w:id="20" w:name="introduction"/>
+      <w:r>
+        <w:t xml:space="preserve">Introduction</w:t>
+      </w:r>
+      <w:bookmarkEnd w:id="20"/>
     </w:p>
     <w:p>
       <w:pPr>
         <w:pStyle w:val="FirstParagraph"/>
       </w:pPr>
       <w:r>
-        <w:t>The latest results of the CYD-TDV vaccine show an increased risk of severe dengue upon infection among vaccinees without previous exposure to dengue virus (DENV) [1]</w:t>
-      </w:r>
-      <w:r>
-        <w:t xml:space="preserve">. The World Health Organization (WHO) recommends a pre-vaccination screening to ensure that only those with previous exposure to DENV are vaccinated [2]. However, rapid diagnostic tests with high sensitivity and specificity are not currently available. We </w:t>
-      </w:r>
-      <w:r>
-        <w:t>have previously discussed the benefits and cost-effectiveness of pre-screening vaccination for economic scenarios of the Philippines and Brazil [3]. Here, we discuss the implications of this strategy for Puerto Rico in terms of epidemiological benefits and</w:t>
-      </w:r>
-      <w:r>
-        <w:t xml:space="preserve"> cost-effectiveness.</w:t>
+        <w:t xml:space="preserve">Individuals who are seronegative at vaccination with CYD-TDV have an increased risk of severe dengue in their first dengue virus (DENV) infection</w:t>
+      </w:r>
+      <w:r>
+        <w:t xml:space="preserve"> </w:t>
+      </w:r>
+      <w:r>
+        <w:t xml:space="preserve">[1]</w:t>
+      </w:r>
+      <w:r>
+        <w:t xml:space="preserve">. The World Health Organization (WHO) recommends a pre-vaccination screening to ensure that only those with previous exposure to DENV are vaccinated</w:t>
+      </w:r>
+      <w:r>
+        <w:t xml:space="preserve"> </w:t>
+      </w:r>
+      <w:r>
+        <w:t xml:space="preserve">[2]</w:t>
+      </w:r>
+      <w:r>
+        <w:t xml:space="preserve">. However, rapid diagnostic tests with high sensitivity and specificity are not currently available. We have previously discussed the benefits and cost-effectiveness of pre-screening vaccination for economic scenarios of the Philippines and Brazil</w:t>
+      </w:r>
+      <w:r>
+        <w:t xml:space="preserve"> </w:t>
+      </w:r>
+      <w:r>
+        <w:t xml:space="preserve">[3]</w:t>
+      </w:r>
+      <w:r>
+        <w:t xml:space="preserve">. Here, we discuss the implications of this strategy for Puerto Rico in terms of epidemiological benefits and cost-effectiveness.</w:t>
       </w:r>
     </w:p>
     <w:p>
       <w:pPr>
         <w:pStyle w:val="Heading1"/>
       </w:pPr>
-      <w:bookmarkStart w:id="1" w:name="methods"/>
-      <w:r>
-        <w:t>Methods</w:t>
-      </w:r>
-      <w:bookmarkEnd w:id="1"/>
+      <w:bookmarkStart w:id="21" w:name="methods"/>
+      <w:r>
+        <w:t xml:space="preserve">Methods</w:t>
+      </w:r>
+      <w:bookmarkEnd w:id="21"/>
     </w:p>
     <w:p>
       <w:pPr>
         <w:pStyle w:val="FirstParagraph"/>
       </w:pPr>
-      <w:ins w:id="2" w:author="GUIDO CAMARGO ESPAÑA" w:date="2019-04-19T14:44:00Z">
-        <w:r>
-          <w:t>B</w:t>
-        </w:r>
-        <w:r>
-          <w:t>ased on estimates from 2002 to 2010 [4</w:t>
-        </w:r>
-        <w:r>
-          <w:t xml:space="preserve">], </w:t>
-        </w:r>
-      </w:ins>
-      <w:del w:id="3" w:author="GUIDO CAMARGO ESPAÑA" w:date="2019-04-19T14:45:00Z">
-        <w:r>
-          <w:delText xml:space="preserve">We </w:delText>
-        </w:r>
-      </w:del>
-      <w:ins w:id="4" w:author="GUIDO CAMARGO ESPAÑA" w:date="2019-04-19T14:45:00Z">
-        <w:r>
-          <w:t>w</w:t>
-        </w:r>
-        <w:r>
-          <w:t xml:space="preserve">e </w:t>
-        </w:r>
-      </w:ins>
-      <w:r>
-        <w:t>updated our assumptions of treatment of dengue for ambulatory cases and hospitalizations</w:t>
-      </w:r>
-      <w:del w:id="5" w:author="GUIDO CAMARGO ESPAÑA" w:date="2019-04-19T14:44:00Z">
-        <w:r>
-          <w:delText>, based on estimates from 2002 to 2010 [4</w:delText>
-        </w:r>
-      </w:del>
-      <w:r>
-        <w:t>]. Using the consumer price index for Puerto Rico, we projected these costs to 2019 USD. Simila</w:t>
-      </w:r>
-      <w:r>
-        <w:t>rly, we took the GDP per-capita for Puerto Rico in 2016 [5] and projected it</w:t>
-      </w:r>
-      <w:del w:id="6" w:author="GUIDO CAMARGO ESPAÑA" w:date="2019-04-19T14:45:00Z">
-        <w:r>
-          <w:delText>’</w:delText>
-        </w:r>
-      </w:del>
-      <w:r>
-        <w:t>s value to 2019.</w:t>
+      <w:r>
+        <w:t xml:space="preserve">Based on estimates from 2002 to 2010</w:t>
+      </w:r>
+      <w:r>
+        <w:t xml:space="preserve"> </w:t>
+      </w:r>
+      <w:r>
+        <w:t xml:space="preserve">[4]</w:t>
+      </w:r>
+      <w:r>
+        <w:t xml:space="preserve">, we updated our assumptions of treatment of dengue for ambulatory cases and hospitalizations. Using the consumer price index for Puerto Rico, we projected these costs to 2019 USD. Similarly, we took the GDP per-capita for Puerto Rico in 2016</w:t>
+      </w:r>
+      <w:r>
+        <w:t xml:space="preserve"> </w:t>
+      </w:r>
+      <w:r>
+        <w:t xml:space="preserve">[5]</w:t>
+      </w:r>
+      <w:r>
+        <w:t xml:space="preserve"> </w:t>
+      </w:r>
+      <w:r>
+        <w:t xml:space="preserve">and projected it’s value to 2019.</w:t>
       </w:r>
     </w:p>
     <w:p>
@@ -111,26 +155,25 @@
         <w:pStyle w:val="TableCaption"/>
       </w:pPr>
       <w:r>
-        <w:t>Costs for dengue burden in Puerto Rico</w:t>
+        <w:t xml:space="preserve">Costs for dengue burden in Puerto Rico</w:t>
       </w:r>
     </w:p>
     <w:tbl>
       <w:tblPr>
         <w:tblStyle w:val="Table"/>
-        <w:tblW w:w="0" w:type="pct"/>
-        <w:tblLook w:val="07E0" w:firstRow="1" w:lastRow="1" w:firstColumn="1" w:lastColumn="1" w:noHBand="1" w:noVBand="1"/>
+        <w:tblW w:type="pct" w:w="0.0"/>
+        <w:tblLook w:firstRow="1"/>
+        <w:tblCaption w:val="Costs for dengue burden in Puerto Rico"/>
       </w:tblPr>
-      <w:tblGrid>
-        <w:gridCol w:w="1791"/>
-        <w:gridCol w:w="1698"/>
-        <w:gridCol w:w="2951"/>
-      </w:tblGrid>
+      <w:tblGrid/>
       <w:tr>
+        <w:trPr>
+          <w:cnfStyle w:firstRow="1"/>
+        </w:trPr>
         <w:tc>
           <w:tcPr>
-            <w:tcW w:w="0" w:type="auto"/>
             <w:tcBorders>
-              <w:bottom w:val="single" w:sz="0" w:space="0" w:color="auto"/>
+              <w:bottom w:val="single"/>
             </w:tcBorders>
             <w:vAlign w:val="bottom"/>
           </w:tcPr>
@@ -138,26 +181,25 @@
         </w:tc>
         <w:tc>
           <w:tcPr>
-            <w:tcW w:w="0" w:type="auto"/>
             <w:tcBorders>
-              <w:bottom w:val="single" w:sz="0" w:space="0" w:color="auto"/>
+              <w:bottom w:val="single"/>
             </w:tcBorders>
             <w:vAlign w:val="bottom"/>
           </w:tcPr>
           <w:p>
             <w:pPr>
               <w:pStyle w:val="Compact"/>
-            </w:pPr>
-            <w:r>
-              <w:t>Cost (USD)</w:t>
+              <w:jc w:val="left"/>
+            </w:pPr>
+            <w:r>
+              <w:t xml:space="preserve">Cost (USD)</w:t>
             </w:r>
           </w:p>
         </w:tc>
         <w:tc>
           <w:tcPr>
-            <w:tcW w:w="0" w:type="auto"/>
             <w:tcBorders>
-              <w:bottom w:val="single" w:sz="0" w:space="0" w:color="auto"/>
+              <w:bottom w:val="single"/>
             </w:tcBorders>
             <w:vAlign w:val="bottom"/>
           </w:tcPr>
@@ -167,133 +209,112 @@
               <w:jc w:val="right"/>
             </w:pPr>
             <w:r>
-              <w:t>Cost Projected (2019 USD)</w:t>
+              <w:t xml:space="preserve">Cost Projected (2019 USD)</w:t>
             </w:r>
           </w:p>
         </w:tc>
       </w:tr>
       <w:tr>
         <w:tc>
-          <w:tcPr>
-            <w:tcW w:w="0" w:type="auto"/>
-          </w:tcPr>
-          <w:p>
-            <w:pPr>
-              <w:pStyle w:val="Compact"/>
-            </w:pPr>
-            <w:r>
-              <w:t>Ambulatory</w:t>
-            </w:r>
-          </w:p>
-        </w:tc>
-        <w:tc>
-          <w:tcPr>
-            <w:tcW w:w="0" w:type="auto"/>
-          </w:tcPr>
-          <w:p>
-            <w:pPr>
-              <w:pStyle w:val="Compact"/>
-            </w:pPr>
-            <w:r>
-              <w:t>239 (2010)</w:t>
-            </w:r>
-          </w:p>
-        </w:tc>
-        <w:tc>
-          <w:tcPr>
-            <w:tcW w:w="0" w:type="auto"/>
-          </w:tcPr>
-          <w:p>
-            <w:pPr>
-              <w:pStyle w:val="Compact"/>
-              <w:jc w:val="right"/>
-            </w:pPr>
-            <w:r>
-              <w:t>311</w:t>
+          <w:p>
+            <w:pPr>
+              <w:pStyle w:val="Compact"/>
+              <w:jc w:val="left"/>
+            </w:pPr>
+            <w:r>
+              <w:t xml:space="preserve">Ambulatory</w:t>
+            </w:r>
+          </w:p>
+        </w:tc>
+        <w:tc>
+          <w:p>
+            <w:pPr>
+              <w:pStyle w:val="Compact"/>
+              <w:jc w:val="left"/>
+            </w:pPr>
+            <w:r>
+              <w:t xml:space="preserve">239 (2010)</w:t>
+            </w:r>
+          </w:p>
+        </w:tc>
+        <w:tc>
+          <w:p>
+            <w:pPr>
+              <w:pStyle w:val="Compact"/>
+              <w:jc w:val="right"/>
+            </w:pPr>
+            <w:r>
+              <w:t xml:space="preserve">311</w:t>
             </w:r>
           </w:p>
         </w:tc>
       </w:tr>
       <w:tr>
         <w:tc>
-          <w:tcPr>
-            <w:tcW w:w="0" w:type="auto"/>
-          </w:tcPr>
-          <w:p>
-            <w:pPr>
-              <w:pStyle w:val="Compact"/>
-            </w:pPr>
-            <w:r>
-              <w:t>Hospitalization</w:t>
-            </w:r>
-          </w:p>
-        </w:tc>
-        <w:tc>
-          <w:tcPr>
-            <w:tcW w:w="0" w:type="auto"/>
-          </w:tcPr>
-          <w:p>
-            <w:pPr>
-              <w:pStyle w:val="Compact"/>
-            </w:pPr>
-            <w:r>
-              <w:t>1615 (2010)</w:t>
-            </w:r>
-          </w:p>
-        </w:tc>
-        <w:tc>
-          <w:tcPr>
-            <w:tcW w:w="0" w:type="auto"/>
-          </w:tcPr>
-          <w:p>
-            <w:pPr>
-              <w:pStyle w:val="Compact"/>
-              <w:jc w:val="right"/>
-            </w:pPr>
-            <w:r>
-              <w:t>2107</w:t>
+          <w:p>
+            <w:pPr>
+              <w:pStyle w:val="Compact"/>
+              <w:jc w:val="left"/>
+            </w:pPr>
+            <w:r>
+              <w:t xml:space="preserve">Hospitalization</w:t>
+            </w:r>
+          </w:p>
+        </w:tc>
+        <w:tc>
+          <w:p>
+            <w:pPr>
+              <w:pStyle w:val="Compact"/>
+              <w:jc w:val="left"/>
+            </w:pPr>
+            <w:r>
+              <w:t xml:space="preserve">1615 (2010)</w:t>
+            </w:r>
+          </w:p>
+        </w:tc>
+        <w:tc>
+          <w:p>
+            <w:pPr>
+              <w:pStyle w:val="Compact"/>
+              <w:jc w:val="right"/>
+            </w:pPr>
+            <w:r>
+              <w:t xml:space="preserve">2107</w:t>
             </w:r>
           </w:p>
         </w:tc>
       </w:tr>
       <w:tr>
         <w:tc>
-          <w:tcPr>
-            <w:tcW w:w="0" w:type="auto"/>
-          </w:tcPr>
-          <w:p>
-            <w:pPr>
-              <w:pStyle w:val="Compact"/>
-            </w:pPr>
-            <w:r>
-              <w:t>GDP per-Capita</w:t>
-            </w:r>
-          </w:p>
-        </w:tc>
-        <w:tc>
-          <w:tcPr>
-            <w:tcW w:w="0" w:type="auto"/>
-          </w:tcPr>
-          <w:p>
-            <w:pPr>
-              <w:pStyle w:val="Compact"/>
-            </w:pPr>
-            <w:r>
-              <w:t>30,833 (2016)</w:t>
-            </w:r>
-          </w:p>
-        </w:tc>
-        <w:tc>
-          <w:tcPr>
-            <w:tcW w:w="0" w:type="auto"/>
-          </w:tcPr>
-          <w:p>
-            <w:pPr>
-              <w:pStyle w:val="Compact"/>
-              <w:jc w:val="right"/>
-            </w:pPr>
-            <w:r>
-              <w:t>30,833</w:t>
+          <w:p>
+            <w:pPr>
+              <w:pStyle w:val="Compact"/>
+              <w:jc w:val="left"/>
+            </w:pPr>
+            <w:r>
+              <w:t xml:space="preserve">GDP per-Capita</w:t>
+            </w:r>
+          </w:p>
+        </w:tc>
+        <w:tc>
+          <w:p>
+            <w:pPr>
+              <w:pStyle w:val="Compact"/>
+              <w:jc w:val="left"/>
+            </w:pPr>
+            <w:r>
+              <w:t xml:space="preserve">30,833 (2016)</w:t>
+            </w:r>
+          </w:p>
+        </w:tc>
+        <w:tc>
+          <w:p>
+            <w:pPr>
+              <w:pStyle w:val="Compact"/>
+              <w:jc w:val="right"/>
+            </w:pPr>
+            <w:r>
+              <w:t xml:space="preserve">30,833</w:t>
             </w:r>
           </w:p>
         </w:tc>
@@ -304,21 +325,21 @@
         <w:pStyle w:val="BodyText"/>
       </w:pPr>
       <w:r>
-        <w:t xml:space="preserve">We then calculated the Incremental Cost-Effectiveness Ratio (ICER) as in equation </w:t>
+        <w:t xml:space="preserve">We then calculated the Incremental Cost-Effectiveness Ratio (ICER) as in equation</w:t>
+      </w:r>
+      <w:r>
+        <w:t xml:space="preserve"> </w:t>
       </w:r>
       <w:hyperlink w:anchor="eq-ICER">
         <w:r>
           <w:rPr>
             <w:rStyle w:val="Hyperlink"/>
           </w:rPr>
-          <w:t>[eq-ICER]</w:t>
+          <w:t xml:space="preserve">[eq-ICER]</w:t>
         </w:r>
       </w:hyperlink>
       <w:r>
-        <w:t>. As others have, we deemed the intervention cost-effective if the ICER was below 3 GDP per-Capita, and very cost</w:t>
-      </w:r>
-      <w:r>
-        <w:t>-effective if the ICER fell below 1 GDP per-Capita. We assumed a baseline scenario of costs.</w:t>
+        <w:t xml:space="preserve">. As others have, we deemed the intervention cost-effective if the ICER was below 3 GDP per-Capita, and very cost-effective if the ICER fell below 1 GDP per-Capita. We assumed a baseline scenario of costs.</w:t>
       </w:r>
     </w:p>
     <w:p>
@@ -331,185 +352,264 @@
         </m:oMathParaPr>
         <m:oMath>
           <m:r>
-            <w:rPr>
-              <w:rFonts w:ascii="Cambria Math" w:hAnsi="Cambria Math"/>
-            </w:rPr>
-            <m:t>ICER</m:t>
+            <m:t>I</m:t>
           </m:r>
           <m:r>
-            <w:rPr>
-              <w:rFonts w:ascii="Cambria Math" w:hAnsi="Cambria Math"/>
-            </w:rPr>
+            <m:t>C</m:t>
+          </m:r>
+          <m:r>
+            <m:t>E</m:t>
+          </m:r>
+          <m:r>
+            <m:t>R</m:t>
+          </m:r>
+          <m:r>
             <m:t>=</m:t>
           </m:r>
           <m:f>
             <m:fPr>
-              <m:ctrlPr>
-                <w:rPr>
-                  <w:rFonts w:ascii="Cambria Math" w:hAnsi="Cambria Math"/>
-                </w:rPr>
-              </m:ctrlPr>
+              <m:type m:val="bar"/>
             </m:fPr>
             <m:num>
               <m:r>
-                <w:rPr>
-                  <w:rFonts w:ascii="Cambria Math" w:hAnsi="Cambria Math"/>
-                </w:rPr>
-                <m:t>Cos</m:t>
+                <m:t>C</m:t>
+              </m:r>
+              <m:r>
+                <m:t>o</m:t>
+              </m:r>
+              <m:r>
+                <m:t>s</m:t>
               </m:r>
               <m:sSub>
-                <m:sSubPr>
-                  <m:ctrlPr>
-                    <w:rPr>
-                      <w:rFonts w:ascii="Cambria Math" w:hAnsi="Cambria Math"/>
-                    </w:rPr>
-                  </m:ctrlPr>
-                </m:sSubPr>
                 <m:e>
                   <m:r>
-                    <w:rPr>
-                      <w:rFonts w:ascii="Cambria Math" w:hAnsi="Cambria Math"/>
-                    </w:rPr>
                     <m:t>t</m:t>
                   </m:r>
                 </m:e>
                 <m:sub>
                   <m:r>
-                    <w:rPr>
-                      <w:rFonts w:ascii="Cambria Math" w:hAnsi="Cambria Math"/>
-                    </w:rPr>
-                    <m:t>intervention</m:t>
+                    <m:t>i</m:t>
+                  </m:r>
+                  <m:r>
+                    <m:t>n</m:t>
+                  </m:r>
+                  <m:r>
+                    <m:t>t</m:t>
+                  </m:r>
+                  <m:r>
+                    <m:t>e</m:t>
+                  </m:r>
+                  <m:r>
+                    <m:t>r</m:t>
+                  </m:r>
+                  <m:r>
+                    <m:t>v</m:t>
+                  </m:r>
+                  <m:r>
+                    <m:t>e</m:t>
+                  </m:r>
+                  <m:r>
+                    <m:t>n</m:t>
+                  </m:r>
+                  <m:r>
+                    <m:t>t</m:t>
+                  </m:r>
+                  <m:r>
+                    <m:t>i</m:t>
+                  </m:r>
+                  <m:r>
+                    <m:t>o</m:t>
+                  </m:r>
+                  <m:r>
+                    <m:t>n</m:t>
                   </m:r>
                 </m:sub>
               </m:sSub>
               <m:r>
-                <w:rPr>
-                  <w:rFonts w:ascii="Cambria Math" w:hAnsi="Cambria Math"/>
-                </w:rPr>
-                <m:t>-</m:t>
+                <m:t>−</m:t>
               </m:r>
               <m:r>
-                <w:rPr>
-                  <w:rFonts w:ascii="Cambria Math" w:hAnsi="Cambria Math"/>
-                </w:rPr>
-                <m:t>Cos</m:t>
+                <m:t>C</m:t>
+              </m:r>
+              <m:r>
+                <m:t>o</m:t>
+              </m:r>
+              <m:r>
+                <m:t>s</m:t>
               </m:r>
               <m:sSub>
-                <m:sSubPr>
-                  <m:ctrlPr>
-                    <w:rPr>
-                      <w:rFonts w:ascii="Cambria Math" w:hAnsi="Cambria Math"/>
-                    </w:rPr>
-                  </m:ctrlPr>
-                </m:sSubPr>
                 <m:e>
                   <m:r>
-                    <w:rPr>
-                      <w:rFonts w:ascii="Cambria Math" w:hAnsi="Cambria Math"/>
-                    </w:rPr>
                     <m:t>t</m:t>
                   </m:r>
                 </m:e>
                 <m:sub>
                   <m:r>
-                    <w:rPr>
-                      <w:rFonts w:ascii="Cambria Math" w:hAnsi="Cambria Math"/>
-                    </w:rPr>
-                    <m:t>no</m:t>
-                  </m:r>
-                  <m:r>
-                    <w:rPr>
-                      <w:rFonts w:ascii="Cambria Math" w:hAnsi="Cambria Math"/>
-                    </w:rPr>
-                    <m:t>-</m:t>
-                  </m:r>
-                  <m:r>
-                    <w:rPr>
-                      <w:rFonts w:ascii="Cambria Math" w:hAnsi="Cambria Math"/>
-                    </w:rPr>
-                    <m:t>intervention</m:t>
+                    <m:t>n</m:t>
+                  </m:r>
+                  <m:r>
+                    <m:t>o</m:t>
+                  </m:r>
+                  <m:r>
+                    <m:t>−</m:t>
+                  </m:r>
+                  <m:r>
+                    <m:t>i</m:t>
+                  </m:r>
+                  <m:r>
+                    <m:t>n</m:t>
+                  </m:r>
+                  <m:r>
+                    <m:t>t</m:t>
+                  </m:r>
+                  <m:r>
+                    <m:t>e</m:t>
+                  </m:r>
+                  <m:r>
+                    <m:t>r</m:t>
+                  </m:r>
+                  <m:r>
+                    <m:t>v</m:t>
+                  </m:r>
+                  <m:r>
+                    <m:t>e</m:t>
+                  </m:r>
+                  <m:r>
+                    <m:t>n</m:t>
+                  </m:r>
+                  <m:r>
+                    <m:t>t</m:t>
+                  </m:r>
+                  <m:r>
+                    <m:t>i</m:t>
+                  </m:r>
+                  <m:r>
+                    <m:t>o</m:t>
+                  </m:r>
+                  <m:r>
+                    <m:t>n</m:t>
                   </m:r>
                 </m:sub>
               </m:sSub>
             </m:num>
             <m:den>
               <m:r>
-                <w:rPr>
-                  <w:rFonts w:ascii="Cambria Math" w:hAnsi="Cambria Math"/>
-                </w:rPr>
-                <m:t>QAL</m:t>
+                <m:t>Q</m:t>
+              </m:r>
+              <m:r>
+                <m:t>A</m:t>
+              </m:r>
+              <m:r>
+                <m:t>L</m:t>
               </m:r>
               <m:sSub>
-                <m:sSubPr>
-                  <m:ctrlPr>
-                    <w:rPr>
-                      <w:rFonts w:ascii="Cambria Math" w:hAnsi="Cambria Math"/>
-                    </w:rPr>
-                  </m:ctrlPr>
-                </m:sSubPr>
                 <m:e>
                   <m:r>
-                    <w:rPr>
-                      <w:rFonts w:ascii="Cambria Math" w:hAnsi="Cambria Math"/>
-                    </w:rPr>
                     <m:t>Y</m:t>
                   </m:r>
                 </m:e>
                 <m:sub>
                   <m:r>
-                    <w:rPr>
-                      <w:rFonts w:ascii="Cambria Math" w:hAnsi="Cambria Math"/>
-                    </w:rPr>
-                    <m:t>intervention</m:t>
+                    <m:t>i</m:t>
+                  </m:r>
+                  <m:r>
+                    <m:t>n</m:t>
+                  </m:r>
+                  <m:r>
+                    <m:t>t</m:t>
+                  </m:r>
+                  <m:r>
+                    <m:t>e</m:t>
+                  </m:r>
+                  <m:r>
+                    <m:t>r</m:t>
+                  </m:r>
+                  <m:r>
+                    <m:t>v</m:t>
+                  </m:r>
+                  <m:r>
+                    <m:t>e</m:t>
+                  </m:r>
+                  <m:r>
+                    <m:t>n</m:t>
+                  </m:r>
+                  <m:r>
+                    <m:t>t</m:t>
+                  </m:r>
+                  <m:r>
+                    <m:t>i</m:t>
+                  </m:r>
+                  <m:r>
+                    <m:t>o</m:t>
+                  </m:r>
+                  <m:r>
+                    <m:t>n</m:t>
                   </m:r>
                 </m:sub>
               </m:sSub>
               <m:r>
-                <w:rPr>
-                  <w:rFonts w:ascii="Cambria Math" w:hAnsi="Cambria Math"/>
-                </w:rPr>
-                <m:t>-</m:t>
+                <m:t>−</m:t>
               </m:r>
               <m:r>
-                <w:rPr>
-                  <w:rFonts w:ascii="Cambria Math" w:hAnsi="Cambria Math"/>
-                </w:rPr>
-                <m:t>QAL</m:t>
+                <m:t>Q</m:t>
+              </m:r>
+              <m:r>
+                <m:t>A</m:t>
+              </m:r>
+              <m:r>
+                <m:t>L</m:t>
               </m:r>
               <m:sSub>
-                <m:sSubPr>
-                  <m:ctrlPr>
-                    <w:rPr>
-                      <w:rFonts w:ascii="Cambria Math" w:hAnsi="Cambria Math"/>
-                    </w:rPr>
-                  </m:ctrlPr>
-                </m:sSubPr>
                 <m:e>
                   <m:r>
-                    <w:rPr>
-                      <w:rFonts w:ascii="Cambria Math" w:hAnsi="Cambria Math"/>
-                    </w:rPr>
                     <m:t>Y</m:t>
                   </m:r>
                 </m:e>
                 <m:sub>
                   <m:r>
-                    <w:rPr>
-                      <w:rFonts w:ascii="Cambria Math" w:hAnsi="Cambria Math"/>
-                    </w:rPr>
-                    <m:t>no</m:t>
-                  </m:r>
-                  <m:r>
-                    <w:rPr>
-                      <w:rFonts w:ascii="Cambria Math" w:hAnsi="Cambria Math"/>
-                    </w:rPr>
-                    <m:t>-</m:t>
-                  </m:r>
-                  <m:r>
-                    <w:rPr>
-                      <w:rFonts w:ascii="Cambria Math" w:hAnsi="Cambria Math"/>
-                    </w:rPr>
-                    <m:t>intervention</m:t>
+                    <m:t>n</m:t>
+                  </m:r>
+                  <m:r>
+                    <m:t>o</m:t>
+                  </m:r>
+                  <m:r>
+                    <m:t>−</m:t>
+                  </m:r>
+                  <m:r>
+                    <m:t>i</m:t>
+                  </m:r>
+                  <m:r>
+                    <m:t>n</m:t>
+                  </m:r>
+                  <m:r>
+                    <m:t>t</m:t>
+                  </m:r>
+                  <m:r>
+                    <m:t>e</m:t>
+                  </m:r>
+                  <m:r>
+                    <m:t>r</m:t>
+                  </m:r>
+                  <m:r>
+                    <m:t>v</m:t>
+                  </m:r>
+                  <m:r>
+                    <m:t>e</m:t>
+                  </m:r>
+                  <m:r>
+                    <m:t>n</m:t>
+                  </m:r>
+                  <m:r>
+                    <m:t>t</m:t>
+                  </m:r>
+                  <m:r>
+                    <m:t>i</m:t>
+                  </m:r>
+                  <m:r>
+                    <m:t>o</m:t>
+                  </m:r>
+                  <m:r>
+                    <m:t>n</m:t>
                   </m:r>
                 </m:sub>
               </m:sSub>
@@ -522,112 +622,98 @@
       <w:pPr>
         <w:pStyle w:val="Heading1"/>
       </w:pPr>
-      <w:bookmarkStart w:id="7" w:name="results"/>
-      <w:r>
-        <w:lastRenderedPageBreak/>
-        <w:t>Results</w:t>
-      </w:r>
-      <w:bookmarkEnd w:id="7"/>
+      <w:bookmarkStart w:id="22" w:name="results"/>
+      <w:r>
+        <w:t xml:space="preserve">Results</w:t>
+      </w:r>
+      <w:bookmarkEnd w:id="22"/>
     </w:p>
     <w:p>
       <w:pPr>
         <w:pStyle w:val="Heading2"/>
       </w:pPr>
-      <w:bookmarkStart w:id="8" w:name="X75c415ba5350d8a9e9e9b68d1cba40a47657e11"/>
-      <w:r>
-        <w:t>Epide</w:t>
-      </w:r>
-      <w:r>
-        <w:t>miological benefits from vaccination</w:t>
-      </w:r>
-      <w:bookmarkEnd w:id="8"/>
+      <w:bookmarkStart w:id="23" w:name="X75c415ba5350d8a9e9e9b68d1cba40a47657e11"/>
+      <w:r>
+        <w:t xml:space="preserve">Epidemiological benefits from vaccination</w:t>
+      </w:r>
+      <w:bookmarkEnd w:id="23"/>
     </w:p>
     <w:p>
       <w:pPr>
         <w:pStyle w:val="FirstParagraph"/>
       </w:pPr>
       <w:r>
-        <w:t xml:space="preserve">The benefits are outlined in Fig. </w:t>
+        <w:t xml:space="preserve">The benefits are outlined in Fig.</w:t>
+      </w:r>
+      <w:r>
+        <w:t xml:space="preserve"> </w:t>
       </w:r>
       <w:hyperlink w:anchor="fig-epi-benefits">
         <w:r>
           <w:rPr>
             <w:rStyle w:val="Hyperlink"/>
           </w:rPr>
-          <w:t>1</w:t>
+          <w:t xml:space="preserve">1</w:t>
         </w:r>
       </w:hyperlink>
       <w:r>
-        <w:t xml:space="preserve">. At </w:t>
+        <w:t xml:space="preserve">. At</w:t>
+      </w:r>
+      <w:r>
+        <w:t xml:space="preserve"> </w:t>
       </w:r>
       <m:oMath>
         <m:r>
-          <w:rPr>
-            <w:rFonts w:ascii="Cambria Math" w:hAnsi="Cambria Math"/>
-          </w:rPr>
           <m:t>P</m:t>
         </m:r>
         <m:sSub>
-          <m:sSubPr>
-            <m:ctrlPr>
-              <w:rPr>
-                <w:rFonts w:ascii="Cambria Math" w:hAnsi="Cambria Math"/>
-              </w:rPr>
-            </m:ctrlPr>
-          </m:sSubPr>
           <m:e>
             <m:r>
-              <w:rPr>
-                <w:rFonts w:ascii="Cambria Math" w:hAnsi="Cambria Math"/>
-              </w:rPr>
               <m:t>E</m:t>
             </m:r>
           </m:e>
           <m:sub>
             <m:r>
-              <w:rPr>
-                <w:rFonts w:ascii="Cambria Math" w:hAnsi="Cambria Math"/>
-              </w:rPr>
               <m:t>9</m:t>
             </m:r>
           </m:sub>
         </m:sSub>
         <m:r>
-          <w:rPr>
-            <w:rFonts w:ascii="Cambria Math" w:hAnsi="Cambria Math"/>
-          </w:rPr>
-          <m:t>=0.5</m:t>
+          <m:t>=</m:t>
+        </m:r>
+        <m:r>
+          <m:t>0.5</m:t>
         </m:r>
       </m:oMath>
       <w:r>
-        <w:t xml:space="preserve"> there are several scenarios where the vaccine is beneficial from the public health perspective.</w:t>
+        <w:t xml:space="preserve"> </w:t>
+      </w:r>
+      <w:r>
+        <w:t xml:space="preserve">there are several scenarios where the vaccine is beneficial from the public health perspective.</w:t>
       </w:r>
     </w:p>
     <w:p>
       <w:pPr>
         <w:pStyle w:val="CaptionedFigure"/>
       </w:pPr>
-      <w:r>
-        <w:rPr>
-          <w:noProof/>
-        </w:rPr>
+      <w:bookmarkStart w:id="25" w:name="fig-epi-benefits"/>
+      <w:r>
         <w:drawing>
-          <wp:inline distT="0" distB="0" distL="0" distR="0" wp14:anchorId="50DC38E4" wp14:editId="2B7F59F9">
+          <wp:inline>
             <wp:extent cx="5943600" cy="1404000"/>
-            <wp:effectExtent l="0" t="0" r="0" b="0"/>
-            <wp:docPr id="1" name="Picture" descr="[fig-epi-benefits] Proportion of cases averted with pre-vaccination screening strategy with CYD-TDV over 10 years"/>
-            <wp:cNvGraphicFramePr/>
-            <a:graphic xmlns:a="http://schemas.openxmlformats.org/drawingml/2006/main">
+            <wp:effectExtent b="0" l="0" r="0" t="0"/>
+            <wp:docPr descr="Proportion of cases averted with pre-vaccination screening strategy with CYD-TDV over 10 years" title="" id="1" name="Picture"/>
+            <a:graphic>
               <a:graphicData uri="http://schemas.openxmlformats.org/drawingml/2006/picture">
-                <pic:pic xmlns:pic="http://schemas.openxmlformats.org/drawingml/2006/picture">
+                <pic:pic>
                   <pic:nvPicPr>
-                    <pic:cNvPr id="0" name="Picture" descr="../analysis/figures/report_figure_cases_averted_heatmap_10y.jpeg"/>
+                    <pic:cNvPr descr="../analysis/figures/report_figure_cases_averted_heatmap_10y.jpeg" id="0" name="Picture"/>
                     <pic:cNvPicPr>
-                      <a:picLocks noChangeAspect="1" noChangeArrowheads="1"/>
+                      <a:picLocks noChangeArrowheads="1" noChangeAspect="1"/>
                     </pic:cNvPicPr>
                   </pic:nvPicPr>
                   <pic:blipFill>
-                    <a:blip r:embed="rId7"/>
+                    <a:blip r:embed="rId24"/>
                     <a:stretch>
                       <a:fillRect/>
                     </a:stretch>
@@ -653,88 +739,70 @@
           </wp:inline>
         </w:drawing>
       </w:r>
+      <w:bookmarkEnd w:id="25"/>
     </w:p>
     <w:p>
       <w:pPr>
         <w:pStyle w:val="ImageCaption"/>
       </w:pPr>
-      <w:bookmarkStart w:id="9" w:name="fig-epi-benefits"/>
-      <w:r>
-        <w:t>[fig-epi-benefits]</w:t>
-      </w:r>
-      <w:bookmarkEnd w:id="9"/>
-      <w:r>
-        <w:t xml:space="preserve"> Proportion of</w:t>
-      </w:r>
-      <w:r>
-        <w:t xml:space="preserve"> cases averted with pre-vaccination screening strategy with CYD-TDV over 10 years</w:t>
+      <w:r>
+        <w:t xml:space="preserve">Proportion of cases averted with pre-vaccination screening strategy with CYD-TDV over 10 years</w:t>
       </w:r>
     </w:p>
     <w:p>
       <w:pPr>
         <w:pStyle w:val="Heading2"/>
       </w:pPr>
-      <w:bookmarkStart w:id="10" w:name="X29bdf90c328a6f6a3d4015d1eb9be65bc7816e7"/>
-      <w:r>
-        <w:t>Cost-effectiveness of pre-vaccination screening strategies</w:t>
-      </w:r>
-      <w:bookmarkEnd w:id="10"/>
+      <w:bookmarkStart w:id="26" w:name="X29bdf90c328a6f6a3d4015d1eb9be65bc7816e7"/>
+      <w:r>
+        <w:t xml:space="preserve">Cost-effectiveness of pre-vaccination screening strategies</w:t>
+      </w:r>
+      <w:bookmarkEnd w:id="26"/>
     </w:p>
     <w:p>
       <w:pPr>
         <w:pStyle w:val="FirstParagraph"/>
       </w:pPr>
       <w:r>
-        <w:t>Out cost-effectiveness analysis suggests that the intervention would be cost-effective in Puerto Rico at the assume</w:t>
-      </w:r>
-      <w:r>
-        <w:t xml:space="preserve">d price of the vaccine (70 USD) (Fig. </w:t>
+        <w:t xml:space="preserve">Out cost-effectiveness analysis suggests that the intervention would be cost-effective in Puerto Rico at the assumed price of the vaccine (70 USD) (Fig.</w:t>
+      </w:r>
+      <w:r>
+        <w:t xml:space="preserve"> </w:t>
       </w:r>
       <w:hyperlink w:anchor="fig-ICER">
         <w:r>
           <w:rPr>
             <w:rStyle w:val="Hyperlink"/>
           </w:rPr>
-          <w:t>2</w:t>
+          <w:t xml:space="preserve">2</w:t>
         </w:r>
       </w:hyperlink>
       <w:r>
-        <w:t>). Below 200 USD per fully vaccinated person, pre-vaccination screening would be cost-effective from a public payer perspective (ICER &lt; 3 GDP per Capita). Very cost-effective scenarios c</w:t>
-      </w:r>
-      <w:r>
-        <w:t xml:space="preserve">ould be achieved with a vaccine price below 95 USD per vaccinated individual. Also, at 18 USD per vaccinated individual, the costs of the intervention are equal to the costs without intervention (ICER = 0). Nonetheless, these cost-effectiveness thresholds </w:t>
-      </w:r>
-      <w:r>
-        <w:t>depend on our assumptions of specificity and sensitivity of screening.</w:t>
+        <w:t xml:space="preserve">). Below 200 USD per fully vaccinated person, pre-vaccination screening would be cost-effective from a public payer perspective (ICER &lt; 3 GDP per Capita). Very cost-effective scenarios could be achieved with a vaccine price below 95 USD per vaccinated individual. Also, at 18 USD per vaccinated individual, the costs of the intervention are equal to the costs without intervention (ICER = 0). Nonetheless, these cost-effectiveness thresholds depend on our assumptions of specificity and sensitivity of screening.</w:t>
       </w:r>
     </w:p>
     <w:p>
       <w:pPr>
         <w:pStyle w:val="CaptionedFigure"/>
       </w:pPr>
-      <w:bookmarkStart w:id="11" w:name="fig-ICER"/>
-      <w:r>
-        <w:rPr>
-          <w:noProof/>
-        </w:rPr>
-        <w:lastRenderedPageBreak/>
+      <w:bookmarkStart w:id="28" w:name="fig-ICER"/>
+      <w:r>
         <w:drawing>
-          <wp:inline distT="0" distB="0" distL="0" distR="0" wp14:anchorId="4FAB6273" wp14:editId="7CECAA11">
+          <wp:inline>
             <wp:extent cx="4572000" cy="4572000"/>
-            <wp:effectExtent l="0" t="0" r="0" b="0"/>
-            <wp:docPr id="2" name="Picture" descr="ICER of pre-vaccination screening strategy in Puerto Rico at different cost of vaccination (3 doses per person)."/>
-            <wp:cNvGraphicFramePr/>
-            <a:graphic xmlns:a="http://schemas.openxmlformats.org/drawingml/2006/main">
+            <wp:effectExtent b="0" l="0" r="0" t="0"/>
+            <wp:docPr descr="ICER of pre-vaccination screening strategy in Puerto Rico at different cost of vaccination (3 doses per person)." title="" id="1" name="Picture"/>
+            <a:graphic>
               <a:graphicData uri="http://schemas.openxmlformats.org/drawingml/2006/picture">
-                <pic:pic xmlns:pic="http://schemas.openxmlformats.org/drawingml/2006/picture">
+                <pic:pic>
                   <pic:nvPicPr>
-                    <pic:cNvPr id="0" name="Picture" descr="../analysis/figures/report_figure_ICER.jpeg"/>
+                    <pic:cNvPr descr="../analysis/figures/report_figure_ICER.jpeg" id="0" name="Picture"/>
                     <pic:cNvPicPr>
-                      <a:picLocks noChangeAspect="1" noChangeArrowheads="1"/>
+                      <a:picLocks noChangeArrowheads="1" noChangeAspect="1"/>
                     </pic:cNvPicPr>
                   </pic:nvPicPr>
                   <pic:blipFill>
-                    <a:blip r:embed="rId8"/>
+                    <a:blip r:embed="rId27"/>
                     <a:stretch>
                       <a:fillRect/>
                     </a:stretch>
@@ -760,72 +828,70 @@
           </wp:inline>
         </w:drawing>
       </w:r>
-      <w:bookmarkEnd w:id="11"/>
+      <w:bookmarkEnd w:id="28"/>
     </w:p>
     <w:p>
       <w:pPr>
         <w:pStyle w:val="ImageCaption"/>
       </w:pPr>
       <w:r>
-        <w:t>ICER of pre-vaccination screening strategy in Puerto Rico at different cost of vaccination (3 doses per person).</w:t>
+        <w:t xml:space="preserve">ICER of pre-vaccination screening strategy in Puerto Rico at different cost of vaccination (3 doses per person).</w:t>
       </w:r>
     </w:p>
     <w:p>
       <w:pPr>
         <w:pStyle w:val="Heading2"/>
       </w:pPr>
-      <w:bookmarkStart w:id="12" w:name="tornado-diagram-and-sensitivity-analysis"/>
-      <w:r>
-        <w:t>Tornado diagram and sensitivity analysis</w:t>
-      </w:r>
-      <w:bookmarkEnd w:id="12"/>
+      <w:bookmarkStart w:id="29" w:name="tornado-diagram-and-sensitivity-analysis"/>
+      <w:r>
+        <w:t xml:space="preserve">Tornado diagram and sensitivity analysis</w:t>
+      </w:r>
+      <w:bookmarkEnd w:id="29"/>
     </w:p>
     <w:p>
       <w:pPr>
         <w:pStyle w:val="FirstParagraph"/>
       </w:pPr>
       <w:r>
-        <w:t xml:space="preserve">We varied the baseline value of five parameters of the cost-effectiveness analysis: sensitivity, specificity, PE9, vaccine cost for a fully vaccinated individual, and screening unit cost. The ranges of the parameter values are summarized in table </w:t>
+        <w:t xml:space="preserve">We varied the baseline value of five parameters of the cost-effectiveness analysis: sensitivity, specificity, PE9, vaccine cost for a fully vaccinated individual, and screening unit cost. The ranges of the parameter values are summarized in table</w:t>
+      </w:r>
+      <w:r>
+        <w:t xml:space="preserve"> </w:t>
       </w:r>
       <w:hyperlink w:anchor="table-tornado">
         <w:r>
           <w:rPr>
             <w:rStyle w:val="Hyperlink"/>
           </w:rPr>
-          <w:t>[table-tornado]</w:t>
+          <w:t xml:space="preserve">[table-tornado]</w:t>
         </w:r>
       </w:hyperlink>
       <w:r>
-        <w:t>.</w:t>
+        <w:t xml:space="preserve">. This sensitivity analysis shows that the specificity of the test greatly affects the cost-effectiveness of the intervention.</w:t>
       </w:r>
     </w:p>
     <w:p>
       <w:pPr>
         <w:pStyle w:val="CaptionedFigure"/>
       </w:pPr>
-      <w:bookmarkStart w:id="13" w:name="fig-tornado"/>
-      <w:r>
-        <w:rPr>
-          <w:noProof/>
-        </w:rPr>
-        <w:lastRenderedPageBreak/>
+      <w:bookmarkStart w:id="31" w:name="fig-tornado"/>
+      <w:r>
         <w:drawing>
-          <wp:inline distT="0" distB="0" distL="0" distR="0" wp14:anchorId="1E455BA5" wp14:editId="65D97A04">
+          <wp:inline>
             <wp:extent cx="5943600" cy="2971800"/>
-            <wp:effectExtent l="0" t="0" r="0" b="0"/>
-            <wp:docPr id="3" name="Picture" descr="ICER of pre-vaccination screening strategy in Puerto Rico at different cost of vaccination (3 doses per person)."/>
-            <wp:cNvGraphicFramePr/>
-            <a:graphic xmlns:a="http://schemas.openxmlformats.org/drawingml/2006/main">
+            <wp:effectExtent b="0" l="0" r="0" t="0"/>
+            <wp:docPr descr="ICER of pre-vaccination screening strategy in Puerto Rico at different cost of vaccination (3 doses per person)." title="" id="1" name="Picture"/>
+            <a:graphic>
               <a:graphicData uri="http://schemas.openxmlformats.org/drawingml/2006/picture">
-                <pic:pic xmlns:pic="http://schemas.openxmlformats.org/drawingml/2006/picture">
+                <pic:pic>
                   <pic:nvPicPr>
-                    <pic:cNvPr id="0" name="Picture" descr="../analysis/figures/report_figure_tornado_diagram.jpeg"/>
+                    <pic:cNvPr descr="../analysis/figures/report_figure_tornado_diagram.jpeg" id="0" name="Picture"/>
                     <pic:cNvPicPr>
-                      <a:picLocks noChangeAspect="1" noChangeArrowheads="1"/>
+                      <a:picLocks noChangeArrowheads="1" noChangeAspect="1"/>
                     </pic:cNvPicPr>
                   </pic:nvPicPr>
                   <pic:blipFill>
-                    <a:blip r:embed="rId9"/>
+                    <a:blip r:embed="rId30"/>
                     <a:stretch>
                       <a:fillRect/>
                     </a:stretch>
@@ -851,14 +917,14 @@
           </wp:inline>
         </w:drawing>
       </w:r>
-      <w:bookmarkEnd w:id="13"/>
+      <w:bookmarkEnd w:id="31"/>
     </w:p>
     <w:p>
       <w:pPr>
         <w:pStyle w:val="ImageCaption"/>
       </w:pPr>
       <w:r>
-        <w:t>ICER of pre-vaccination screening strategy in Puerto Rico at different cost of vaccination (3 doses per person).</w:t>
+        <w:t xml:space="preserve">ICER of pre-vaccination screening strategy in Puerto Rico at different cost of vaccination (3 doses per person).</w:t>
       </w:r>
     </w:p>
     <w:p>
@@ -866,47 +932,42 @@
         <w:pStyle w:val="TableCaption"/>
       </w:pPr>
       <w:r>
-        <w:t>Sensitivity analysis of cost-effectiveness</w:t>
+        <w:t xml:space="preserve">Sensitivity analysis of cost-effectiveness</w:t>
       </w:r>
     </w:p>
     <w:tbl>
       <w:tblPr>
         <w:tblStyle w:val="Table"/>
-        <w:tblW w:w="0" w:type="pct"/>
-        <w:tblLook w:val="07E0" w:firstRow="1" w:lastRow="1" w:firstColumn="1" w:lastColumn="1" w:noHBand="1" w:noVBand="1"/>
+        <w:tblW w:type="pct" w:w="0.0"/>
+        <w:tblLook w:firstRow="1"/>
+        <w:tblCaption w:val="Sensitivity analysis of cost-effectiveness"/>
       </w:tblPr>
-      <w:tblGrid>
-        <w:gridCol w:w="1298"/>
-        <w:gridCol w:w="797"/>
-        <w:gridCol w:w="930"/>
-        <w:gridCol w:w="1329"/>
-        <w:gridCol w:w="1238"/>
-        <w:gridCol w:w="1524"/>
-        <w:gridCol w:w="1196"/>
-      </w:tblGrid>
+      <w:tblGrid/>
       <w:tr>
+        <w:trPr>
+          <w:cnfStyle w:firstRow="1"/>
+        </w:trPr>
         <w:tc>
           <w:tcPr>
-            <w:tcW w:w="0" w:type="auto"/>
             <w:tcBorders>
-              <w:bottom w:val="single" w:sz="0" w:space="0" w:color="auto"/>
+              <w:bottom w:val="single"/>
             </w:tcBorders>
             <w:vAlign w:val="bottom"/>
           </w:tcPr>
           <w:p>
             <w:pPr>
               <w:pStyle w:val="Compact"/>
-            </w:pPr>
-            <w:r>
-              <w:t>parameter</w:t>
+              <w:jc w:val="left"/>
+            </w:pPr>
+            <w:r>
+              <w:t xml:space="preserve">parameter</w:t>
             </w:r>
           </w:p>
         </w:tc>
         <w:tc>
           <w:tcPr>
-            <w:tcW w:w="0" w:type="auto"/>
             <w:tcBorders>
-              <w:bottom w:val="single" w:sz="0" w:space="0" w:color="auto"/>
+              <w:bottom w:val="single"/>
             </w:tcBorders>
             <w:vAlign w:val="bottom"/>
           </w:tcPr>
@@ -916,15 +977,14 @@
               <w:jc w:val="right"/>
             </w:pPr>
             <w:r>
-              <w:t>min</w:t>
+              <w:t xml:space="preserve">min</w:t>
             </w:r>
           </w:p>
         </w:tc>
         <w:tc>
           <w:tcPr>
-            <w:tcW w:w="0" w:type="auto"/>
             <w:tcBorders>
-              <w:bottom w:val="single" w:sz="0" w:space="0" w:color="auto"/>
+              <w:bottom w:val="single"/>
             </w:tcBorders>
             <w:vAlign w:val="bottom"/>
           </w:tcPr>
@@ -934,15 +994,14 @@
               <w:jc w:val="right"/>
             </w:pPr>
             <w:r>
-              <w:t>max</w:t>
+              <w:t xml:space="preserve">max</w:t>
             </w:r>
           </w:p>
         </w:tc>
         <w:tc>
           <w:tcPr>
-            <w:tcW w:w="0" w:type="auto"/>
             <w:tcBorders>
-              <w:bottom w:val="single" w:sz="0" w:space="0" w:color="auto"/>
+              <w:bottom w:val="single"/>
             </w:tcBorders>
             <w:vAlign w:val="bottom"/>
           </w:tcPr>
@@ -952,15 +1011,14 @@
               <w:jc w:val="right"/>
             </w:pPr>
             <w:r>
-              <w:t>ICER_min</w:t>
+              <w:t xml:space="preserve">ICER_min</w:t>
             </w:r>
           </w:p>
         </w:tc>
         <w:tc>
           <w:tcPr>
-            <w:tcW w:w="0" w:type="auto"/>
             <w:tcBorders>
-              <w:bottom w:val="single" w:sz="0" w:space="0" w:color="auto"/>
+              <w:bottom w:val="single"/>
             </w:tcBorders>
             <w:vAlign w:val="bottom"/>
           </w:tcPr>
@@ -970,15 +1028,14 @@
               <w:jc w:val="right"/>
             </w:pPr>
             <w:r>
-              <w:t>ICER_max</w:t>
+              <w:t xml:space="preserve">ICER_max</w:t>
             </w:r>
           </w:p>
         </w:tc>
         <w:tc>
           <w:tcPr>
-            <w:tcW w:w="0" w:type="auto"/>
             <w:tcBorders>
-              <w:bottom w:val="single" w:sz="0" w:space="0" w:color="auto"/>
+              <w:bottom w:val="single"/>
             </w:tcBorders>
             <w:vAlign w:val="bottom"/>
           </w:tcPr>
@@ -988,15 +1045,14 @@
               <w:jc w:val="right"/>
             </w:pPr>
             <w:r>
-              <w:t>ICER_default</w:t>
+              <w:t xml:space="preserve">ICER_default</w:t>
             </w:r>
           </w:p>
         </w:tc>
         <w:tc>
           <w:tcPr>
-            <w:tcW w:w="0" w:type="auto"/>
             <w:tcBorders>
-              <w:bottom w:val="single" w:sz="0" w:space="0" w:color="auto"/>
+              <w:bottom w:val="single"/>
             </w:tcBorders>
             <w:vAlign w:val="bottom"/>
           </w:tcPr>
@@ -1006,502 +1062,402 @@
               <w:jc w:val="right"/>
             </w:pPr>
             <w:r>
-              <w:t>GDP</w:t>
+              <w:t xml:space="preserve">GDP</w:t>
             </w:r>
           </w:p>
         </w:tc>
       </w:tr>
       <w:tr>
         <w:tc>
-          <w:tcPr>
-            <w:tcW w:w="0" w:type="auto"/>
-          </w:tcPr>
-          <w:p>
-            <w:pPr>
-              <w:pStyle w:val="Compact"/>
-            </w:pPr>
-            <w:r>
-              <w:t>Sensitivity</w:t>
-            </w:r>
-          </w:p>
-        </w:tc>
-        <w:tc>
-          <w:tcPr>
-            <w:tcW w:w="0" w:type="auto"/>
-          </w:tcPr>
-          <w:p>
-            <w:pPr>
-              <w:pStyle w:val="Compact"/>
-              <w:jc w:val="right"/>
-            </w:pPr>
-            <w:r>
-              <w:t>0.50</w:t>
-            </w:r>
-          </w:p>
-        </w:tc>
-        <w:tc>
-          <w:tcPr>
-            <w:tcW w:w="0" w:type="auto"/>
-          </w:tcPr>
-          <w:p>
-            <w:pPr>
-              <w:pStyle w:val="Compact"/>
-              <w:jc w:val="right"/>
-            </w:pPr>
-            <w:r>
-              <w:t>1.00</w:t>
-            </w:r>
-          </w:p>
-        </w:tc>
-        <w:tc>
-          <w:tcPr>
-            <w:tcW w:w="0" w:type="auto"/>
-          </w:tcPr>
-          <w:p>
-            <w:pPr>
-              <w:pStyle w:val="Compact"/>
-              <w:jc w:val="right"/>
-            </w:pPr>
-            <w:r>
-              <w:t>32622.40</w:t>
-            </w:r>
-          </w:p>
-        </w:tc>
-        <w:tc>
-          <w:tcPr>
-            <w:tcW w:w="0" w:type="auto"/>
-          </w:tcPr>
-          <w:p>
-            <w:pPr>
-              <w:pStyle w:val="Compact"/>
-              <w:jc w:val="right"/>
-            </w:pPr>
-            <w:r>
-              <w:t>18452.13</w:t>
-            </w:r>
-          </w:p>
-        </w:tc>
-        <w:tc>
-          <w:tcPr>
-            <w:tcW w:w="0" w:type="auto"/>
-          </w:tcPr>
-          <w:p>
-            <w:pPr>
-              <w:pStyle w:val="Compact"/>
-              <w:jc w:val="right"/>
-            </w:pPr>
-            <w:r>
-              <w:t>22012.70</w:t>
-            </w:r>
-          </w:p>
-        </w:tc>
-        <w:tc>
-          <w:tcPr>
-            <w:tcW w:w="0" w:type="auto"/>
-          </w:tcPr>
-          <w:p>
-            <w:pPr>
-              <w:pStyle w:val="Compact"/>
-              <w:jc w:val="right"/>
-            </w:pPr>
-            <w:r>
-              <w:t>31364.60</w:t>
+          <w:p>
+            <w:pPr>
+              <w:pStyle w:val="Compact"/>
+              <w:jc w:val="left"/>
+            </w:pPr>
+            <w:r>
+              <w:t xml:space="preserve">Sensitivity</w:t>
+            </w:r>
+          </w:p>
+        </w:tc>
+        <w:tc>
+          <w:p>
+            <w:pPr>
+              <w:pStyle w:val="Compact"/>
+              <w:jc w:val="right"/>
+            </w:pPr>
+            <w:r>
+              <w:t xml:space="preserve">0.50</w:t>
+            </w:r>
+          </w:p>
+        </w:tc>
+        <w:tc>
+          <w:p>
+            <w:pPr>
+              <w:pStyle w:val="Compact"/>
+              <w:jc w:val="right"/>
+            </w:pPr>
+            <w:r>
+              <w:t xml:space="preserve">1.00</w:t>
+            </w:r>
+          </w:p>
+        </w:tc>
+        <w:tc>
+          <w:p>
+            <w:pPr>
+              <w:pStyle w:val="Compact"/>
+              <w:jc w:val="right"/>
+            </w:pPr>
+            <w:r>
+              <w:t xml:space="preserve">32622.40</w:t>
+            </w:r>
+          </w:p>
+        </w:tc>
+        <w:tc>
+          <w:p>
+            <w:pPr>
+              <w:pStyle w:val="Compact"/>
+              <w:jc w:val="right"/>
+            </w:pPr>
+            <w:r>
+              <w:t xml:space="preserve">18452.13</w:t>
+            </w:r>
+          </w:p>
+        </w:tc>
+        <w:tc>
+          <w:p>
+            <w:pPr>
+              <w:pStyle w:val="Compact"/>
+              <w:jc w:val="right"/>
+            </w:pPr>
+            <w:r>
+              <w:t xml:space="preserve">22012.70</w:t>
+            </w:r>
+          </w:p>
+        </w:tc>
+        <w:tc>
+          <w:p>
+            <w:pPr>
+              <w:pStyle w:val="Compact"/>
+              <w:jc w:val="right"/>
+            </w:pPr>
+            <w:r>
+              <w:t xml:space="preserve">31364.60</w:t>
             </w:r>
           </w:p>
         </w:tc>
       </w:tr>
       <w:tr>
         <w:tc>
-          <w:tcPr>
-            <w:tcW w:w="0" w:type="auto"/>
-          </w:tcPr>
-          <w:p>
-            <w:pPr>
-              <w:pStyle w:val="Compact"/>
-            </w:pPr>
-            <w:r>
-              <w:t>SP9</w:t>
-            </w:r>
-          </w:p>
-        </w:tc>
-        <w:tc>
-          <w:tcPr>
-            <w:tcW w:w="0" w:type="auto"/>
-          </w:tcPr>
-          <w:p>
-            <w:pPr>
-              <w:pStyle w:val="Compact"/>
-              <w:jc w:val="right"/>
-            </w:pPr>
-            <w:r>
-              <w:t>0.25</w:t>
-            </w:r>
-          </w:p>
-        </w:tc>
-        <w:tc>
-          <w:tcPr>
-            <w:tcW w:w="0" w:type="auto"/>
-          </w:tcPr>
-          <w:p>
-            <w:pPr>
-              <w:pStyle w:val="Compact"/>
-              <w:jc w:val="right"/>
-            </w:pPr>
-            <w:r>
-              <w:t>0.75</w:t>
-            </w:r>
-          </w:p>
-        </w:tc>
-        <w:tc>
-          <w:tcPr>
-            <w:tcW w:w="0" w:type="auto"/>
-          </w:tcPr>
-          <w:p>
-            <w:pPr>
-              <w:pStyle w:val="Compact"/>
-              <w:jc w:val="right"/>
-            </w:pPr>
-            <w:r>
-              <w:t>69042.20</w:t>
-            </w:r>
-          </w:p>
-        </w:tc>
-        <w:tc>
-          <w:tcPr>
-            <w:tcW w:w="0" w:type="auto"/>
-          </w:tcPr>
-          <w:p>
-            <w:pPr>
-              <w:pStyle w:val="Compact"/>
-              <w:jc w:val="right"/>
-            </w:pPr>
-            <w:r>
-              <w:t>9161.02</w:t>
-            </w:r>
-          </w:p>
-        </w:tc>
-        <w:tc>
-          <w:tcPr>
-            <w:tcW w:w="0" w:type="auto"/>
-          </w:tcPr>
-          <w:p>
-            <w:pPr>
-              <w:pStyle w:val="Compact"/>
-              <w:jc w:val="right"/>
-            </w:pPr>
-            <w:r>
-              <w:t>22012.70</w:t>
-            </w:r>
-          </w:p>
-        </w:tc>
-        <w:tc>
-          <w:tcPr>
-            <w:tcW w:w="0" w:type="auto"/>
-          </w:tcPr>
-          <w:p>
-            <w:pPr>
-              <w:pStyle w:val="Compact"/>
-              <w:jc w:val="right"/>
-            </w:pPr>
-            <w:r>
-              <w:t>31364.60</w:t>
+          <w:p>
+            <w:pPr>
+              <w:pStyle w:val="Compact"/>
+              <w:jc w:val="left"/>
+            </w:pPr>
+            <w:r>
+              <w:t xml:space="preserve">SP9</w:t>
+            </w:r>
+          </w:p>
+        </w:tc>
+        <w:tc>
+          <w:p>
+            <w:pPr>
+              <w:pStyle w:val="Compact"/>
+              <w:jc w:val="right"/>
+            </w:pPr>
+            <w:r>
+              <w:t xml:space="preserve">0.25</w:t>
+            </w:r>
+          </w:p>
+        </w:tc>
+        <w:tc>
+          <w:p>
+            <w:pPr>
+              <w:pStyle w:val="Compact"/>
+              <w:jc w:val="right"/>
+            </w:pPr>
+            <w:r>
+              <w:t xml:space="preserve">0.75</w:t>
+            </w:r>
+          </w:p>
+        </w:tc>
+        <w:tc>
+          <w:p>
+            <w:pPr>
+              <w:pStyle w:val="Compact"/>
+              <w:jc w:val="right"/>
+            </w:pPr>
+            <w:r>
+              <w:t xml:space="preserve">69042.20</w:t>
+            </w:r>
+          </w:p>
+        </w:tc>
+        <w:tc>
+          <w:p>
+            <w:pPr>
+              <w:pStyle w:val="Compact"/>
+              <w:jc w:val="right"/>
+            </w:pPr>
+            <w:r>
+              <w:t xml:space="preserve">9161.02</w:t>
+            </w:r>
+          </w:p>
+        </w:tc>
+        <w:tc>
+          <w:p>
+            <w:pPr>
+              <w:pStyle w:val="Compact"/>
+              <w:jc w:val="right"/>
+            </w:pPr>
+            <w:r>
+              <w:t xml:space="preserve">22012.70</w:t>
+            </w:r>
+          </w:p>
+        </w:tc>
+        <w:tc>
+          <w:p>
+            <w:pPr>
+              <w:pStyle w:val="Compact"/>
+              <w:jc w:val="right"/>
+            </w:pPr>
+            <w:r>
+              <w:t xml:space="preserve">31364.60</w:t>
             </w:r>
           </w:p>
         </w:tc>
       </w:tr>
       <w:tr>
         <w:tc>
-          <w:tcPr>
-            <w:tcW w:w="0" w:type="auto"/>
-          </w:tcPr>
-          <w:p>
-            <w:pPr>
-              <w:pStyle w:val="Compact"/>
-            </w:pPr>
-            <w:r>
-              <w:t>Specificity</w:t>
-            </w:r>
-          </w:p>
-        </w:tc>
-        <w:tc>
-          <w:tcPr>
-            <w:tcW w:w="0" w:type="auto"/>
-          </w:tcPr>
-          <w:p>
-            <w:pPr>
-              <w:pStyle w:val="Compact"/>
-              <w:jc w:val="right"/>
-            </w:pPr>
-            <w:r>
-              <w:t>0.50</w:t>
-            </w:r>
-          </w:p>
-        </w:tc>
-        <w:tc>
-          <w:tcPr>
-            <w:tcW w:w="0" w:type="auto"/>
-          </w:tcPr>
-          <w:p>
-            <w:pPr>
-              <w:pStyle w:val="Compact"/>
-              <w:jc w:val="right"/>
-            </w:pPr>
-            <w:r>
-              <w:t>1.00</w:t>
-            </w:r>
-          </w:p>
-        </w:tc>
-        <w:tc>
-          <w:tcPr>
-            <w:tcW w:w="0" w:type="auto"/>
-          </w:tcPr>
-          <w:p>
-            <w:pPr>
-              <w:pStyle w:val="Compact"/>
-              <w:jc w:val="right"/>
-            </w:pPr>
-            <w:r>
-              <w:t>131214.40</w:t>
-            </w:r>
-          </w:p>
-        </w:tc>
-        <w:tc>
-          <w:tcPr>
-            <w:tcW w:w="0" w:type="auto"/>
-          </w:tcPr>
-          <w:p>
-            <w:pPr>
-              <w:pStyle w:val="Compact"/>
-              <w:jc w:val="right"/>
-            </w:pPr>
-            <w:r>
-              <w:t>17682.60</w:t>
-            </w:r>
-          </w:p>
-        </w:tc>
-        <w:tc>
-          <w:tcPr>
-            <w:tcW w:w="0" w:type="auto"/>
-          </w:tcPr>
-          <w:p>
-            <w:pPr>
-              <w:pStyle w:val="Compact"/>
-              <w:jc w:val="right"/>
-            </w:pPr>
-            <w:r>
-              <w:t>22012.70</w:t>
-            </w:r>
-          </w:p>
-        </w:tc>
-        <w:tc>
-          <w:tcPr>
-            <w:tcW w:w="0" w:type="auto"/>
-          </w:tcPr>
-          <w:p>
-            <w:pPr>
-              <w:pStyle w:val="Compact"/>
-              <w:jc w:val="right"/>
-            </w:pPr>
-            <w:r>
-              <w:t>31364.60</w:t>
+          <w:p>
+            <w:pPr>
+              <w:pStyle w:val="Compact"/>
+              <w:jc w:val="left"/>
+            </w:pPr>
+            <w:r>
+              <w:t xml:space="preserve">Specificity</w:t>
+            </w:r>
+          </w:p>
+        </w:tc>
+        <w:tc>
+          <w:p>
+            <w:pPr>
+              <w:pStyle w:val="Compact"/>
+              <w:jc w:val="right"/>
+            </w:pPr>
+            <w:r>
+              <w:t xml:space="preserve">0.50</w:t>
+            </w:r>
+          </w:p>
+        </w:tc>
+        <w:tc>
+          <w:p>
+            <w:pPr>
+              <w:pStyle w:val="Compact"/>
+              <w:jc w:val="right"/>
+            </w:pPr>
+            <w:r>
+              <w:t xml:space="preserve">1.00</w:t>
+            </w:r>
+          </w:p>
+        </w:tc>
+        <w:tc>
+          <w:p>
+            <w:pPr>
+              <w:pStyle w:val="Compact"/>
+              <w:jc w:val="right"/>
+            </w:pPr>
+            <w:r>
+              <w:t xml:space="preserve">131214.40</w:t>
+            </w:r>
+          </w:p>
+        </w:tc>
+        <w:tc>
+          <w:p>
+            <w:pPr>
+              <w:pStyle w:val="Compact"/>
+              <w:jc w:val="right"/>
+            </w:pPr>
+            <w:r>
+              <w:t xml:space="preserve">17682.60</w:t>
+            </w:r>
+          </w:p>
+        </w:tc>
+        <w:tc>
+          <w:p>
+            <w:pPr>
+              <w:pStyle w:val="Compact"/>
+              <w:jc w:val="right"/>
+            </w:pPr>
+            <w:r>
+              <w:t xml:space="preserve">22012.70</w:t>
+            </w:r>
+          </w:p>
+        </w:tc>
+        <w:tc>
+          <w:p>
+            <w:pPr>
+              <w:pStyle w:val="Compact"/>
+              <w:jc w:val="right"/>
+            </w:pPr>
+            <w:r>
+              <w:t xml:space="preserve">31364.60</w:t>
             </w:r>
           </w:p>
         </w:tc>
       </w:tr>
       <w:tr>
         <w:tc>
-          <w:tcPr>
-            <w:tcW w:w="0" w:type="auto"/>
-          </w:tcPr>
-          <w:p>
-            <w:pPr>
-              <w:pStyle w:val="Compact"/>
-            </w:pPr>
-            <w:r>
-              <w:t>test_cost</w:t>
-            </w:r>
-          </w:p>
-        </w:tc>
-        <w:tc>
-          <w:tcPr>
-            <w:tcW w:w="0" w:type="auto"/>
-          </w:tcPr>
-          <w:p>
-            <w:pPr>
-              <w:pStyle w:val="Compact"/>
-              <w:jc w:val="right"/>
-            </w:pPr>
-            <w:r>
-              <w:t>1.00</w:t>
-            </w:r>
-          </w:p>
-        </w:tc>
-        <w:tc>
-          <w:tcPr>
-            <w:tcW w:w="0" w:type="auto"/>
-          </w:tcPr>
-          <w:p>
-            <w:pPr>
-              <w:pStyle w:val="Compact"/>
-              <w:jc w:val="right"/>
-            </w:pPr>
-            <w:r>
-              <w:t>50.00</w:t>
-            </w:r>
-          </w:p>
-        </w:tc>
-        <w:tc>
-          <w:tcPr>
-            <w:tcW w:w="0" w:type="auto"/>
-          </w:tcPr>
-          <w:p>
-            <w:pPr>
-              <w:pStyle w:val="Compact"/>
-              <w:jc w:val="right"/>
-            </w:pPr>
-            <w:r>
-              <w:t>13438.97</w:t>
-            </w:r>
-          </w:p>
-        </w:tc>
-        <w:tc>
-          <w:tcPr>
-            <w:tcW w:w="0" w:type="auto"/>
-          </w:tcPr>
-          <w:p>
-            <w:pPr>
-              <w:pStyle w:val="Compact"/>
-              <w:jc w:val="right"/>
-            </w:pPr>
-            <w:r>
-              <w:t>60118.17</w:t>
-            </w:r>
-          </w:p>
-        </w:tc>
-        <w:tc>
-          <w:tcPr>
-            <w:tcW w:w="0" w:type="auto"/>
-          </w:tcPr>
-          <w:p>
-            <w:pPr>
-              <w:pStyle w:val="Compact"/>
-              <w:jc w:val="right"/>
-            </w:pPr>
-            <w:r>
-              <w:t>22012.70</w:t>
-            </w:r>
-          </w:p>
-        </w:tc>
-        <w:tc>
-          <w:tcPr>
-            <w:tcW w:w="0" w:type="auto"/>
-          </w:tcPr>
-          <w:p>
-            <w:pPr>
-              <w:pStyle w:val="Compact"/>
-              <w:jc w:val="right"/>
-            </w:pPr>
-            <w:r>
-              <w:t>31364.60</w:t>
+          <w:p>
+            <w:pPr>
+              <w:pStyle w:val="Compact"/>
+              <w:jc w:val="left"/>
+            </w:pPr>
+            <w:r>
+              <w:t xml:space="preserve">test_cost</w:t>
+            </w:r>
+          </w:p>
+        </w:tc>
+        <w:tc>
+          <w:p>
+            <w:pPr>
+              <w:pStyle w:val="Compact"/>
+              <w:jc w:val="right"/>
+            </w:pPr>
+            <w:r>
+              <w:t xml:space="preserve">1.00</w:t>
+            </w:r>
+          </w:p>
+        </w:tc>
+        <w:tc>
+          <w:p>
+            <w:pPr>
+              <w:pStyle w:val="Compact"/>
+              <w:jc w:val="right"/>
+            </w:pPr>
+            <w:r>
+              <w:t xml:space="preserve">50.00</w:t>
+            </w:r>
+          </w:p>
+        </w:tc>
+        <w:tc>
+          <w:p>
+            <w:pPr>
+              <w:pStyle w:val="Compact"/>
+              <w:jc w:val="right"/>
+            </w:pPr>
+            <w:r>
+              <w:t xml:space="preserve">13438.97</w:t>
+            </w:r>
+          </w:p>
+        </w:tc>
+        <w:tc>
+          <w:p>
+            <w:pPr>
+              <w:pStyle w:val="Compact"/>
+              <w:jc w:val="right"/>
+            </w:pPr>
+            <w:r>
+              <w:t xml:space="preserve">60118.17</w:t>
+            </w:r>
+          </w:p>
+        </w:tc>
+        <w:tc>
+          <w:p>
+            <w:pPr>
+              <w:pStyle w:val="Compact"/>
+              <w:jc w:val="right"/>
+            </w:pPr>
+            <w:r>
+              <w:t xml:space="preserve">22012.70</w:t>
+            </w:r>
+          </w:p>
+        </w:tc>
+        <w:tc>
+          <w:p>
+            <w:pPr>
+              <w:pStyle w:val="Compact"/>
+              <w:jc w:val="right"/>
+            </w:pPr>
+            <w:r>
+              <w:t xml:space="preserve">31364.60</w:t>
             </w:r>
           </w:p>
         </w:tc>
       </w:tr>
       <w:tr>
         <w:tc>
-          <w:tcPr>
-            <w:tcW w:w="0" w:type="auto"/>
-          </w:tcPr>
-          <w:p>
-            <w:pPr>
-              <w:pStyle w:val="Compact"/>
-            </w:pPr>
-            <w:r>
-              <w:t>vax_cost</w:t>
-            </w:r>
-          </w:p>
-        </w:tc>
-        <w:tc>
-          <w:tcPr>
-            <w:tcW w:w="0" w:type="auto"/>
-          </w:tcPr>
-          <w:p>
-            <w:pPr>
-              <w:pStyle w:val="Compact"/>
-              <w:jc w:val="right"/>
-            </w:pPr>
-            <w:r>
-              <w:t>10.00</w:t>
-            </w:r>
-          </w:p>
-        </w:tc>
-        <w:tc>
-          <w:tcPr>
-            <w:tcW w:w="0" w:type="auto"/>
-          </w:tcPr>
-          <w:p>
-            <w:pPr>
-              <w:pStyle w:val="Compact"/>
-              <w:jc w:val="right"/>
-            </w:pPr>
-            <w:r>
-              <w:t>250.00</w:t>
-            </w:r>
-          </w:p>
-        </w:tc>
-        <w:tc>
-          <w:tcPr>
-            <w:tcW w:w="0" w:type="auto"/>
-          </w:tcPr>
-          <w:p>
-            <w:pPr>
-              <w:pStyle w:val="Compact"/>
-              <w:jc w:val="right"/>
-            </w:pPr>
-            <w:r>
-              <w:t>-2279.54</w:t>
-            </w:r>
-          </w:p>
-        </w:tc>
-        <w:tc>
-          <w:tcPr>
-            <w:tcW w:w="0" w:type="auto"/>
-          </w:tcPr>
-          <w:p>
-            <w:pPr>
-              <w:pStyle w:val="Compact"/>
-              <w:jc w:val="right"/>
-            </w:pPr>
-            <w:r>
-              <w:t>94889.41</w:t>
-            </w:r>
-          </w:p>
-        </w:tc>
-        <w:tc>
-          <w:tcPr>
-            <w:tcW w:w="0" w:type="auto"/>
-          </w:tcPr>
-          <w:p>
-            <w:pPr>
-              <w:pStyle w:val="Compact"/>
-              <w:jc w:val="right"/>
-            </w:pPr>
-            <w:r>
-              <w:t>22012.70</w:t>
-            </w:r>
-          </w:p>
-        </w:tc>
-        <w:tc>
-          <w:tcPr>
-            <w:tcW w:w="0" w:type="auto"/>
-          </w:tcPr>
-          <w:p>
-            <w:pPr>
-              <w:pStyle w:val="Compact"/>
-              <w:jc w:val="right"/>
-            </w:pPr>
-            <w:r>
-              <w:t>31364.60</w:t>
+          <w:p>
+            <w:pPr>
+              <w:pStyle w:val="Compact"/>
+              <w:jc w:val="left"/>
+            </w:pPr>
+            <w:r>
+              <w:t xml:space="preserve">vax_cost</w:t>
+            </w:r>
+          </w:p>
+        </w:tc>
+        <w:tc>
+          <w:p>
+            <w:pPr>
+              <w:pStyle w:val="Compact"/>
+              <w:jc w:val="right"/>
+            </w:pPr>
+            <w:r>
+              <w:t xml:space="preserve">10.00</w:t>
+            </w:r>
+          </w:p>
+        </w:tc>
+        <w:tc>
+          <w:p>
+            <w:pPr>
+              <w:pStyle w:val="Compact"/>
+              <w:jc w:val="right"/>
+            </w:pPr>
+            <w:r>
+              <w:t xml:space="preserve">250.00</w:t>
+            </w:r>
+          </w:p>
+        </w:tc>
+        <w:tc>
+          <w:p>
+            <w:pPr>
+              <w:pStyle w:val="Compact"/>
+              <w:jc w:val="right"/>
+            </w:pPr>
+            <w:r>
+              <w:t xml:space="preserve">-2279.54</w:t>
+            </w:r>
+          </w:p>
+        </w:tc>
+        <w:tc>
+          <w:p>
+            <w:pPr>
+              <w:pStyle w:val="Compact"/>
+              <w:jc w:val="right"/>
+            </w:pPr>
+            <w:r>
+              <w:t xml:space="preserve">94889.41</w:t>
+            </w:r>
+          </w:p>
+        </w:tc>
+        <w:tc>
+          <w:p>
+            <w:pPr>
+              <w:pStyle w:val="Compact"/>
+              <w:jc w:val="right"/>
+            </w:pPr>
+            <w:r>
+              <w:t xml:space="preserve">22012.70</w:t>
+            </w:r>
+          </w:p>
+        </w:tc>
+        <w:tc>
+          <w:p>
+            <w:pPr>
+              <w:pStyle w:val="Compact"/>
+              <w:jc w:val="right"/>
+            </w:pPr>
+            <w:r>
+              <w:t xml:space="preserve">31364.60</w:t>
             </w:r>
           </w:p>
         </w:tc>
@@ -1511,125 +1467,106 @@
       <w:pPr>
         <w:pStyle w:val="Heading1"/>
       </w:pPr>
-      <w:bookmarkStart w:id="14" w:name="discussion"/>
-      <w:r>
-        <w:t>Discussion</w:t>
-      </w:r>
-      <w:bookmarkEnd w:id="14"/>
+      <w:bookmarkStart w:id="32" w:name="discussion"/>
+      <w:r>
+        <w:t xml:space="preserve">Discussion</w:t>
+      </w:r>
+      <w:bookmarkEnd w:id="32"/>
     </w:p>
     <w:p>
       <w:pPr>
         <w:pStyle w:val="FirstParagraph"/>
       </w:pPr>
       <w:r>
-        <w:t xml:space="preserve">Assuming a moderate transmission intensity in Puerto Rico, we found that this intervention could be beneficial from the public health and individual perspective, conditioned to moderate values of sensitivity </w:t>
-      </w:r>
-      <w:r>
-        <w:t>and high values of specificity. Compared to our previous simulation analysis for the Philippines and Brazil [3], the main differences of this analysis are the costs of treatment of dengue fever and severe dengue cases, which are based on studies from 2010.</w:t>
-      </w:r>
-      <w:r>
-        <w:t xml:space="preserve"> More </w:t>
-      </w:r>
-      <w:del w:id="15" w:author="GUIDO CAMARGO ESPAÑA" w:date="2019-04-19T14:46:00Z">
-        <w:r>
-          <w:delText xml:space="preserve">recent </w:delText>
-        </w:r>
-      </w:del>
-      <w:ins w:id="16" w:author="GUIDO CAMARGO ESPAÑA" w:date="2019-04-19T14:46:00Z">
-        <w:r>
-          <w:t>updated</w:t>
-        </w:r>
-        <w:bookmarkStart w:id="17" w:name="_GoBack"/>
-        <w:bookmarkEnd w:id="17"/>
-        <w:r>
-          <w:t xml:space="preserve"> </w:t>
-        </w:r>
-      </w:ins>
-      <w:r>
-        <w:t>estimates of this type of costs would refine the estimates of cost-effectiveness of p re-vaccination screening with CYD-TDV in Puerto Rico.</w:t>
+        <w:t xml:space="preserve">Assuming a moderate transmission intensity in Puerto Rico, we found that this intervention could be beneficial from the public health and individual perspective, conditioned to moderate values of sensitivity and high values of specificity. Compared to our previous simulation analysis for the Philippines and Brazil</w:t>
+      </w:r>
+      <w:r>
+        <w:t xml:space="preserve"> </w:t>
+      </w:r>
+      <w:r>
+        <w:t xml:space="preserve">[3]</w:t>
+      </w:r>
+      <w:r>
+        <w:t xml:space="preserve">, the main differences of this analysis are the costs of treatment of dengue fever and severe dengue cases, which are based on studies from 2010. More updated estimates of this type of costs would refine the estimates of cost-effectiveness of p re-vaccination screening with CYD-TDV in Puerto Rico.</w:t>
       </w:r>
     </w:p>
+    <w:bookmarkStart w:id="40" w:name="refs"/>
+    <w:bookmarkStart w:id="34" w:name="ref-Sridhar2018"/>
     <w:p>
       <w:pPr>
         <w:pStyle w:val="Bibliography"/>
       </w:pPr>
-      <w:bookmarkStart w:id="18" w:name="ref-Sridhar2018"/>
-      <w:bookmarkStart w:id="19" w:name="refs"/>
-      <w:r>
-        <w:t>1. Sridhar S, Luedtke A, Langevin E, Zhu M, Bonaparte M, Machabert T, et al. Effect of Dengue Serostatu</w:t>
-      </w:r>
-      <w:r>
-        <w:t>s on Dengue Vaccine Safety and Efficacy. New England Journal of Medicine. 2018;379: 327–340. doi:</w:t>
-      </w:r>
-      <w:hyperlink r:id="rId10">
+      <w:r>
+        <w:t xml:space="preserve">1. Sridhar S, Luedtke A, Langevin E, Zhu M, Bonaparte M, Machabert T, et al. Effect of Dengue Serostatus on Dengue Vaccine Safety and Efficacy. New England Journal of Medicine. 2018;379: 327–340. doi:</w:t>
+      </w:r>
+      <w:hyperlink r:id="rId33">
         <w:r>
           <w:rPr>
             <w:rStyle w:val="Hyperlink"/>
           </w:rPr>
-          <w:t>10.1056/NEJMoa1800820</w:t>
+          <w:t xml:space="preserve">10.1056/NEJMoa1800820</w:t>
         </w:r>
       </w:hyperlink>
     </w:p>
+    <w:bookmarkEnd w:id="34"/>
+    <w:bookmarkStart w:id="35" w:name="ref-WHO2018"/>
     <w:p>
       <w:pPr>
         <w:pStyle w:val="Bibliography"/>
       </w:pPr>
-      <w:bookmarkStart w:id="20" w:name="ref-WHO2018"/>
-      <w:bookmarkEnd w:id="18"/>
-      <w:r>
-        <w:lastRenderedPageBreak/>
-        <w:t>2. World Health Organization. Revised SAGE recommendation on use of dengue vacci</w:t>
-      </w:r>
-      <w:r>
-        <w:t xml:space="preserve">ne. 2018; </w:t>
+      <w:r>
+        <w:t xml:space="preserve">2. World Health Organization. Revised SAGE recommendation on use of dengue vaccine. 2018;</w:t>
+      </w:r>
+      <w:r>
+        <w:t xml:space="preserve"> </w:t>
       </w:r>
     </w:p>
+    <w:bookmarkEnd w:id="35"/>
+    <w:bookmarkStart w:id="37" w:name="ref-Espana2019Biorxiv"/>
     <w:p>
       <w:pPr>
         <w:pStyle w:val="Bibliography"/>
       </w:pPr>
-      <w:bookmarkStart w:id="21" w:name="ref-Espana2019Biorxiv"/>
-      <w:bookmarkEnd w:id="20"/>
-      <w:r>
-        <w:t>3. España G, Yao Y, Anderson KB, Fitzpatrick MC, Smith DL, Morrison AC, et al. Model-based assessment of public health impact and cost-effectiveness of dengue vaccination following screening for prior exposure. bioRxiv. Cold Spring Harbor Laboratory; 2019;</w:t>
-      </w:r>
-      <w:r>
-        <w:t xml:space="preserve"> doi:</w:t>
-      </w:r>
-      <w:hyperlink r:id="rId11">
+      <w:r>
+        <w:t xml:space="preserve">3. España G, Yao Y, Anderson KB, Fitzpatrick MC, Smith DL, Morrison AC, et al. Model-based assessment of public health impact and cost-effectiveness of dengue vaccination following screening for prior exposure. bioRxiv. Cold Spring Harbor Laboratory; 2019; doi:</w:t>
+      </w:r>
+      <w:hyperlink r:id="rId36">
         <w:r>
           <w:rPr>
             <w:rStyle w:val="Hyperlink"/>
           </w:rPr>
-          <w:t>10.1101/367060</w:t>
+          <w:t xml:space="preserve">10.1101/367060</w:t>
         </w:r>
       </w:hyperlink>
     </w:p>
+    <w:bookmarkEnd w:id="37"/>
+    <w:bookmarkStart w:id="38" w:name="ref-Halasa2012"/>
     <w:p>
       <w:pPr>
         <w:pStyle w:val="Bibliography"/>
       </w:pPr>
-      <w:bookmarkStart w:id="22" w:name="ref-Halasa2012"/>
-      <w:bookmarkEnd w:id="21"/>
-      <w:r>
-        <w:t xml:space="preserve">4. Halasa YA, Shepard DS, Zeng W. Economic cost of dengue in Puerto Rico. The American journal of tropical medicine and hygiene. ASTMH; 2012;86: 745–752. </w:t>
+      <w:r>
+        <w:t xml:space="preserve">4. Halasa YA, Shepard DS, Zeng W. Economic cost of dengue in Puerto Rico. The American journal of tropical medicine and hygiene. ASTMH; 2012;86: 745–752.</w:t>
+      </w:r>
+      <w:r>
+        <w:t xml:space="preserve"> </w:t>
       </w:r>
     </w:p>
+    <w:bookmarkEnd w:id="38"/>
+    <w:bookmarkStart w:id="39" w:name="ref-worldbank2016"/>
     <w:p>
       <w:pPr>
         <w:pStyle w:val="Bibliography"/>
       </w:pPr>
-      <w:bookmarkStart w:id="23" w:name="ref-worldbank2016"/>
-      <w:bookmarkEnd w:id="22"/>
-      <w:r>
-        <w:t xml:space="preserve">5. World Bank. GDP per capita. </w:t>
-      </w:r>
-      <w:r>
-        <w:t xml:space="preserve">2016; </w:t>
-      </w:r>
-      <w:bookmarkEnd w:id="19"/>
-      <w:bookmarkEnd w:id="23"/>
+      <w:r>
+        <w:t xml:space="preserve">5. World Bank. GDP per capita. 2016;</w:t>
+      </w:r>
+      <w:r>
+        <w:t xml:space="preserve"> </w:t>
+      </w:r>
     </w:p>
+    <w:bookmarkEnd w:id="39"/>
+    <w:bookmarkEnd w:id="40"/>
     <w:sectPr>
       <w:pgSz w:w="12240" w:h="15840"/>
       <w:pgMar w:top="1440" w:right="1440" w:bottom="1440" w:left="1440" w:header="720" w:footer="720" w:gutter="0"/>
@@ -1639,44 +1576,23 @@
 </w:document>
 </file>
 
-<file path=word/endnotes.xml><?xml version="1.0" encoding="utf-8"?>
-<w:endnotes xmlns:wpc="http://schemas.microsoft.com/office/word/2010/wordprocessingCanvas" xmlns:cx="http://schemas.microsoft.com/office/drawing/2014/chartex" xmlns:cx1="http://schemas.microsoft.com/office/drawing/2015/9/8/chartex" xmlns:cx2="http://schemas.microsoft.com/office/drawing/2015/10/21/chartex" xmlns:cx3="http://schemas.microsoft.com/office/drawing/2016/5/9/chartex" xmlns:cx4="http://schemas.microsoft.com/office/drawing/2016/5/10/chartex" xmlns:cx5="http://schemas.microsoft.com/office/drawing/2016/5/11/chartex" xmlns:cx6="http://schemas.microsoft.com/office/drawing/2016/5/12/chartex" xmlns:cx7="http://schemas.microsoft.com/office/drawing/2016/5/13/chartex" xmlns:cx8="http://schemas.microsoft.com/office/drawing/2016/5/14/chartex" xmlns:mc="http://schemas.openxmlformats.org/markup-compatibility/2006" xmlns:aink="http://schemas.microsoft.com/office/drawing/2016/ink" xmlns:am3d="http://schemas.microsoft.com/office/drawing/2017/model3d" xmlns:o="urn:schemas-microsoft-com:office:office" xmlns:r="http://schemas.openxmlformats.org/officeDocument/2006/relationships" xmlns:m="http://schemas.openxmlformats.org/officeDocument/2006/math" xmlns:v="urn:schemas-microsoft-com:vml" xmlns:wp14="http://schemas.microsoft.com/office/word/2010/wordprocessingDrawing" xmlns:wp="http://schemas.openxmlformats.org/drawingml/2006/wordprocessingDrawing" xmlns:w10="urn:schemas-microsoft-com:office:word" xmlns:w="http://schemas.openxmlformats.org/wordprocessingml/2006/main" xmlns:w14="http://schemas.microsoft.com/office/word/2010/wordml" xmlns:w15="http://schemas.microsoft.com/office/word/2012/wordml" xmlns:w16cid="http://schemas.microsoft.com/office/word/2016/wordml/cid" xmlns:w16se="http://schemas.microsoft.com/office/word/2015/wordml/symex" xmlns:wpg="http://schemas.microsoft.com/office/word/2010/wordprocessingGroup" xmlns:wpi="http://schemas.microsoft.com/office/word/2010/wordprocessingInk" xmlns:wne="http://schemas.microsoft.com/office/word/2006/wordml" xmlns:wps="http://schemas.microsoft.com/office/word/2010/wordprocessingShape" mc:Ignorable="w14 w15 w16se w16cid wp14">
-  <w:endnote w:type="separator" w:id="-1">
-    <w:p>
-      <w:pPr>
-        <w:spacing w:after="0"/>
-      </w:pPr>
-      <w:r>
-        <w:separator/>
-      </w:r>
-    </w:p>
-  </w:endnote>
-  <w:endnote w:type="continuationSeparator" w:id="0">
-    <w:p>
-      <w:pPr>
-        <w:spacing w:after="0"/>
-      </w:pPr>
-      <w:r>
-        <w:continuationSeparator/>
-      </w:r>
-    </w:p>
-  </w:endnote>
-</w:endnotes>
+<file path=word/comments.xml><?xml version="1.0" encoding="utf-8"?>
+<w:comments xmlns:w="http://schemas.openxmlformats.org/wordprocessingml/2006/main" xmlns:m="http://schemas.openxmlformats.org/officeDocument/2006/math" xmlns:r="http://schemas.openxmlformats.org/officeDocument/2006/relationships" xmlns:o="urn:schemas-microsoft-com:office:office" xmlns:v="urn:schemas-microsoft-com:vml" xmlns:w10="urn:schemas-microsoft-com:office:word" xmlns:a="http://schemas.openxmlformats.org/drawingml/2006/main" xmlns:pic="http://schemas.openxmlformats.org/drawingml/2006/picture" xmlns:wp="http://schemas.openxmlformats.org/drawingml/2006/wordprocessingDrawing"/>
 </file>
 
 <file path=word/footnotes.xml><?xml version="1.0" encoding="utf-8"?>
-<w:footnotes xmlns:wpc="http://schemas.microsoft.com/office/word/2010/wordprocessingCanvas" xmlns:cx="http://schemas.microsoft.com/office/drawing/2014/chartex" xmlns:cx1="http://schemas.microsoft.com/office/drawing/2015/9/8/chartex" xmlns:cx2="http://schemas.microsoft.com/office/drawing/2015/10/21/chartex" xmlns:cx3="http://schemas.microsoft.com/office/drawing/2016/5/9/chartex" xmlns:cx4="http://schemas.microsoft.com/office/drawing/2016/5/10/chartex" xmlns:cx5="http://schemas.microsoft.com/office/drawing/2016/5/11/chartex" xmlns:cx6="http://schemas.microsoft.com/office/drawing/2016/5/12/chartex" xmlns:cx7="http://schemas.microsoft.com/office/drawing/2016/5/13/chartex" xmlns:cx8="http://schemas.microsoft.com/office/drawing/2016/5/14/chartex" xmlns:mc="http://schemas.openxmlformats.org/markup-compatibility/2006" xmlns:aink="http://schemas.microsoft.com/office/drawing/2016/ink" xmlns:am3d="http://schemas.microsoft.com/office/drawing/2017/model3d" xmlns:o="urn:schemas-microsoft-com:office:office" xmlns:r="http://schemas.openxmlformats.org/officeDocument/2006/relationships" xmlns:m="http://schemas.openxmlformats.org/officeDocument/2006/math" xmlns:v="urn:schemas-microsoft-com:vml" xmlns:wp14="http://schemas.microsoft.com/office/word/2010/wordprocessingDrawing" xmlns:wp="http://schemas.openxmlformats.org/drawingml/2006/wordprocessingDrawing" xmlns:w10="urn:schemas-microsoft-com:office:word" xmlns:w="http://schemas.openxmlformats.org/wordprocessingml/2006/main" xmlns:w14="http://schemas.microsoft.com/office/word/2010/wordml" xmlns:w15="http://schemas.microsoft.com/office/word/2012/wordml" xmlns:w16cid="http://schemas.microsoft.com/office/word/2016/wordml/cid" xmlns:w16se="http://schemas.microsoft.com/office/word/2015/wordml/symex" xmlns:wpg="http://schemas.microsoft.com/office/word/2010/wordprocessingGroup" xmlns:wpi="http://schemas.microsoft.com/office/word/2010/wordprocessingInk" xmlns:wne="http://schemas.microsoft.com/office/word/2006/wordml" xmlns:wps="http://schemas.microsoft.com/office/word/2010/wordprocessingShape" mc:Ignorable="w14 w15 w16se w16cid wp14">
+<w:footnotes xmlns:w="http://schemas.openxmlformats.org/wordprocessingml/2006/main" xmlns:m="http://schemas.openxmlformats.org/officeDocument/2006/math" xmlns:r="http://schemas.openxmlformats.org/officeDocument/2006/relationships" xmlns:o="urn:schemas-microsoft-com:office:office" xmlns:v="urn:schemas-microsoft-com:vml" xmlns:w10="urn:schemas-microsoft-com:office:word" xmlns:a="http://schemas.openxmlformats.org/drawingml/2006/main" xmlns:pic="http://schemas.openxmlformats.org/drawingml/2006/picture" xmlns:wp="http://schemas.openxmlformats.org/drawingml/2006/wordprocessingDrawing">
+  <w:footnote w:type="continuationSeparator" w:id="0">
+    <w:p>
+      <w:r>
+        <w:continuationSeparator/>
+      </w:r>
+    </w:p>
+  </w:footnote>
   <w:footnote w:type="separator" w:id="-1">
     <w:p>
       <w:r>
         <w:separator/>
-      </w:r>
-    </w:p>
-  </w:footnote>
-  <w:footnote w:type="continuationSeparator" w:id="0">
-    <w:p>
-      <w:r>
-        <w:continuationSeparator/>
       </w:r>
     </w:p>
   </w:footnote>
@@ -2164,6 +2080,109 @@
       <w:lvlJc w:val="right"/>
       <w:pPr>
         <w:ind w:left="6120" w:hanging="180"/>
+      </w:pPr>
+    </w:lvl>
+  </w:abstractNum>
+  <w:abstractNum w:abstractNumId="990">
+    <w:nsid w:val="2c1ae401"/>
+    <w:multiLevelType w:val="multilevel"/>
+    <w:lvl w:ilvl="0">
+      <w:numFmt w:val="bullet"/>
+      <w:lvlText w:val=" "/>
+      <w:lvlJc w:val="left"/>
+      <w:pPr>
+        <w:tabs>
+          <w:tab w:val="num" w:pos="0"/>
+        </w:tabs>
+        <w:ind w:left="480" w:hanging="480"/>
+      </w:pPr>
+    </w:lvl>
+    <w:lvl w:ilvl="1">
+      <w:numFmt w:val="bullet"/>
+      <w:lvlText w:val=" "/>
+      <w:lvlJc w:val="left"/>
+      <w:pPr>
+        <w:tabs>
+          <w:tab w:val="num" w:pos="720"/>
+        </w:tabs>
+        <w:ind w:left="1200" w:hanging="480"/>
+      </w:pPr>
+    </w:lvl>
+    <w:lvl w:ilvl="2">
+      <w:numFmt w:val="bullet"/>
+      <w:lvlText w:val=" "/>
+      <w:lvlJc w:val="left"/>
+      <w:pPr>
+        <w:tabs>
+          <w:tab w:val="num" w:pos="1440"/>
+        </w:tabs>
+        <w:ind w:left="1920" w:hanging="480"/>
+      </w:pPr>
+    </w:lvl>
+    <w:lvl w:ilvl="3">
+      <w:numFmt w:val="bullet"/>
+      <w:lvlText w:val=" "/>
+      <w:lvlJc w:val="left"/>
+      <w:pPr>
+        <w:tabs>
+          <w:tab w:val="num" w:pos="2160"/>
+        </w:tabs>
+        <w:ind w:left="2640" w:hanging="480"/>
+      </w:pPr>
+    </w:lvl>
+    <w:lvl w:ilvl="4">
+      <w:numFmt w:val="bullet"/>
+      <w:lvlText w:val=" "/>
+      <w:lvlJc w:val="left"/>
+      <w:pPr>
+        <w:tabs>
+          <w:tab w:val="num" w:pos="2880"/>
+        </w:tabs>
+        <w:ind w:left="3360" w:hanging="480"/>
+      </w:pPr>
+    </w:lvl>
+    <w:lvl w:ilvl="5">
+      <w:numFmt w:val="bullet"/>
+      <w:lvlText w:val=" "/>
+      <w:lvlJc w:val="left"/>
+      <w:pPr>
+        <w:tabs>
+          <w:tab w:val="num" w:pos="3600"/>
+        </w:tabs>
+        <w:ind w:left="4080" w:hanging="480"/>
+      </w:pPr>
+    </w:lvl>
+    <w:lvl w:ilvl="6">
+      <w:numFmt w:val="bullet"/>
+      <w:lvlText w:val=" "/>
+      <w:lvlJc w:val="left"/>
+      <w:pPr>
+        <w:tabs>
+          <w:tab w:val="num" w:pos="4320"/>
+        </w:tabs>
+        <w:ind w:left="4800" w:hanging="480"/>
+      </w:pPr>
+    </w:lvl>
+    <w:lvl w:ilvl="7">
+      <w:numFmt w:val="bullet"/>
+      <w:lvlText w:val=" "/>
+      <w:lvlJc w:val="left"/>
+      <w:pPr>
+        <w:tabs>
+          <w:tab w:val="num" w:pos="5040"/>
+        </w:tabs>
+        <w:ind w:left="5520" w:hanging="480"/>
+      </w:pPr>
+    </w:lvl>
+    <w:lvl w:ilvl="8">
+      <w:numFmt w:val="bullet"/>
+      <w:lvlText w:val=" "/>
+      <w:lvlJc w:val="left"/>
+      <w:pPr>
+        <w:tabs>
+          <w:tab w:val="num" w:pos="5760"/>
+        </w:tabs>
+        <w:ind w:left="6240" w:hanging="480"/>
       </w:pPr>
     </w:lvl>
   </w:abstractNum>
@@ -2209,18 +2228,10 @@
   <w:num w:numId="14">
     <w:abstractNumId w:val="9"/>
   </w:num>
-  <w:num w:numId="15">
-    <w:abstractNumId w:val="11"/>
+  <w:num w:numId="1000">
+    <w:abstractNumId w:val="990"/>
   </w:num>
 </w:numbering>
-</file>
-
-<file path=word/people.xml><?xml version="1.0" encoding="utf-8"?>
-<w15:people xmlns:wpc="http://schemas.microsoft.com/office/word/2010/wordprocessingCanvas" xmlns:cx="http://schemas.microsoft.com/office/drawing/2014/chartex" xmlns:cx1="http://schemas.microsoft.com/office/drawing/2015/9/8/chartex" xmlns:cx2="http://schemas.microsoft.com/office/drawing/2015/10/21/chartex" xmlns:cx3="http://schemas.microsoft.com/office/drawing/2016/5/9/chartex" xmlns:cx4="http://schemas.microsoft.com/office/drawing/2016/5/10/chartex" xmlns:cx5="http://schemas.microsoft.com/office/drawing/2016/5/11/chartex" xmlns:cx6="http://schemas.microsoft.com/office/drawing/2016/5/12/chartex" xmlns:cx7="http://schemas.microsoft.com/office/drawing/2016/5/13/chartex" xmlns:cx8="http://schemas.microsoft.com/office/drawing/2016/5/14/chartex" xmlns:mc="http://schemas.openxmlformats.org/markup-compatibility/2006" xmlns:aink="http://schemas.microsoft.com/office/drawing/2016/ink" xmlns:am3d="http://schemas.microsoft.com/office/drawing/2017/model3d" xmlns:o="urn:schemas-microsoft-com:office:office" xmlns:r="http://schemas.openxmlformats.org/officeDocument/2006/relationships" xmlns:m="http://schemas.openxmlformats.org/officeDocument/2006/math" xmlns:v="urn:schemas-microsoft-com:vml" xmlns:wp14="http://schemas.microsoft.com/office/word/2010/wordprocessingDrawing" xmlns:wp="http://schemas.openxmlformats.org/drawingml/2006/wordprocessingDrawing" xmlns:w10="urn:schemas-microsoft-com:office:word" xmlns:w="http://schemas.openxmlformats.org/wordprocessingml/2006/main" xmlns:w14="http://schemas.microsoft.com/office/word/2010/wordml" xmlns:w15="http://schemas.microsoft.com/office/word/2012/wordml" xmlns:w16cid="http://schemas.microsoft.com/office/word/2016/wordml/cid" xmlns:w16se="http://schemas.microsoft.com/office/word/2015/wordml/symex" xmlns:wpg="http://schemas.microsoft.com/office/word/2010/wordprocessingGroup" xmlns:wpi="http://schemas.microsoft.com/office/word/2010/wordprocessingInk" xmlns:wne="http://schemas.microsoft.com/office/word/2006/wordml" xmlns:wps="http://schemas.microsoft.com/office/word/2010/wordprocessingShape" mc:Ignorable="w14 w15 w16se w16cid wp14">
-  <w15:person w15:author="GUIDO CAMARGO ESPAÑA">
-    <w15:presenceInfo w15:providerId="None" w15:userId="GUIDO CAMARGO ESPAÑA"/>
-  </w15:person>
-</w15:people>
 </file>
 
 <file path=word/styles.xml><?xml version="1.0" encoding="utf-8"?>

</xml_diff>

<commit_message>
finished with line by line response to reviewers
</commit_message>
<xml_diff>
--- a/manuscript/manuscript_latex_demo.docx
+++ b/manuscript/manuscript_latex_demo.docx
@@ -339,7 +339,30 @@
         </w:r>
       </w:hyperlink>
       <w:r>
-        <w:t xml:space="preserve">. As others have, we deemed the intervention cost-effective if the ICER was below 3 GDP per-Capita, and very cost-effective if the ICER fell below 1 GDP per-Capita. We assumed a baseline scenario of costs.</w:t>
+        <w:t xml:space="preserve">.</w:t>
+      </w:r>
+      <w:r>
+        <w:t xml:space="preserve"> </w:t>
+      </w:r>
+      <w:bookmarkStart w:id="22" w:name="Rev1Com2"/>
+      <w:r>
+        <w:t xml:space="preserve">[Rev1Com2]</w:t>
+      </w:r>
+      <w:bookmarkEnd w:id="22"/>
+      <w:r>
+        <w:t xml:space="preserve"> </w:t>
+      </w:r>
+      <w:r>
+        <w:t xml:space="preserve">As others have</w:t>
+      </w:r>
+      <w:r>
+        <w:t xml:space="preserve"> </w:t>
+      </w:r>
+      <w:r>
+        <w:t xml:space="preserve">[6–8]</w:t>
+      </w:r>
+      <w:r>
+        <w:t xml:space="preserve">, we deemed the intervention cost-effective if the ICER was below 3 GDP per-Capita, and very cost-effective if the ICER fell below 1 GDP per-Capita. We assumed a baseline scenario of costs.</w:t>
       </w:r>
     </w:p>
     <w:p>
@@ -620,23 +643,65 @@
     </w:p>
     <w:p>
       <w:pPr>
-        <w:pStyle w:val="Heading1"/>
-      </w:pPr>
-      <w:bookmarkStart w:id="22" w:name="results"/>
-      <w:r>
-        <w:t xml:space="preserve">Results</w:t>
-      </w:r>
-      <w:bookmarkEnd w:id="22"/>
+        <w:pStyle w:val="FirstParagraph"/>
+      </w:pPr>
+      <w:bookmarkStart w:id="23" w:name="Rev1Com3-1"/>
+      <w:r>
+        <w:t xml:space="preserve">[Rev1Com3-1]</w:t>
+      </w:r>
+      <w:bookmarkEnd w:id="23"/>
+      <w:r>
+        <w:t xml:space="preserve">Estimates of seroprevalence in Puerto Rico indicate that prevalence in 9-year-olds is around 50%. Coudeville et al. estimated 50% of prevalence in 9-year-olds</w:t>
+      </w:r>
+      <w:r>
+        <w:t xml:space="preserve"> </w:t>
+      </w:r>
+      <w:r>
+        <w:t xml:space="preserve">[9]</w:t>
+      </w:r>
+      <w:r>
+        <w:t xml:space="preserve"> </w:t>
+      </w:r>
+      <w:r>
+        <w:t xml:space="preserve">in the clinical trial sites. According to Argüello, 49.8% of participants between 10-18 years of age had a positive IgG anti-DENV antibodies</w:t>
+      </w:r>
+      <w:r>
+        <w:t xml:space="preserve"> </w:t>
+      </w:r>
+      <w:r>
+        <w:t xml:space="preserve">[10]</w:t>
+      </w:r>
+      <w:r>
+        <w:t xml:space="preserve">. Hence, we assume that the seroprevalence in 9-year-olds is around 50% but estimate the sensitivity of our analysis from 25% to 75%</w:t>
+      </w:r>
+      <w:bookmarkStart w:id="24" w:name="Rev1Com3-2"/>
+      <w:r>
+        <w:t xml:space="preserve">[Rev1Com3-2]</w:t>
+      </w:r>
+      <w:bookmarkEnd w:id="24"/>
+      <w:r>
+        <w:t xml:space="preserve">.</w:t>
+      </w:r>
     </w:p>
     <w:p>
       <w:pPr>
+        <w:pStyle w:val="Heading1"/>
+      </w:pPr>
+      <w:bookmarkStart w:id="25" w:name="results"/>
+      <w:r>
+        <w:t xml:space="preserve">Results</w:t>
+      </w:r>
+      <w:bookmarkEnd w:id="25"/>
+    </w:p>
+    <w:p>
+      <w:pPr>
         <w:pStyle w:val="Heading2"/>
       </w:pPr>
-      <w:bookmarkStart w:id="23" w:name="X75c415ba5350d8a9e9e9b68d1cba40a47657e11"/>
+      <w:bookmarkStart w:id="26" w:name="X75c415ba5350d8a9e9e9b68d1cba40a47657e11"/>
       <w:r>
         <w:t xml:space="preserve">Epidemiological benefits from vaccination</w:t>
       </w:r>
-      <w:bookmarkEnd w:id="23"/>
+      <w:bookmarkEnd w:id="26"/>
     </w:p>
     <w:p>
       <w:pPr>
@@ -696,7 +761,7 @@
       <w:pPr>
         <w:pStyle w:val="CaptionedFigure"/>
       </w:pPr>
-      <w:bookmarkStart w:id="25" w:name="fig-epi-benefits"/>
+      <w:bookmarkStart w:id="28" w:name="fig-epi-benefits"/>
       <w:r>
         <w:drawing>
           <wp:inline>
@@ -713,7 +778,7 @@
                     </pic:cNvPicPr>
                   </pic:nvPicPr>
                   <pic:blipFill>
-                    <a:blip r:embed="rId24"/>
+                    <a:blip r:embed="rId27"/>
                     <a:stretch>
                       <a:fillRect/>
                     </a:stretch>
@@ -739,7 +804,7 @@
           </wp:inline>
         </w:drawing>
       </w:r>
-      <w:bookmarkEnd w:id="25"/>
+      <w:bookmarkEnd w:id="28"/>
     </w:p>
     <w:p>
       <w:pPr>
@@ -753,11 +818,11 @@
       <w:pPr>
         <w:pStyle w:val="Heading2"/>
       </w:pPr>
-      <w:bookmarkStart w:id="26" w:name="X29bdf90c328a6f6a3d4015d1eb9be65bc7816e7"/>
+      <w:bookmarkStart w:id="29" w:name="X29bdf90c328a6f6a3d4015d1eb9be65bc7816e7"/>
       <w:r>
         <w:t xml:space="preserve">Cost-effectiveness of pre-vaccination screening strategies</w:t>
       </w:r>
-      <w:bookmarkEnd w:id="26"/>
+      <w:bookmarkEnd w:id="29"/>
     </w:p>
     <w:p>
       <w:pPr>
@@ -785,11 +850,11 @@
       <w:pPr>
         <w:pStyle w:val="CaptionedFigure"/>
       </w:pPr>
-      <w:bookmarkStart w:id="28" w:name="fig-ICER"/>
+      <w:bookmarkStart w:id="31" w:name="fig-ICER"/>
       <w:r>
         <w:drawing>
           <wp:inline>
-            <wp:extent cx="4572000" cy="4572000"/>
+            <wp:extent cx="5943600" cy="5943600"/>
             <wp:effectExtent b="0" l="0" r="0" t="0"/>
             <wp:docPr descr="ICER of pre-vaccination screening strategy in Puerto Rico at different cost of vaccination (3 doses per person)." title="" id="1" name="Picture"/>
             <a:graphic>
@@ -802,7 +867,7 @@
                     </pic:cNvPicPr>
                   </pic:nvPicPr>
                   <pic:blipFill>
-                    <a:blip r:embed="rId27"/>
+                    <a:blip r:embed="rId30"/>
                     <a:stretch>
                       <a:fillRect/>
                     </a:stretch>
@@ -810,7 +875,7 @@
                   <pic:spPr bwMode="auto">
                     <a:xfrm>
                       <a:off x="0" y="0"/>
-                      <a:ext cx="4572000" cy="4572000"/>
+                      <a:ext cx="5943600" cy="5943600"/>
                     </a:xfrm>
                     <a:prstGeom prst="rect">
                       <a:avLst/>
@@ -828,7 +893,7 @@
           </wp:inline>
         </w:drawing>
       </w:r>
-      <w:bookmarkEnd w:id="28"/>
+      <w:bookmarkEnd w:id="31"/>
     </w:p>
     <w:p>
       <w:pPr>
@@ -842,11 +907,11 @@
       <w:pPr>
         <w:pStyle w:val="Heading2"/>
       </w:pPr>
-      <w:bookmarkStart w:id="29" w:name="tornado-diagram-and-sensitivity-analysis"/>
+      <w:bookmarkStart w:id="32" w:name="tornado-diagram-and-sensitivity-analysis"/>
       <w:r>
         <w:t xml:space="preserve">Tornado diagram and sensitivity analysis</w:t>
       </w:r>
-      <w:bookmarkEnd w:id="29"/>
+      <w:bookmarkEnd w:id="32"/>
     </w:p>
     <w:p>
       <w:pPr>
@@ -874,7 +939,7 @@
       <w:pPr>
         <w:pStyle w:val="CaptionedFigure"/>
       </w:pPr>
-      <w:bookmarkStart w:id="31" w:name="fig-tornado"/>
+      <w:bookmarkStart w:id="34" w:name="fig-tornado"/>
       <w:r>
         <w:drawing>
           <wp:inline>
@@ -891,7 +956,7 @@
                     </pic:cNvPicPr>
                   </pic:nvPicPr>
                   <pic:blipFill>
-                    <a:blip r:embed="rId30"/>
+                    <a:blip r:embed="rId33"/>
                     <a:stretch>
                       <a:fillRect/>
                     </a:stretch>
@@ -917,7 +982,7 @@
           </wp:inline>
         </w:drawing>
       </w:r>
-      <w:bookmarkEnd w:id="31"/>
+      <w:bookmarkEnd w:id="34"/>
     </w:p>
     <w:p>
       <w:pPr>
@@ -1467,11 +1532,11 @@
       <w:pPr>
         <w:pStyle w:val="Heading1"/>
       </w:pPr>
-      <w:bookmarkStart w:id="32" w:name="discussion"/>
+      <w:bookmarkStart w:id="35" w:name="discussion"/>
       <w:r>
         <w:t xml:space="preserve">Discussion</w:t>
       </w:r>
-      <w:bookmarkEnd w:id="32"/>
+      <w:bookmarkEnd w:id="35"/>
     </w:p>
     <w:p>
       <w:pPr>
@@ -1490,8 +1555,8 @@
         <w:t xml:space="preserve">, the main differences of this analysis are the costs of treatment of dengue fever and severe dengue cases, which are based on studies from 2010. More updated estimates of this type of costs would refine the estimates of cost-effectiveness of p re-vaccination screening with CYD-TDV in Puerto Rico.</w:t>
       </w:r>
     </w:p>
-    <w:bookmarkStart w:id="40" w:name="refs"/>
-    <w:bookmarkStart w:id="34" w:name="ref-Sridhar2018"/>
+    <w:bookmarkStart w:id="51" w:name="refs"/>
+    <w:bookmarkStart w:id="37" w:name="ref-Sridhar2018"/>
     <w:p>
       <w:pPr>
         <w:pStyle w:val="Bibliography"/>
@@ -1499,7 +1564,7 @@
       <w:r>
         <w:t xml:space="preserve">1. Sridhar S, Luedtke A, Langevin E, Zhu M, Bonaparte M, Machabert T, et al. Effect of Dengue Serostatus on Dengue Vaccine Safety and Efficacy. New England Journal of Medicine. 2018;379: 327–340. doi:</w:t>
       </w:r>
-      <w:hyperlink r:id="rId33">
+      <w:hyperlink r:id="rId36">
         <w:r>
           <w:rPr>
             <w:rStyle w:val="Hyperlink"/>
@@ -1508,8 +1573,8 @@
         </w:r>
       </w:hyperlink>
     </w:p>
-    <w:bookmarkEnd w:id="34"/>
-    <w:bookmarkStart w:id="35" w:name="ref-WHO2018"/>
+    <w:bookmarkEnd w:id="37"/>
+    <w:bookmarkStart w:id="38" w:name="ref-WHO2018"/>
     <w:p>
       <w:pPr>
         <w:pStyle w:val="Bibliography"/>
@@ -1521,8 +1586,8 @@
         <w:t xml:space="preserve"> </w:t>
       </w:r>
     </w:p>
-    <w:bookmarkEnd w:id="35"/>
-    <w:bookmarkStart w:id="37" w:name="ref-Espana2019Biorxiv"/>
+    <w:bookmarkEnd w:id="38"/>
+    <w:bookmarkStart w:id="40" w:name="ref-Espana2019Biorxiv"/>
     <w:p>
       <w:pPr>
         <w:pStyle w:val="Bibliography"/>
@@ -1530,7 +1595,7 @@
       <w:r>
         <w:t xml:space="preserve">3. España G, Yao Y, Anderson KB, Fitzpatrick MC, Smith DL, Morrison AC, et al. Model-based assessment of public health impact and cost-effectiveness of dengue vaccination following screening for prior exposure. bioRxiv. Cold Spring Harbor Laboratory; 2019; doi:</w:t>
       </w:r>
-      <w:hyperlink r:id="rId36">
+      <w:hyperlink r:id="rId39">
         <w:r>
           <w:rPr>
             <w:rStyle w:val="Hyperlink"/>
@@ -1539,8 +1604,8 @@
         </w:r>
       </w:hyperlink>
     </w:p>
-    <w:bookmarkEnd w:id="37"/>
-    <w:bookmarkStart w:id="38" w:name="ref-Halasa2012"/>
+    <w:bookmarkEnd w:id="40"/>
+    <w:bookmarkStart w:id="41" w:name="ref-Halasa2012"/>
     <w:p>
       <w:pPr>
         <w:pStyle w:val="Bibliography"/>
@@ -1552,8 +1617,8 @@
         <w:t xml:space="preserve"> </w:t>
       </w:r>
     </w:p>
-    <w:bookmarkEnd w:id="38"/>
-    <w:bookmarkStart w:id="39" w:name="ref-worldbank2016"/>
+    <w:bookmarkEnd w:id="41"/>
+    <w:bookmarkStart w:id="42" w:name="ref-worldbank2016"/>
     <w:p>
       <w:pPr>
         <w:pStyle w:val="Bibliography"/>
@@ -1565,8 +1630,88 @@
         <w:t xml:space="preserve"> </w:t>
       </w:r>
     </w:p>
-    <w:bookmarkEnd w:id="39"/>
-    <w:bookmarkEnd w:id="40"/>
+    <w:bookmarkEnd w:id="42"/>
+    <w:bookmarkStart w:id="44" w:name="ref-shim2017"/>
+    <w:p>
+      <w:pPr>
+        <w:pStyle w:val="Bibliography"/>
+      </w:pPr>
+      <w:r>
+        <w:t xml:space="preserve">6. Shim E. Cost-effectiveness of dengue vaccination in Yucatán, Mexico using a dynamic dengue transmission model. PLOS ONE. Public Library of Science; 2017;12: 1–17. doi:</w:t>
+      </w:r>
+      <w:hyperlink r:id="rId43">
+        <w:r>
+          <w:rPr>
+            <w:rStyle w:val="Hyperlink"/>
+          </w:rPr>
+          <w:t xml:space="preserve">10.1371/journal.pone.0175020</w:t>
+        </w:r>
+      </w:hyperlink>
+    </w:p>
+    <w:bookmarkEnd w:id="44"/>
+    <w:bookmarkStart w:id="45" w:name="ref-shim2017b"/>
+    <w:p>
+      <w:pPr>
+        <w:pStyle w:val="Bibliography"/>
+      </w:pPr>
+      <w:r>
+        <w:t xml:space="preserve">7. Shim E. Cost-Effectiveness of Dengue Vaccination Programs in Brazil. The American journal of tropical medicine and hygiene. ASTMH; 2017;96: 1227–1234.</w:t>
+      </w:r>
+      <w:r>
+        <w:t xml:space="preserve"> </w:t>
+      </w:r>
+    </w:p>
+    <w:bookmarkEnd w:id="45"/>
+    <w:bookmarkStart w:id="47" w:name="ref-flasche2016"/>
+    <w:p>
+      <w:pPr>
+        <w:pStyle w:val="Bibliography"/>
+      </w:pPr>
+      <w:r>
+        <w:t xml:space="preserve">8. Flasche S, Jit M, Rodŕiguez-Barraquer I, Coudeville L, Recker M, Koelle K, et al. The Long-Term Safety, Public Health Impact, and Cost-Effectiveness of Routine Vaccination with a Recombinant, Live-Attenuated Dengue Vaccine (Dengvaxia): A Model Comparison Study. von Seidlein L, editor. PLOS Medicine. Public Library of Science; 2016;13: 1–19. doi:</w:t>
+      </w:r>
+      <w:hyperlink r:id="rId46">
+        <w:r>
+          <w:rPr>
+            <w:rStyle w:val="Hyperlink"/>
+          </w:rPr>
+          <w:t xml:space="preserve">10.1371/journal.pmed.1002181</w:t>
+        </w:r>
+      </w:hyperlink>
+    </w:p>
+    <w:bookmarkEnd w:id="47"/>
+    <w:bookmarkStart w:id="49" w:name="ref-Coudeville2016"/>
+    <w:p>
+      <w:pPr>
+        <w:pStyle w:val="Bibliography"/>
+      </w:pPr>
+      <w:r>
+        <w:t xml:space="preserve">9. Coudeville L, Baurin N, Vergu E. Estimation of parameters related to vaccine efficacy and dengue transmission from two large phase III studies. Vaccine. 2016;34: 6417–6425. doi:</w:t>
+      </w:r>
+      <w:hyperlink r:id="rId48">
+        <w:r>
+          <w:rPr>
+            <w:rStyle w:val="Hyperlink"/>
+          </w:rPr>
+          <w:t xml:space="preserve">10.1016/j.vaccine.2015.11.023</w:t>
+        </w:r>
+      </w:hyperlink>
+    </w:p>
+    <w:bookmarkEnd w:id="49"/>
+    <w:bookmarkStart w:id="50" w:name="ref-arguello2015AJTMH"/>
+    <w:p>
+      <w:pPr>
+        <w:pStyle w:val="Bibliography"/>
+      </w:pPr>
+      <w:r>
+        <w:t xml:space="preserve">10. Argüello DF, Tomashek KM, Quiñones L, Beltran M, Acosta L, Santiago LM, et al. Incidence of dengue virus infection in school-aged children in Puerto Rico: A prospective seroepidemiologic study. The American journal of tropical medicine and hygiene. ASTMH; 2015;92: 486–491.</w:t>
+      </w:r>
+      <w:r>
+        <w:t xml:space="preserve"> </w:t>
+      </w:r>
+    </w:p>
+    <w:bookmarkEnd w:id="50"/>
+    <w:bookmarkEnd w:id="51"/>
     <w:sectPr>
       <w:pgSz w:w="12240" w:h="15840"/>
       <w:pgMar w:top="1440" w:right="1440" w:bottom="1440" w:left="1440" w:header="720" w:footer="720" w:gutter="0"/>

</xml_diff>

<commit_message>
Changing test back to 50 USD
</commit_message>
<xml_diff>
--- a/manuscript/manuscript_latex_demo.docx
+++ b/manuscript/manuscript_latex_demo.docx
@@ -177,7 +177,11 @@
             </w:tcBorders>
             <w:vAlign w:val="bottom"/>
           </w:tcPr>
-          <w:p/>
+          <w:p>
+            <w:pPr>
+              <w:pStyle w:val="Compact"/>
+            </w:pPr>
+          </w:p>
         </w:tc>
         <w:tc>
           <w:tcPr>
@@ -697,7 +701,7 @@
       <w:pPr>
         <w:pStyle w:val="Heading2"/>
       </w:pPr>
-      <w:bookmarkStart w:id="26" w:name="X75c415ba5350d8a9e9e9b68d1cba40a47657e11"/>
+      <w:bookmarkStart w:id="26" w:name="epidemiological-benefits-from-vaccination"/>
       <w:r>
         <w:t xml:space="preserve">Epidemiological benefits from vaccination</w:t>
       </w:r>
@@ -718,7 +722,7 @@
           <w:rPr>
             <w:rStyle w:val="Hyperlink"/>
           </w:rPr>
-          <w:t xml:space="preserve">1</w:t>
+          <w:t xml:space="preserve">[fig-epi-benefits]</w:t>
         </w:r>
       </w:hyperlink>
       <w:r>
@@ -761,7 +765,6 @@
       <w:pPr>
         <w:pStyle w:val="CaptionedFigure"/>
       </w:pPr>
-      <w:bookmarkStart w:id="28" w:name="fig-epi-benefits"/>
       <w:r>
         <w:drawing>
           <wp:inline>
@@ -804,7 +807,6 @@
           </wp:inline>
         </w:drawing>
       </w:r>
-      <w:bookmarkEnd w:id="28"/>
     </w:p>
     <w:p>
       <w:pPr>
@@ -818,11 +820,11 @@
       <w:pPr>
         <w:pStyle w:val="Heading2"/>
       </w:pPr>
-      <w:bookmarkStart w:id="29" w:name="X29bdf90c328a6f6a3d4015d1eb9be65bc7816e7"/>
+      <w:bookmarkStart w:id="28" w:name="cost-effectiveness-of-pre-vaccination-screening-strategies"/>
       <w:r>
         <w:t xml:space="preserve">Cost-effectiveness of pre-vaccination screening strategies</w:t>
       </w:r>
-      <w:bookmarkEnd w:id="29"/>
+      <w:bookmarkEnd w:id="28"/>
     </w:p>
     <w:p>
       <w:pPr>
@@ -839,7 +841,7 @@
           <w:rPr>
             <w:rStyle w:val="Hyperlink"/>
           </w:rPr>
-          <w:t xml:space="preserve">2</w:t>
+          <w:t xml:space="preserve">[fig-ICER]</w:t>
         </w:r>
       </w:hyperlink>
       <w:r>
@@ -850,11 +852,10 @@
       <w:pPr>
         <w:pStyle w:val="CaptionedFigure"/>
       </w:pPr>
-      <w:bookmarkStart w:id="31" w:name="fig-ICER"/>
       <w:r>
         <w:drawing>
           <wp:inline>
-            <wp:extent cx="5943600" cy="5943600"/>
+            <wp:extent cx="4572000" cy="4572000"/>
             <wp:effectExtent b="0" l="0" r="0" t="0"/>
             <wp:docPr descr="ICER of pre-vaccination screening strategy in Puerto Rico at different cost of vaccination (3 doses per person)." title="" id="1" name="Picture"/>
             <a:graphic>
@@ -867,7 +868,7 @@
                     </pic:cNvPicPr>
                   </pic:nvPicPr>
                   <pic:blipFill>
-                    <a:blip r:embed="rId30"/>
+                    <a:blip r:embed="rId29"/>
                     <a:stretch>
                       <a:fillRect/>
                     </a:stretch>
@@ -875,7 +876,7 @@
                   <pic:spPr bwMode="auto">
                     <a:xfrm>
                       <a:off x="0" y="0"/>
-                      <a:ext cx="5943600" cy="5943600"/>
+                      <a:ext cx="4572000" cy="4572000"/>
                     </a:xfrm>
                     <a:prstGeom prst="rect">
                       <a:avLst/>
@@ -893,7 +894,6 @@
           </wp:inline>
         </w:drawing>
       </w:r>
-      <w:bookmarkEnd w:id="31"/>
     </w:p>
     <w:p>
       <w:pPr>
@@ -907,11 +907,11 @@
       <w:pPr>
         <w:pStyle w:val="Heading2"/>
       </w:pPr>
-      <w:bookmarkStart w:id="32" w:name="tornado-diagram-and-sensitivity-analysis"/>
+      <w:bookmarkStart w:id="30" w:name="tornado-diagram-and-sensitivity-analysis"/>
       <w:r>
         <w:t xml:space="preserve">Tornado diagram and sensitivity analysis</w:t>
       </w:r>
-      <w:bookmarkEnd w:id="32"/>
+      <w:bookmarkEnd w:id="30"/>
     </w:p>
     <w:p>
       <w:pPr>
@@ -939,7 +939,6 @@
       <w:pPr>
         <w:pStyle w:val="CaptionedFigure"/>
       </w:pPr>
-      <w:bookmarkStart w:id="34" w:name="fig-tornado"/>
       <w:r>
         <w:drawing>
           <wp:inline>
@@ -956,7 +955,7 @@
                     </pic:cNvPicPr>
                   </pic:nvPicPr>
                   <pic:blipFill>
-                    <a:blip r:embed="rId33"/>
+                    <a:blip r:embed="rId31"/>
                     <a:stretch>
                       <a:fillRect/>
                     </a:stretch>
@@ -982,7 +981,6 @@
           </wp:inline>
         </w:drawing>
       </w:r>
-      <w:bookmarkEnd w:id="34"/>
     </w:p>
     <w:p>
       <w:pPr>
@@ -1478,7 +1476,7 @@
               <w:jc w:val="right"/>
             </w:pPr>
             <w:r>
-              <w:t xml:space="preserve">250.00</w:t>
+              <w:t xml:space="preserve">300.00</w:t>
             </w:r>
           </w:p>
         </w:tc>
@@ -1500,7 +1498,7 @@
               <w:jc w:val="right"/>
             </w:pPr>
             <w:r>
-              <w:t xml:space="preserve">94889.41</w:t>
+              <w:t xml:space="preserve">115132.94</w:t>
             </w:r>
           </w:p>
         </w:tc>
@@ -1532,11 +1530,11 @@
       <w:pPr>
         <w:pStyle w:val="Heading1"/>
       </w:pPr>
-      <w:bookmarkStart w:id="35" w:name="discussion"/>
+      <w:bookmarkStart w:id="32" w:name="discussion"/>
       <w:r>
         <w:t xml:space="preserve">Discussion</w:t>
       </w:r>
-      <w:bookmarkEnd w:id="35"/>
+      <w:bookmarkEnd w:id="32"/>
     </w:p>
     <w:p>
       <w:pPr>
@@ -1555,8 +1553,8 @@
         <w:t xml:space="preserve">, the main differences of this analysis are the costs of treatment of dengue fever and severe dengue cases, which are based on studies from 2010. More updated estimates of this type of costs would refine the estimates of cost-effectiveness of p re-vaccination screening with CYD-TDV in Puerto Rico.</w:t>
       </w:r>
     </w:p>
-    <w:bookmarkStart w:id="51" w:name="refs"/>
-    <w:bookmarkStart w:id="37" w:name="ref-Sridhar2018"/>
+    <w:bookmarkStart w:id="48" w:name="refs"/>
+    <w:bookmarkStart w:id="34" w:name="ref-Sridhar2018"/>
     <w:p>
       <w:pPr>
         <w:pStyle w:val="Bibliography"/>
@@ -1564,7 +1562,7 @@
       <w:r>
         <w:t xml:space="preserve">1. Sridhar S, Luedtke A, Langevin E, Zhu M, Bonaparte M, Machabert T, et al. Effect of Dengue Serostatus on Dengue Vaccine Safety and Efficacy. New England Journal of Medicine. 2018;379: 327–340. doi:</w:t>
       </w:r>
-      <w:hyperlink r:id="rId36">
+      <w:hyperlink r:id="rId33">
         <w:r>
           <w:rPr>
             <w:rStyle w:val="Hyperlink"/>
@@ -1573,8 +1571,8 @@
         </w:r>
       </w:hyperlink>
     </w:p>
-    <w:bookmarkEnd w:id="37"/>
-    <w:bookmarkStart w:id="38" w:name="ref-WHO2018"/>
+    <w:bookmarkEnd w:id="34"/>
+    <w:bookmarkStart w:id="35" w:name="ref-WHO2018"/>
     <w:p>
       <w:pPr>
         <w:pStyle w:val="Bibliography"/>
@@ -1586,8 +1584,8 @@
         <w:t xml:space="preserve"> </w:t>
       </w:r>
     </w:p>
-    <w:bookmarkEnd w:id="38"/>
-    <w:bookmarkStart w:id="40" w:name="ref-Espana2019Biorxiv"/>
+    <w:bookmarkEnd w:id="35"/>
+    <w:bookmarkStart w:id="37" w:name="ref-Espana2019Biorxiv"/>
     <w:p>
       <w:pPr>
         <w:pStyle w:val="Bibliography"/>
@@ -1595,7 +1593,7 @@
       <w:r>
         <w:t xml:space="preserve">3. España G, Yao Y, Anderson KB, Fitzpatrick MC, Smith DL, Morrison AC, et al. Model-based assessment of public health impact and cost-effectiveness of dengue vaccination following screening for prior exposure. bioRxiv. Cold Spring Harbor Laboratory; 2019; doi:</w:t>
       </w:r>
-      <w:hyperlink r:id="rId39">
+      <w:hyperlink r:id="rId36">
         <w:r>
           <w:rPr>
             <w:rStyle w:val="Hyperlink"/>
@@ -1604,8 +1602,8 @@
         </w:r>
       </w:hyperlink>
     </w:p>
-    <w:bookmarkEnd w:id="40"/>
-    <w:bookmarkStart w:id="41" w:name="ref-Halasa2012"/>
+    <w:bookmarkEnd w:id="37"/>
+    <w:bookmarkStart w:id="38" w:name="ref-Halasa2012"/>
     <w:p>
       <w:pPr>
         <w:pStyle w:val="Bibliography"/>
@@ -1617,8 +1615,8 @@
         <w:t xml:space="preserve"> </w:t>
       </w:r>
     </w:p>
-    <w:bookmarkEnd w:id="41"/>
-    <w:bookmarkStart w:id="42" w:name="ref-worldbank2016"/>
+    <w:bookmarkEnd w:id="38"/>
+    <w:bookmarkStart w:id="39" w:name="ref-worldbank2016"/>
     <w:p>
       <w:pPr>
         <w:pStyle w:val="Bibliography"/>
@@ -1630,8 +1628,8 @@
         <w:t xml:space="preserve"> </w:t>
       </w:r>
     </w:p>
-    <w:bookmarkEnd w:id="42"/>
-    <w:bookmarkStart w:id="44" w:name="ref-shim2017"/>
+    <w:bookmarkEnd w:id="39"/>
+    <w:bookmarkStart w:id="41" w:name="ref-shim2017"/>
     <w:p>
       <w:pPr>
         <w:pStyle w:val="Bibliography"/>
@@ -1639,7 +1637,7 @@
       <w:r>
         <w:t xml:space="preserve">6. Shim E. Cost-effectiveness of dengue vaccination in Yucatán, Mexico using a dynamic dengue transmission model. PLOS ONE. Public Library of Science; 2017;12: 1–17. doi:</w:t>
       </w:r>
-      <w:hyperlink r:id="rId43">
+      <w:hyperlink r:id="rId40">
         <w:r>
           <w:rPr>
             <w:rStyle w:val="Hyperlink"/>
@@ -1648,8 +1646,8 @@
         </w:r>
       </w:hyperlink>
     </w:p>
-    <w:bookmarkEnd w:id="44"/>
-    <w:bookmarkStart w:id="45" w:name="ref-shim2017b"/>
+    <w:bookmarkEnd w:id="41"/>
+    <w:bookmarkStart w:id="42" w:name="ref-shim2017b"/>
     <w:p>
       <w:pPr>
         <w:pStyle w:val="Bibliography"/>
@@ -1661,8 +1659,8 @@
         <w:t xml:space="preserve"> </w:t>
       </w:r>
     </w:p>
-    <w:bookmarkEnd w:id="45"/>
-    <w:bookmarkStart w:id="47" w:name="ref-flasche2016"/>
+    <w:bookmarkEnd w:id="42"/>
+    <w:bookmarkStart w:id="44" w:name="ref-flasche2016"/>
     <w:p>
       <w:pPr>
         <w:pStyle w:val="Bibliography"/>
@@ -1670,7 +1668,7 @@
       <w:r>
         <w:t xml:space="preserve">8. Flasche S, Jit M, Rodŕiguez-Barraquer I, Coudeville L, Recker M, Koelle K, et al. The Long-Term Safety, Public Health Impact, and Cost-Effectiveness of Routine Vaccination with a Recombinant, Live-Attenuated Dengue Vaccine (Dengvaxia): A Model Comparison Study. von Seidlein L, editor. PLOS Medicine. Public Library of Science; 2016;13: 1–19. doi:</w:t>
       </w:r>
-      <w:hyperlink r:id="rId46">
+      <w:hyperlink r:id="rId43">
         <w:r>
           <w:rPr>
             <w:rStyle w:val="Hyperlink"/>
@@ -1679,8 +1677,8 @@
         </w:r>
       </w:hyperlink>
     </w:p>
-    <w:bookmarkEnd w:id="47"/>
-    <w:bookmarkStart w:id="49" w:name="ref-Coudeville2016"/>
+    <w:bookmarkEnd w:id="44"/>
+    <w:bookmarkStart w:id="46" w:name="ref-Coudeville2016"/>
     <w:p>
       <w:pPr>
         <w:pStyle w:val="Bibliography"/>
@@ -1688,7 +1686,7 @@
       <w:r>
         <w:t xml:space="preserve">9. Coudeville L, Baurin N, Vergu E. Estimation of parameters related to vaccine efficacy and dengue transmission from two large phase III studies. Vaccine. 2016;34: 6417–6425. doi:</w:t>
       </w:r>
-      <w:hyperlink r:id="rId48">
+      <w:hyperlink r:id="rId45">
         <w:r>
           <w:rPr>
             <w:rStyle w:val="Hyperlink"/>
@@ -1697,8 +1695,8 @@
         </w:r>
       </w:hyperlink>
     </w:p>
-    <w:bookmarkEnd w:id="49"/>
-    <w:bookmarkStart w:id="50" w:name="ref-arguello2015AJTMH"/>
+    <w:bookmarkEnd w:id="46"/>
+    <w:bookmarkStart w:id="47" w:name="ref-arguello2015AJTMH"/>
     <w:p>
       <w:pPr>
         <w:pStyle w:val="Bibliography"/>
@@ -1710,8 +1708,8 @@
         <w:t xml:space="preserve"> </w:t>
       </w:r>
     </w:p>
-    <w:bookmarkEnd w:id="50"/>
-    <w:bookmarkEnd w:id="51"/>
+    <w:bookmarkEnd w:id="47"/>
+    <w:bookmarkEnd w:id="48"/>
     <w:sectPr>
       <w:pgSz w:w="12240" w:h="15840"/>
       <w:pgMar w:top="1440" w:right="1440" w:bottom="1440" w:left="1440" w:header="720" w:footer="720" w:gutter="0"/>

</xml_diff>

<commit_message>
Including filters and updated Word template to have a prettier .docx output with proper figure numbering
</commit_message>
<xml_diff>
--- a/manuscript/manuscript_latex_demo.docx
+++ b/manuscript/manuscript_latex_demo.docx
@@ -154,6 +154,14 @@
       <w:pPr>
         <w:pStyle w:val="TableCaption"/>
       </w:pPr>
+      <w:bookmarkStart w:id="22" w:name="tbl-costs"/>
+      <w:r>
+        <w:t xml:space="preserve">Table 1. </w:t>
+      </w:r>
+      <w:bookmarkEnd w:id="22"/>
+      <w:r>
+        <w:t xml:space="preserve"> </w:t>
+      </w:r>
       <w:r>
         <w:t xml:space="preserve">Costs for dengue burden in Puerto Rico</w:t>
       </w:r>
@@ -163,7 +171,7 @@
         <w:tblStyle w:val="Table"/>
         <w:tblW w:type="pct" w:w="0.0"/>
         <w:tblLook w:firstRow="1"/>
-        <w:tblCaption w:val="Costs for dengue burden in Puerto Rico"/>
+        <w:tblCaption w:val="Table 1.  Costs for dengue burden in Puerto Rico"/>
       </w:tblPr>
       <w:tblGrid/>
       <w:tr>
@@ -188,7 +196,6 @@
           </w:tcPr>
           <w:p>
             <w:pPr>
-              <w:pStyle w:val="Compact"/>
               <w:jc w:val="left"/>
             </w:pPr>
             <w:r>
@@ -205,7 +212,6 @@
           </w:tcPr>
           <w:p>
             <w:pPr>
-              <w:pStyle w:val="Compact"/>
               <w:jc w:val="right"/>
             </w:pPr>
             <w:r>
@@ -218,7 +224,6 @@
         <w:tc>
           <w:p>
             <w:pPr>
-              <w:pStyle w:val="Compact"/>
               <w:jc w:val="left"/>
             </w:pPr>
             <w:r>
@@ -229,7 +234,6 @@
         <w:tc>
           <w:p>
             <w:pPr>
-              <w:pStyle w:val="Compact"/>
               <w:jc w:val="left"/>
             </w:pPr>
             <w:r>
@@ -240,7 +244,6 @@
         <w:tc>
           <w:p>
             <w:pPr>
-              <w:pStyle w:val="Compact"/>
               <w:jc w:val="right"/>
             </w:pPr>
             <w:r>
@@ -253,7 +256,6 @@
         <w:tc>
           <w:p>
             <w:pPr>
-              <w:pStyle w:val="Compact"/>
               <w:jc w:val="left"/>
             </w:pPr>
             <w:r>
@@ -264,7 +266,6 @@
         <w:tc>
           <w:p>
             <w:pPr>
-              <w:pStyle w:val="Compact"/>
               <w:jc w:val="left"/>
             </w:pPr>
             <w:r>
@@ -275,7 +276,6 @@
         <w:tc>
           <w:p>
             <w:pPr>
-              <w:pStyle w:val="Compact"/>
               <w:jc w:val="right"/>
             </w:pPr>
             <w:r>
@@ -288,7 +288,6 @@
         <w:tc>
           <w:p>
             <w:pPr>
-              <w:pStyle w:val="Compact"/>
               <w:jc w:val="left"/>
             </w:pPr>
             <w:r>
@@ -299,7 +298,6 @@
         <w:tc>
           <w:p>
             <w:pPr>
-              <w:pStyle w:val="Compact"/>
               <w:jc w:val="left"/>
             </w:pPr>
             <w:r>
@@ -310,7 +308,6 @@
         <w:tc>
           <w:p>
             <w:pPr>
-              <w:pStyle w:val="Compact"/>
               <w:jc w:val="right"/>
             </w:pPr>
             <w:r>
@@ -335,7 +332,7 @@
           <w:rPr>
             <w:rStyle w:val="Hyperlink"/>
           </w:rPr>
-          <w:t xml:space="preserve">[eq-ICER]</w:t>
+          <w:t xml:space="preserve">1</w:t>
         </w:r>
       </w:hyperlink>
       <w:r>
@@ -344,11 +341,11 @@
       <w:r>
         <w:t xml:space="preserve"> </w:t>
       </w:r>
-      <w:bookmarkStart w:id="22" w:name="Rev1Com2"/>
+      <w:bookmarkStart w:id="23" w:name="Rev1Com2"/>
       <w:r>
         <w:t xml:space="preserve">[Rev1Com2]</w:t>
       </w:r>
-      <w:bookmarkEnd w:id="22"/>
+      <w:bookmarkEnd w:id="23"/>
       <w:r>
         <w:t xml:space="preserve"> </w:t>
       </w:r>
@@ -363,6 +360,15 @@
       </w:r>
       <w:r>
         <w:t xml:space="preserve">, we deemed the intervention cost-effective if the ICER was below 3 GDP per-Capita, and very cost-effective if the ICER fell below 1 GDP per-Capita. We assumed a baseline scenario of costs.</w:t>
+      </w:r>
+    </w:p>
+    <w:p>
+      <w:pPr>
+        <w:pStyle w:val="BodyText"/>
+      </w:pPr>
+      <w:bookmarkStart w:id="0" w:name="eq-ICER"/>
+      <w:r>
+        <w:t/>
       </w:r>
     </w:p>
     <w:p>
@@ -638,6 +644,22 @@
               </m:sSub>
             </m:den>
           </m:f>
+          <m:r>
+            <m:t>  </m:t>
+          </m:r>
+          <m:r>
+            <m:t>(</m:t>
+          </m:r>
+          <m:r>
+            <m:rPr>
+              <m:nor/>
+              <m:sty m:val="p"/>
+            </m:rPr>
+            <m:t>1</m:t>
+          </m:r>
+          <m:r>
+            <m:t>)</m:t>
+          </m:r>
         </m:oMath>
       </m:oMathPara>
     </w:p>
@@ -645,63 +667,69 @@
       <w:pPr>
         <w:pStyle w:val="FirstParagraph"/>
       </w:pPr>
-      <w:bookmarkStart w:id="23" w:name="Rev1Com3-1"/>
-      <w:r>
-        <w:t xml:space="preserve">[Rev1Com3-1]</w:t>
-      </w:r>
-      <w:bookmarkEnd w:id="23"/>
-      <w:r>
-        <w:t xml:space="preserve">Estimates of seroprevalence in Puerto Rico indicate that prevalence in 9-year-olds is around 50%. Coudeville et al. estimated 50% of prevalence in 9-year-olds</w:t>
-      </w:r>
-      <w:r>
-        <w:t xml:space="preserve"> </w:t>
-      </w:r>
-      <w:r>
-        <w:t xml:space="preserve">[9]</w:t>
-      </w:r>
-      <w:r>
-        <w:t xml:space="preserve"> </w:t>
-      </w:r>
-      <w:r>
-        <w:t xml:space="preserve">in the clinical trial sites. According to Argüello, 49.8% of participants between 10-18 years of age had a positive IgG anti-DENV antibodies</w:t>
-      </w:r>
-      <w:r>
-        <w:t xml:space="preserve"> </w:t>
-      </w:r>
-      <w:r>
-        <w:t xml:space="preserve">[10]</w:t>
-      </w:r>
-      <w:r>
-        <w:t xml:space="preserve">. Hence, we assume that the seroprevalence in 9-year-olds is around 50% but estimate the sensitivity of our analysis from 25% to 75%</w:t>
-      </w:r>
-      <w:bookmarkStart w:id="24" w:name="Rev1Com3-2"/>
-      <w:r>
-        <w:t xml:space="preserve">[Rev1Com3-2]</w:t>
-      </w:r>
-      <w:bookmarkEnd w:id="24"/>
-      <w:r>
-        <w:t xml:space="preserve">.</w:t>
-      </w:r>
+      <w:bookmarkEnd w:id="0"/>
     </w:p>
     <w:p>
       <w:pPr>
-        <w:pStyle w:val="Heading1"/>
-      </w:pPr>
-      <w:bookmarkStart w:id="25" w:name="results"/>
-      <w:r>
-        <w:t xml:space="preserve">Results</w:t>
+        <w:pStyle w:val="BodyText"/>
+      </w:pPr>
+      <w:bookmarkStart w:id="24" w:name="Rev1Com3-1"/>
+      <w:r>
+        <w:t xml:space="preserve">[Rev1Com3-1]</w:t>
+      </w:r>
+      <w:bookmarkEnd w:id="24"/>
+      <w:r>
+        <w:t xml:space="preserve">Estimates of seroprevalence in Puerto Rico indicate that prevalence in 9-year-olds is around 50%. Coudeville et al. estimated 50% of prevalence in 9-year-olds</w:t>
+      </w:r>
+      <w:r>
+        <w:t xml:space="preserve"> </w:t>
+      </w:r>
+      <w:r>
+        <w:t xml:space="preserve">[9]</w:t>
+      </w:r>
+      <w:r>
+        <w:t xml:space="preserve"> </w:t>
+      </w:r>
+      <w:r>
+        <w:t xml:space="preserve">in the clinical trial sites. According to Argüello, 49.8% of participants between 10-18 years of age had a positive IgG anti-DENV antibodies</w:t>
+      </w:r>
+      <w:r>
+        <w:t xml:space="preserve"> </w:t>
+      </w:r>
+      <w:r>
+        <w:t xml:space="preserve">[10]</w:t>
+      </w:r>
+      <w:r>
+        <w:t xml:space="preserve">. Hence, we assume that the seroprevalence in 9-year-olds is around 50% but estimate the sensitivity of our analysis from 25% to 75%</w:t>
+      </w:r>
+      <w:bookmarkStart w:id="25" w:name="Rev1Com3-2"/>
+      <w:r>
+        <w:t xml:space="preserve">[Rev1Com3-2]</w:t>
       </w:r>
       <w:bookmarkEnd w:id="25"/>
+      <w:r>
+        <w:t xml:space="preserve">.</w:t>
+      </w:r>
     </w:p>
     <w:p>
       <w:pPr>
+        <w:pStyle w:val="Heading1"/>
+      </w:pPr>
+      <w:bookmarkStart w:id="26" w:name="results"/>
+      <w:r>
+        <w:t xml:space="preserve">Results</w:t>
+      </w:r>
+      <w:bookmarkEnd w:id="26"/>
+    </w:p>
+    <w:p>
+      <w:pPr>
         <w:pStyle w:val="Heading2"/>
       </w:pPr>
-      <w:bookmarkStart w:id="26" w:name="X75c415ba5350d8a9e9e9b68d1cba40a47657e11"/>
+      <w:bookmarkStart w:id="27" w:name="X75c415ba5350d8a9e9e9b68d1cba40a47657e11"/>
       <w:r>
         <w:t xml:space="preserve">Epidemiological benefits from vaccination</w:t>
       </w:r>
-      <w:bookmarkEnd w:id="26"/>
+      <w:bookmarkEnd w:id="27"/>
     </w:p>
     <w:p>
       <w:pPr>
@@ -761,13 +789,12 @@
       <w:pPr>
         <w:pStyle w:val="CaptionedFigure"/>
       </w:pPr>
-      <w:bookmarkStart w:id="28" w:name="fig-epi-benefits"/>
       <w:r>
         <w:drawing>
           <wp:inline>
             <wp:extent cx="5943600" cy="1404000"/>
             <wp:effectExtent b="0" l="0" r="0" t="0"/>
-            <wp:docPr descr="Proportion of cases averted with pre-vaccination screening strategy with CYD-TDV over 10 years" title="" id="1" name="Picture"/>
+            <wp:docPr descr="Figure 1. Proportion of cases averted with pre-vaccination screening strategy with CYD-TDV over 10 years" title="" id="1" name="Picture"/>
             <a:graphic>
               <a:graphicData uri="http://schemas.openxmlformats.org/drawingml/2006/picture">
                 <pic:pic>
@@ -778,7 +805,7 @@
                     </pic:cNvPicPr>
                   </pic:nvPicPr>
                   <pic:blipFill>
-                    <a:blip r:embed="rId27"/>
+                    <a:blip r:embed="rId28"/>
                     <a:stretch>
                       <a:fillRect/>
                     </a:stretch>
@@ -804,12 +831,16 @@
           </wp:inline>
         </w:drawing>
       </w:r>
-      <w:bookmarkEnd w:id="28"/>
     </w:p>
     <w:p>
       <w:pPr>
         <w:pStyle w:val="ImageCaption"/>
       </w:pPr>
+      <w:bookmarkStart w:id="29" w:name="fig-epi-benefits"/>
+      <w:r>
+        <w:t xml:space="preserve">Figure 1. </w:t>
+      </w:r>
+      <w:bookmarkEnd w:id="29"/>
       <w:r>
         <w:t xml:space="preserve">Proportion of cases averted with pre-vaccination screening strategy with CYD-TDV over 10 years</w:t>
       </w:r>
@@ -818,11 +849,11 @@
       <w:pPr>
         <w:pStyle w:val="Heading2"/>
       </w:pPr>
-      <w:bookmarkStart w:id="29" w:name="X29bdf90c328a6f6a3d4015d1eb9be65bc7816e7"/>
+      <w:bookmarkStart w:id="30" w:name="X29bdf90c328a6f6a3d4015d1eb9be65bc7816e7"/>
       <w:r>
         <w:t xml:space="preserve">Cost-effectiveness of pre-vaccination screening strategies</w:t>
       </w:r>
-      <w:bookmarkEnd w:id="29"/>
+      <w:bookmarkEnd w:id="30"/>
     </w:p>
     <w:p>
       <w:pPr>
@@ -850,13 +881,12 @@
       <w:pPr>
         <w:pStyle w:val="CaptionedFigure"/>
       </w:pPr>
-      <w:bookmarkStart w:id="31" w:name="fig-ICER"/>
       <w:r>
         <w:drawing>
           <wp:inline>
-            <wp:extent cx="4572000" cy="4572000"/>
+            <wp:extent cx="5943600" cy="5943600"/>
             <wp:effectExtent b="0" l="0" r="0" t="0"/>
-            <wp:docPr descr="ICER of pre-vaccination screening strategy in Puerto Rico at different cost of vaccination (3 doses per person)." title="" id="1" name="Picture"/>
+            <wp:docPr descr="Figure 2. ICER of pre-vaccination screening strategy in Puerto Rico at different cost of vaccination (3 doses per person)." title="" id="1" name="Picture"/>
             <a:graphic>
               <a:graphicData uri="http://schemas.openxmlformats.org/drawingml/2006/picture">
                 <pic:pic>
@@ -867,7 +897,7 @@
                     </pic:cNvPicPr>
                   </pic:nvPicPr>
                   <pic:blipFill>
-                    <a:blip r:embed="rId30"/>
+                    <a:blip r:embed="rId31"/>
                     <a:stretch>
                       <a:fillRect/>
                     </a:stretch>
@@ -875,7 +905,7 @@
                   <pic:spPr bwMode="auto">
                     <a:xfrm>
                       <a:off x="0" y="0"/>
-                      <a:ext cx="4572000" cy="4572000"/>
+                      <a:ext cx="5943600" cy="5943600"/>
                     </a:xfrm>
                     <a:prstGeom prst="rect">
                       <a:avLst/>
@@ -893,12 +923,16 @@
           </wp:inline>
         </w:drawing>
       </w:r>
-      <w:bookmarkEnd w:id="31"/>
     </w:p>
     <w:p>
       <w:pPr>
         <w:pStyle w:val="ImageCaption"/>
       </w:pPr>
+      <w:bookmarkStart w:id="32" w:name="fig-ICER"/>
+      <w:r>
+        <w:t xml:space="preserve">Figure 2. </w:t>
+      </w:r>
+      <w:bookmarkEnd w:id="32"/>
       <w:r>
         <w:t xml:space="preserve">ICER of pre-vaccination screening strategy in Puerto Rico at different cost of vaccination (3 doses per person).</w:t>
       </w:r>
@@ -907,11 +941,11 @@
       <w:pPr>
         <w:pStyle w:val="Heading2"/>
       </w:pPr>
-      <w:bookmarkStart w:id="32" w:name="tornado-diagram-and-sensitivity-analysis"/>
+      <w:bookmarkStart w:id="33" w:name="tornado-diagram-and-sensitivity-analysis"/>
       <w:r>
         <w:t xml:space="preserve">Tornado diagram and sensitivity analysis</w:t>
       </w:r>
-      <w:bookmarkEnd w:id="32"/>
+      <w:bookmarkEnd w:id="33"/>
     </w:p>
     <w:p>
       <w:pPr>
@@ -928,7 +962,7 @@
           <w:rPr>
             <w:rStyle w:val="Hyperlink"/>
           </w:rPr>
-          <w:t xml:space="preserve">[table-tornado]</w:t>
+          <w:t xml:space="preserve">2</w:t>
         </w:r>
       </w:hyperlink>
       <w:r>
@@ -939,13 +973,12 @@
       <w:pPr>
         <w:pStyle w:val="CaptionedFigure"/>
       </w:pPr>
-      <w:bookmarkStart w:id="34" w:name="fig-tornado"/>
       <w:r>
         <w:drawing>
           <wp:inline>
             <wp:extent cx="5943600" cy="2971800"/>
             <wp:effectExtent b="0" l="0" r="0" t="0"/>
-            <wp:docPr descr="ICER of pre-vaccination screening strategy in Puerto Rico at different cost of vaccination (3 doses per person)." title="" id="1" name="Picture"/>
+            <wp:docPr descr="Figure 3. ICER of pre-vaccination screening strategy in Puerto Rico at different cost of vaccination (3 doses per person)." title="" id="1" name="Picture"/>
             <a:graphic>
               <a:graphicData uri="http://schemas.openxmlformats.org/drawingml/2006/picture">
                 <pic:pic>
@@ -956,7 +989,7 @@
                     </pic:cNvPicPr>
                   </pic:nvPicPr>
                   <pic:blipFill>
-                    <a:blip r:embed="rId33"/>
+                    <a:blip r:embed="rId34"/>
                     <a:stretch>
                       <a:fillRect/>
                     </a:stretch>
@@ -982,12 +1015,16 @@
           </wp:inline>
         </w:drawing>
       </w:r>
-      <w:bookmarkEnd w:id="34"/>
     </w:p>
     <w:p>
       <w:pPr>
         <w:pStyle w:val="ImageCaption"/>
       </w:pPr>
+      <w:bookmarkStart w:id="35" w:name="fig-tornado"/>
+      <w:r>
+        <w:t xml:space="preserve">Figure 3. </w:t>
+      </w:r>
+      <w:bookmarkEnd w:id="35"/>
       <w:r>
         <w:t xml:space="preserve">ICER of pre-vaccination screening strategy in Puerto Rico at different cost of vaccination (3 doses per person).</w:t>
       </w:r>
@@ -996,6 +1033,11 @@
       <w:pPr>
         <w:pStyle w:val="TableCaption"/>
       </w:pPr>
+      <w:bookmarkStart w:id="36" w:name="table-tornado"/>
+      <w:r>
+        <w:t xml:space="preserve">Table 2. </w:t>
+      </w:r>
+      <w:bookmarkEnd w:id="36"/>
       <w:r>
         <w:t xml:space="preserve">Sensitivity analysis of cost-effectiveness</w:t>
       </w:r>
@@ -1005,7 +1047,7 @@
         <w:tblStyle w:val="Table"/>
         <w:tblW w:type="pct" w:w="0.0"/>
         <w:tblLook w:firstRow="1"/>
-        <w:tblCaption w:val="Sensitivity analysis of cost-effectiveness"/>
+        <w:tblCaption w:val="Table 2. Sensitivity analysis of cost-effectiveness"/>
       </w:tblPr>
       <w:tblGrid/>
       <w:tr>
@@ -1021,7 +1063,6 @@
           </w:tcPr>
           <w:p>
             <w:pPr>
-              <w:pStyle w:val="Compact"/>
               <w:jc w:val="left"/>
             </w:pPr>
             <w:r>
@@ -1038,7 +1079,6 @@
           </w:tcPr>
           <w:p>
             <w:pPr>
-              <w:pStyle w:val="Compact"/>
               <w:jc w:val="right"/>
             </w:pPr>
             <w:r>
@@ -1055,7 +1095,6 @@
           </w:tcPr>
           <w:p>
             <w:pPr>
-              <w:pStyle w:val="Compact"/>
               <w:jc w:val="right"/>
             </w:pPr>
             <w:r>
@@ -1072,7 +1111,6 @@
           </w:tcPr>
           <w:p>
             <w:pPr>
-              <w:pStyle w:val="Compact"/>
               <w:jc w:val="right"/>
             </w:pPr>
             <w:r>
@@ -1089,7 +1127,6 @@
           </w:tcPr>
           <w:p>
             <w:pPr>
-              <w:pStyle w:val="Compact"/>
               <w:jc w:val="right"/>
             </w:pPr>
             <w:r>
@@ -1106,7 +1143,6 @@
           </w:tcPr>
           <w:p>
             <w:pPr>
-              <w:pStyle w:val="Compact"/>
               <w:jc w:val="right"/>
             </w:pPr>
             <w:r>
@@ -1123,7 +1159,6 @@
           </w:tcPr>
           <w:p>
             <w:pPr>
-              <w:pStyle w:val="Compact"/>
               <w:jc w:val="right"/>
             </w:pPr>
             <w:r>
@@ -1136,7 +1171,6 @@
         <w:tc>
           <w:p>
             <w:pPr>
-              <w:pStyle w:val="Compact"/>
               <w:jc w:val="left"/>
             </w:pPr>
             <w:r>
@@ -1147,7 +1181,6 @@
         <w:tc>
           <w:p>
             <w:pPr>
-              <w:pStyle w:val="Compact"/>
               <w:jc w:val="right"/>
             </w:pPr>
             <w:r>
@@ -1158,7 +1191,6 @@
         <w:tc>
           <w:p>
             <w:pPr>
-              <w:pStyle w:val="Compact"/>
               <w:jc w:val="right"/>
             </w:pPr>
             <w:r>
@@ -1169,7 +1201,6 @@
         <w:tc>
           <w:p>
             <w:pPr>
-              <w:pStyle w:val="Compact"/>
               <w:jc w:val="right"/>
             </w:pPr>
             <w:r>
@@ -1180,7 +1211,6 @@
         <w:tc>
           <w:p>
             <w:pPr>
-              <w:pStyle w:val="Compact"/>
               <w:jc w:val="right"/>
             </w:pPr>
             <w:r>
@@ -1191,7 +1221,6 @@
         <w:tc>
           <w:p>
             <w:pPr>
-              <w:pStyle w:val="Compact"/>
               <w:jc w:val="right"/>
             </w:pPr>
             <w:r>
@@ -1202,7 +1231,6 @@
         <w:tc>
           <w:p>
             <w:pPr>
-              <w:pStyle w:val="Compact"/>
               <w:jc w:val="right"/>
             </w:pPr>
             <w:r>
@@ -1215,7 +1243,6 @@
         <w:tc>
           <w:p>
             <w:pPr>
-              <w:pStyle w:val="Compact"/>
               <w:jc w:val="left"/>
             </w:pPr>
             <w:r>
@@ -1226,7 +1253,6 @@
         <w:tc>
           <w:p>
             <w:pPr>
-              <w:pStyle w:val="Compact"/>
               <w:jc w:val="right"/>
             </w:pPr>
             <w:r>
@@ -1237,7 +1263,6 @@
         <w:tc>
           <w:p>
             <w:pPr>
-              <w:pStyle w:val="Compact"/>
               <w:jc w:val="right"/>
             </w:pPr>
             <w:r>
@@ -1248,7 +1273,6 @@
         <w:tc>
           <w:p>
             <w:pPr>
-              <w:pStyle w:val="Compact"/>
               <w:jc w:val="right"/>
             </w:pPr>
             <w:r>
@@ -1259,7 +1283,6 @@
         <w:tc>
           <w:p>
             <w:pPr>
-              <w:pStyle w:val="Compact"/>
               <w:jc w:val="right"/>
             </w:pPr>
             <w:r>
@@ -1270,7 +1293,6 @@
         <w:tc>
           <w:p>
             <w:pPr>
-              <w:pStyle w:val="Compact"/>
               <w:jc w:val="right"/>
             </w:pPr>
             <w:r>
@@ -1281,7 +1303,6 @@
         <w:tc>
           <w:p>
             <w:pPr>
-              <w:pStyle w:val="Compact"/>
               <w:jc w:val="right"/>
             </w:pPr>
             <w:r>
@@ -1294,7 +1315,6 @@
         <w:tc>
           <w:p>
             <w:pPr>
-              <w:pStyle w:val="Compact"/>
               <w:jc w:val="left"/>
             </w:pPr>
             <w:r>
@@ -1305,7 +1325,6 @@
         <w:tc>
           <w:p>
             <w:pPr>
-              <w:pStyle w:val="Compact"/>
               <w:jc w:val="right"/>
             </w:pPr>
             <w:r>
@@ -1316,7 +1335,6 @@
         <w:tc>
           <w:p>
             <w:pPr>
-              <w:pStyle w:val="Compact"/>
               <w:jc w:val="right"/>
             </w:pPr>
             <w:r>
@@ -1327,7 +1345,6 @@
         <w:tc>
           <w:p>
             <w:pPr>
-              <w:pStyle w:val="Compact"/>
               <w:jc w:val="right"/>
             </w:pPr>
             <w:r>
@@ -1338,7 +1355,6 @@
         <w:tc>
           <w:p>
             <w:pPr>
-              <w:pStyle w:val="Compact"/>
               <w:jc w:val="right"/>
             </w:pPr>
             <w:r>
@@ -1349,7 +1365,6 @@
         <w:tc>
           <w:p>
             <w:pPr>
-              <w:pStyle w:val="Compact"/>
               <w:jc w:val="right"/>
             </w:pPr>
             <w:r>
@@ -1360,7 +1375,6 @@
         <w:tc>
           <w:p>
             <w:pPr>
-              <w:pStyle w:val="Compact"/>
               <w:jc w:val="right"/>
             </w:pPr>
             <w:r>
@@ -1373,7 +1387,6 @@
         <w:tc>
           <w:p>
             <w:pPr>
-              <w:pStyle w:val="Compact"/>
               <w:jc w:val="left"/>
             </w:pPr>
             <w:r>
@@ -1384,7 +1397,6 @@
         <w:tc>
           <w:p>
             <w:pPr>
-              <w:pStyle w:val="Compact"/>
               <w:jc w:val="right"/>
             </w:pPr>
             <w:r>
@@ -1395,7 +1407,6 @@
         <w:tc>
           <w:p>
             <w:pPr>
-              <w:pStyle w:val="Compact"/>
               <w:jc w:val="right"/>
             </w:pPr>
             <w:r>
@@ -1406,7 +1417,6 @@
         <w:tc>
           <w:p>
             <w:pPr>
-              <w:pStyle w:val="Compact"/>
               <w:jc w:val="right"/>
             </w:pPr>
             <w:r>
@@ -1417,7 +1427,6 @@
         <w:tc>
           <w:p>
             <w:pPr>
-              <w:pStyle w:val="Compact"/>
               <w:jc w:val="right"/>
             </w:pPr>
             <w:r>
@@ -1428,7 +1437,6 @@
         <w:tc>
           <w:p>
             <w:pPr>
-              <w:pStyle w:val="Compact"/>
               <w:jc w:val="right"/>
             </w:pPr>
             <w:r>
@@ -1439,7 +1447,6 @@
         <w:tc>
           <w:p>
             <w:pPr>
-              <w:pStyle w:val="Compact"/>
               <w:jc w:val="right"/>
             </w:pPr>
             <w:r>
@@ -1452,7 +1459,6 @@
         <w:tc>
           <w:p>
             <w:pPr>
-              <w:pStyle w:val="Compact"/>
               <w:jc w:val="left"/>
             </w:pPr>
             <w:r>
@@ -1463,7 +1469,6 @@
         <w:tc>
           <w:p>
             <w:pPr>
-              <w:pStyle w:val="Compact"/>
               <w:jc w:val="right"/>
             </w:pPr>
             <w:r>
@@ -1474,18 +1479,16 @@
         <w:tc>
           <w:p>
             <w:pPr>
-              <w:pStyle w:val="Compact"/>
               <w:jc w:val="right"/>
             </w:pPr>
             <w:r>
-              <w:t xml:space="preserve">300.00</w:t>
-            </w:r>
-          </w:p>
-        </w:tc>
-        <w:tc>
-          <w:p>
-            <w:pPr>
-              <w:pStyle w:val="Compact"/>
+              <w:t xml:space="preserve">100.00</w:t>
+            </w:r>
+          </w:p>
+        </w:tc>
+        <w:tc>
+          <w:p>
+            <w:pPr>
               <w:jc w:val="right"/>
             </w:pPr>
             <w:r>
@@ -1496,18 +1499,16 @@
         <w:tc>
           <w:p>
             <w:pPr>
-              <w:pStyle w:val="Compact"/>
               <w:jc w:val="right"/>
             </w:pPr>
             <w:r>
-              <w:t xml:space="preserve">115132.94</w:t>
-            </w:r>
-          </w:p>
-        </w:tc>
-        <w:tc>
-          <w:p>
-            <w:pPr>
-              <w:pStyle w:val="Compact"/>
+              <w:t xml:space="preserve">34158.82</w:t>
+            </w:r>
+          </w:p>
+        </w:tc>
+        <w:tc>
+          <w:p>
+            <w:pPr>
               <w:jc w:val="right"/>
             </w:pPr>
             <w:r>
@@ -1518,7 +1519,6 @@
         <w:tc>
           <w:p>
             <w:pPr>
-              <w:pStyle w:val="Compact"/>
               <w:jc w:val="right"/>
             </w:pPr>
             <w:r>
@@ -1532,11 +1532,11 @@
       <w:pPr>
         <w:pStyle w:val="Heading1"/>
       </w:pPr>
-      <w:bookmarkStart w:id="35" w:name="discussion"/>
+      <w:bookmarkStart w:id="37" w:name="discussion"/>
       <w:r>
         <w:t xml:space="preserve">Discussion</w:t>
       </w:r>
-      <w:bookmarkEnd w:id="35"/>
+      <w:bookmarkEnd w:id="37"/>
     </w:p>
     <w:p>
       <w:pPr>
@@ -1555,16 +1555,26 @@
         <w:t xml:space="preserve">, the main differences of this analysis are the costs of treatment of dengue fever and severe dengue cases, which are based on studies from 2010. More updated estimates of this type of costs would refine the estimates of cost-effectiveness of p re-vaccination screening with CYD-TDV in Puerto Rico.</w:t>
       </w:r>
     </w:p>
-    <w:bookmarkStart w:id="51" w:name="refs"/>
-    <w:bookmarkStart w:id="37" w:name="ref-Sridhar2018"/>
     <w:p>
       <w:pPr>
+        <w:pStyle w:val="Heading1"/>
+      </w:pPr>
+      <w:bookmarkStart w:id="38" w:name="bibliography"/>
+      <w:r>
+        <w:t xml:space="preserve">References</w:t>
+      </w:r>
+      <w:bookmarkEnd w:id="38"/>
+    </w:p>
+    <w:bookmarkStart w:id="54" w:name="refs"/>
+    <w:bookmarkStart w:id="40" w:name="ref-Sridhar2018"/>
+    <w:p>
+      <w:pPr>
         <w:pStyle w:val="Bibliography"/>
       </w:pPr>
       <w:r>
         <w:t xml:space="preserve">1. Sridhar S, Luedtke A, Langevin E, Zhu M, Bonaparte M, Machabert T, et al. Effect of Dengue Serostatus on Dengue Vaccine Safety and Efficacy. New England Journal of Medicine. 2018;379: 327–340. doi:</w:t>
       </w:r>
-      <w:hyperlink r:id="rId36">
+      <w:hyperlink r:id="rId39">
         <w:r>
           <w:rPr>
             <w:rStyle w:val="Hyperlink"/>
@@ -1573,8 +1583,8 @@
         </w:r>
       </w:hyperlink>
     </w:p>
-    <w:bookmarkEnd w:id="37"/>
-    <w:bookmarkStart w:id="38" w:name="ref-WHO2018"/>
+    <w:bookmarkEnd w:id="40"/>
+    <w:bookmarkStart w:id="41" w:name="ref-WHO2018"/>
     <w:p>
       <w:pPr>
         <w:pStyle w:val="Bibliography"/>
@@ -1586,8 +1596,8 @@
         <w:t xml:space="preserve"> </w:t>
       </w:r>
     </w:p>
-    <w:bookmarkEnd w:id="38"/>
-    <w:bookmarkStart w:id="40" w:name="ref-Espana2019Biorxiv"/>
+    <w:bookmarkEnd w:id="41"/>
+    <w:bookmarkStart w:id="43" w:name="ref-Espana2019Biorxiv"/>
     <w:p>
       <w:pPr>
         <w:pStyle w:val="Bibliography"/>
@@ -1595,7 +1605,7 @@
       <w:r>
         <w:t xml:space="preserve">3. España G, Yao Y, Anderson KB, Fitzpatrick MC, Smith DL, Morrison AC, et al. Model-based assessment of public health impact and cost-effectiveness of dengue vaccination following screening for prior exposure. bioRxiv. Cold Spring Harbor Laboratory; 2019; doi:</w:t>
       </w:r>
-      <w:hyperlink r:id="rId39">
+      <w:hyperlink r:id="rId42">
         <w:r>
           <w:rPr>
             <w:rStyle w:val="Hyperlink"/>
@@ -1604,8 +1614,8 @@
         </w:r>
       </w:hyperlink>
     </w:p>
-    <w:bookmarkEnd w:id="40"/>
-    <w:bookmarkStart w:id="41" w:name="ref-Halasa2012"/>
+    <w:bookmarkEnd w:id="43"/>
+    <w:bookmarkStart w:id="44" w:name="ref-Halasa2012"/>
     <w:p>
       <w:pPr>
         <w:pStyle w:val="Bibliography"/>
@@ -1617,8 +1627,8 @@
         <w:t xml:space="preserve"> </w:t>
       </w:r>
     </w:p>
-    <w:bookmarkEnd w:id="41"/>
-    <w:bookmarkStart w:id="42" w:name="ref-worldbank2016"/>
+    <w:bookmarkEnd w:id="44"/>
+    <w:bookmarkStart w:id="45" w:name="ref-worldbank2016"/>
     <w:p>
       <w:pPr>
         <w:pStyle w:val="Bibliography"/>
@@ -1630,8 +1640,8 @@
         <w:t xml:space="preserve"> </w:t>
       </w:r>
     </w:p>
-    <w:bookmarkEnd w:id="42"/>
-    <w:bookmarkStart w:id="44" w:name="ref-shim2017"/>
+    <w:bookmarkEnd w:id="45"/>
+    <w:bookmarkStart w:id="47" w:name="ref-shim2017"/>
     <w:p>
       <w:pPr>
         <w:pStyle w:val="Bibliography"/>
@@ -1639,7 +1649,7 @@
       <w:r>
         <w:t xml:space="preserve">6. Shim E. Cost-effectiveness of dengue vaccination in Yucatán, Mexico using a dynamic dengue transmission model. PLOS ONE. Public Library of Science; 2017;12: 1–17. doi:</w:t>
       </w:r>
-      <w:hyperlink r:id="rId43">
+      <w:hyperlink r:id="rId46">
         <w:r>
           <w:rPr>
             <w:rStyle w:val="Hyperlink"/>
@@ -1648,8 +1658,8 @@
         </w:r>
       </w:hyperlink>
     </w:p>
-    <w:bookmarkEnd w:id="44"/>
-    <w:bookmarkStart w:id="45" w:name="ref-shim2017b"/>
+    <w:bookmarkEnd w:id="47"/>
+    <w:bookmarkStart w:id="48" w:name="ref-shim2017b"/>
     <w:p>
       <w:pPr>
         <w:pStyle w:val="Bibliography"/>
@@ -1661,8 +1671,8 @@
         <w:t xml:space="preserve"> </w:t>
       </w:r>
     </w:p>
-    <w:bookmarkEnd w:id="45"/>
-    <w:bookmarkStart w:id="47" w:name="ref-flasche2016"/>
+    <w:bookmarkEnd w:id="48"/>
+    <w:bookmarkStart w:id="50" w:name="ref-flasche2016"/>
     <w:p>
       <w:pPr>
         <w:pStyle w:val="Bibliography"/>
@@ -1670,7 +1680,7 @@
       <w:r>
         <w:t xml:space="preserve">8. Flasche S, Jit M, Rodŕiguez-Barraquer I, Coudeville L, Recker M, Koelle K, et al. The Long-Term Safety, Public Health Impact, and Cost-Effectiveness of Routine Vaccination with a Recombinant, Live-Attenuated Dengue Vaccine (Dengvaxia): A Model Comparison Study. von Seidlein L, editor. PLOS Medicine. Public Library of Science; 2016;13: 1–19. doi:</w:t>
       </w:r>
-      <w:hyperlink r:id="rId46">
+      <w:hyperlink r:id="rId49">
         <w:r>
           <w:rPr>
             <w:rStyle w:val="Hyperlink"/>
@@ -1679,8 +1689,8 @@
         </w:r>
       </w:hyperlink>
     </w:p>
-    <w:bookmarkEnd w:id="47"/>
-    <w:bookmarkStart w:id="49" w:name="ref-Coudeville2016"/>
+    <w:bookmarkEnd w:id="50"/>
+    <w:bookmarkStart w:id="52" w:name="ref-Coudeville2016"/>
     <w:p>
       <w:pPr>
         <w:pStyle w:val="Bibliography"/>
@@ -1688,7 +1698,7 @@
       <w:r>
         <w:t xml:space="preserve">9. Coudeville L, Baurin N, Vergu E. Estimation of parameters related to vaccine efficacy and dengue transmission from two large phase III studies. Vaccine. 2016;34: 6417–6425. doi:</w:t>
       </w:r>
-      <w:hyperlink r:id="rId48">
+      <w:hyperlink r:id="rId51">
         <w:r>
           <w:rPr>
             <w:rStyle w:val="Hyperlink"/>
@@ -1697,8 +1707,8 @@
         </w:r>
       </w:hyperlink>
     </w:p>
-    <w:bookmarkEnd w:id="49"/>
-    <w:bookmarkStart w:id="50" w:name="ref-arguello2015AJTMH"/>
+    <w:bookmarkEnd w:id="52"/>
+    <w:bookmarkStart w:id="53" w:name="ref-arguello2015AJTMH"/>
     <w:p>
       <w:pPr>
         <w:pStyle w:val="Bibliography"/>
@@ -1710,9 +1720,11 @@
         <w:t xml:space="preserve"> </w:t>
       </w:r>
     </w:p>
-    <w:bookmarkEnd w:id="50"/>
-    <w:bookmarkEnd w:id="51"/>
+    <w:bookmarkEnd w:id="53"/>
+    <w:bookmarkEnd w:id="54"/>
     <w:sectPr>
+      <w:footerReference w:type="even" r:id="rId9"/>
+      <w:footerReference w:type="default" r:id="rId10"/>
       <w:pgSz w:w="12240" w:h="15840"/>
       <w:pgMar w:top="1440" w:right="1440" w:bottom="1440" w:left="1440" w:header="720" w:footer="720" w:gutter="0"/>
       <w:cols w:space="720"/>
@@ -1725,6 +1737,133 @@
 <w:comments xmlns:w="http://schemas.openxmlformats.org/wordprocessingml/2006/main" xmlns:m="http://schemas.openxmlformats.org/officeDocument/2006/math" xmlns:r="http://schemas.openxmlformats.org/officeDocument/2006/relationships" xmlns:o="urn:schemas-microsoft-com:office:office" xmlns:v="urn:schemas-microsoft-com:vml" xmlns:w10="urn:schemas-microsoft-com:office:word" xmlns:a="http://schemas.openxmlformats.org/drawingml/2006/main" xmlns:pic="http://schemas.openxmlformats.org/drawingml/2006/picture" xmlns:wp="http://schemas.openxmlformats.org/drawingml/2006/wordprocessingDrawing"/>
 </file>
 
+<file path=word/footer1.xml><?xml version="1.0" encoding="utf-8"?>
+<w:ftr xmlns:wpc="http://schemas.microsoft.com/office/word/2010/wordprocessingCanvas" xmlns:cx="http://schemas.microsoft.com/office/drawing/2014/chartex" xmlns:cx1="http://schemas.microsoft.com/office/drawing/2015/9/8/chartex" xmlns:cx2="http://schemas.microsoft.com/office/drawing/2015/10/21/chartex" xmlns:cx3="http://schemas.microsoft.com/office/drawing/2016/5/9/chartex" xmlns:cx4="http://schemas.microsoft.com/office/drawing/2016/5/10/chartex" xmlns:cx5="http://schemas.microsoft.com/office/drawing/2016/5/11/chartex" xmlns:cx6="http://schemas.microsoft.com/office/drawing/2016/5/12/chartex" xmlns:cx7="http://schemas.microsoft.com/office/drawing/2016/5/13/chartex" xmlns:cx8="http://schemas.microsoft.com/office/drawing/2016/5/14/chartex" xmlns:mc="http://schemas.openxmlformats.org/markup-compatibility/2006" xmlns:aink="http://schemas.microsoft.com/office/drawing/2016/ink" xmlns:am3d="http://schemas.microsoft.com/office/drawing/2017/model3d" xmlns:o="urn:schemas-microsoft-com:office:office" xmlns:r="http://schemas.openxmlformats.org/officeDocument/2006/relationships" xmlns:m="http://schemas.openxmlformats.org/officeDocument/2006/math" xmlns:v="urn:schemas-microsoft-com:vml" xmlns:wp14="http://schemas.microsoft.com/office/word/2010/wordprocessingDrawing" xmlns:wp="http://schemas.openxmlformats.org/drawingml/2006/wordprocessingDrawing" xmlns:w10="urn:schemas-microsoft-com:office:word" xmlns:w="http://schemas.openxmlformats.org/wordprocessingml/2006/main" xmlns:w14="http://schemas.microsoft.com/office/word/2010/wordml" xmlns:w15="http://schemas.microsoft.com/office/word/2012/wordml" xmlns:w16cid="http://schemas.microsoft.com/office/word/2016/wordml/cid" xmlns:w16se="http://schemas.microsoft.com/office/word/2015/wordml/symex" xmlns:wpg="http://schemas.microsoft.com/office/word/2010/wordprocessingGroup" xmlns:wpi="http://schemas.microsoft.com/office/word/2010/wordprocessingInk" xmlns:wne="http://schemas.microsoft.com/office/word/2006/wordml" xmlns:wps="http://schemas.microsoft.com/office/word/2010/wordprocessingShape" mc:Ignorable="w14 w15 w16se w16cid wp14">
+  <w:sdt>
+    <w:sdtPr>
+      <w:rPr>
+        <w:rStyle w:val="PageNumber"/>
+      </w:rPr>
+      <w:id w:val="-1336984448"/>
+      <w:docPartObj>
+        <w:docPartGallery w:val="Page Numbers (Bottom of Page)"/>
+        <w:docPartUnique/>
+      </w:docPartObj>
+    </w:sdtPr>
+    <w:sdtEndPr>
+      <w:rPr>
+        <w:rStyle w:val="PageNumber"/>
+      </w:rPr>
+    </w:sdtEndPr>
+    <w:sdtContent>
+      <w:p>
+        <w:pPr>
+          <w:pStyle w:val="Footer"/>
+          <w:framePr w:wrap="none" w:vAnchor="text" w:hAnchor="margin" w:xAlign="center" w:y="1"/>
+          <w:rPr>
+            <w:rStyle w:val="PageNumber"/>
+          </w:rPr>
+        </w:pPr>
+        <w:r>
+          <w:rPr>
+            <w:rStyle w:val="PageNumber"/>
+          </w:rPr>
+          <w:fldChar w:fldCharType="begin"/>
+        </w:r>
+        <w:r>
+          <w:rPr>
+            <w:rStyle w:val="PageNumber"/>
+          </w:rPr>
+          <w:instrText xml:space="preserve"> PAGE </w:instrText>
+        </w:r>
+        <w:r>
+          <w:rPr>
+            <w:rStyle w:val="PageNumber"/>
+          </w:rPr>
+          <w:fldChar w:fldCharType="end"/>
+        </w:r>
+      </w:p>
+    </w:sdtContent>
+  </w:sdt>
+  <w:p>
+    <w:pPr>
+      <w:pStyle w:val="Footer"/>
+      <w:ind w:right="360"/>
+    </w:pPr>
+  </w:p>
+</w:ftr>
+</file>
+
+<file path=word/footer2.xml><?xml version="1.0" encoding="utf-8"?>
+<w:ftr xmlns:wpc="http://schemas.microsoft.com/office/word/2010/wordprocessingCanvas" xmlns:cx="http://schemas.microsoft.com/office/drawing/2014/chartex" xmlns:cx1="http://schemas.microsoft.com/office/drawing/2015/9/8/chartex" xmlns:cx2="http://schemas.microsoft.com/office/drawing/2015/10/21/chartex" xmlns:cx3="http://schemas.microsoft.com/office/drawing/2016/5/9/chartex" xmlns:cx4="http://schemas.microsoft.com/office/drawing/2016/5/10/chartex" xmlns:cx5="http://schemas.microsoft.com/office/drawing/2016/5/11/chartex" xmlns:cx6="http://schemas.microsoft.com/office/drawing/2016/5/12/chartex" xmlns:cx7="http://schemas.microsoft.com/office/drawing/2016/5/13/chartex" xmlns:cx8="http://schemas.microsoft.com/office/drawing/2016/5/14/chartex" xmlns:mc="http://schemas.openxmlformats.org/markup-compatibility/2006" xmlns:aink="http://schemas.microsoft.com/office/drawing/2016/ink" xmlns:am3d="http://schemas.microsoft.com/office/drawing/2017/model3d" xmlns:o="urn:schemas-microsoft-com:office:office" xmlns:r="http://schemas.openxmlformats.org/officeDocument/2006/relationships" xmlns:m="http://schemas.openxmlformats.org/officeDocument/2006/math" xmlns:v="urn:schemas-microsoft-com:vml" xmlns:wp14="http://schemas.microsoft.com/office/word/2010/wordprocessingDrawing" xmlns:wp="http://schemas.openxmlformats.org/drawingml/2006/wordprocessingDrawing" xmlns:w10="urn:schemas-microsoft-com:office:word" xmlns:w="http://schemas.openxmlformats.org/wordprocessingml/2006/main" xmlns:w14="http://schemas.microsoft.com/office/word/2010/wordml" xmlns:w15="http://schemas.microsoft.com/office/word/2012/wordml" xmlns:w16cid="http://schemas.microsoft.com/office/word/2016/wordml/cid" xmlns:w16se="http://schemas.microsoft.com/office/word/2015/wordml/symex" xmlns:wpg="http://schemas.microsoft.com/office/word/2010/wordprocessingGroup" xmlns:wpi="http://schemas.microsoft.com/office/word/2010/wordprocessingInk" xmlns:wne="http://schemas.microsoft.com/office/word/2006/wordml" xmlns:wps="http://schemas.microsoft.com/office/word/2010/wordprocessingShape" mc:Ignorable="w14 w15 w16se w16cid wp14">
+  <w:sdt>
+    <w:sdtPr>
+      <w:rPr>
+        <w:rStyle w:val="PageNumber"/>
+      </w:rPr>
+      <w:id w:val="1196195324"/>
+      <w:docPartObj>
+        <w:docPartGallery w:val="Page Numbers (Bottom of Page)"/>
+        <w:docPartUnique/>
+      </w:docPartObj>
+    </w:sdtPr>
+    <w:sdtEndPr>
+      <w:rPr>
+        <w:rStyle w:val="PageNumber"/>
+      </w:rPr>
+    </w:sdtEndPr>
+    <w:sdtContent>
+      <w:p>
+        <w:pPr>
+          <w:pStyle w:val="Footer"/>
+          <w:framePr w:wrap="none" w:vAnchor="text" w:hAnchor="margin" w:xAlign="center" w:y="1"/>
+          <w:rPr>
+            <w:rStyle w:val="PageNumber"/>
+          </w:rPr>
+        </w:pPr>
+        <w:r>
+          <w:rPr>
+            <w:rStyle w:val="PageNumber"/>
+          </w:rPr>
+          <w:fldChar w:fldCharType="begin"/>
+        </w:r>
+        <w:r>
+          <w:rPr>
+            <w:rStyle w:val="PageNumber"/>
+          </w:rPr>
+          <w:instrText xml:space="preserve"> PAGE </w:instrText>
+        </w:r>
+        <w:r>
+          <w:rPr>
+            <w:rStyle w:val="PageNumber"/>
+          </w:rPr>
+          <w:fldChar w:fldCharType="separate"/>
+        </w:r>
+        <w:r>
+          <w:rPr>
+            <w:rStyle w:val="PageNumber"/>
+            <w:noProof/>
+          </w:rPr>
+          <w:t>8</w:t>
+        </w:r>
+        <w:r>
+          <w:rPr>
+            <w:rStyle w:val="PageNumber"/>
+          </w:rPr>
+          <w:fldChar w:fldCharType="end"/>
+        </w:r>
+      </w:p>
+    </w:sdtContent>
+  </w:sdt>
+  <w:p>
+    <w:pPr>
+      <w:pStyle w:val="Footer"/>
+      <w:ind w:right="360"/>
+    </w:pPr>
+  </w:p>
+</w:ftr>
+</file>
+
 <file path=word/footnotes.xml><?xml version="1.0" encoding="utf-8"?>
 <w:footnotes xmlns:w="http://schemas.openxmlformats.org/wordprocessingml/2006/main" xmlns:m="http://schemas.openxmlformats.org/officeDocument/2006/math" xmlns:r="http://schemas.openxmlformats.org/officeDocument/2006/relationships" xmlns:o="urn:schemas-microsoft-com:office:office" xmlns:v="urn:schemas-microsoft-com:vml" xmlns:w10="urn:schemas-microsoft-com:office:word" xmlns:a="http://schemas.openxmlformats.org/drawingml/2006/main" xmlns:pic="http://schemas.openxmlformats.org/drawingml/2006/picture" xmlns:wp="http://schemas.openxmlformats.org/drawingml/2006/wordprocessingDrawing">
   <w:footnote w:type="continuationSeparator" w:id="0">
@@ -1749,7 +1888,7 @@
   <w:abstractNum w:abstractNumId="0" w15:restartNumberingAfterBreak="0">
     <w:nsid w:val="FFFFFF7C"/>
     <w:multiLevelType w:val="singleLevel"/>
-    <w:tmpl w:val="272E6BCA"/>
+    <w:tmpl w:val="DB8AFAAC"/>
     <w:lvl w:ilvl="0">
       <w:start w:val="1"/>
       <w:numFmt w:val="decimal"/>
@@ -1766,7 +1905,7 @@
   <w:abstractNum w:abstractNumId="1" w15:restartNumberingAfterBreak="0">
     <w:nsid w:val="FFFFFF7D"/>
     <w:multiLevelType w:val="singleLevel"/>
-    <w:tmpl w:val="B4EA28F2"/>
+    <w:tmpl w:val="5712E862"/>
     <w:lvl w:ilvl="0">
       <w:start w:val="1"/>
       <w:numFmt w:val="decimal"/>
@@ -1783,7 +1922,7 @@
   <w:abstractNum w:abstractNumId="2" w15:restartNumberingAfterBreak="0">
     <w:nsid w:val="FFFFFF7E"/>
     <w:multiLevelType w:val="singleLevel"/>
-    <w:tmpl w:val="32D46132"/>
+    <w:tmpl w:val="B0C867FC"/>
     <w:lvl w:ilvl="0">
       <w:start w:val="1"/>
       <w:numFmt w:val="decimal"/>
@@ -1800,7 +1939,7 @@
   <w:abstractNum w:abstractNumId="3" w15:restartNumberingAfterBreak="0">
     <w:nsid w:val="FFFFFF7F"/>
     <w:multiLevelType w:val="singleLevel"/>
-    <w:tmpl w:val="50961BDA"/>
+    <w:tmpl w:val="A538D0F6"/>
     <w:lvl w:ilvl="0">
       <w:start w:val="1"/>
       <w:numFmt w:val="decimal"/>
@@ -1817,7 +1956,7 @@
   <w:abstractNum w:abstractNumId="4" w15:restartNumberingAfterBreak="0">
     <w:nsid w:val="FFFFFF80"/>
     <w:multiLevelType w:val="singleLevel"/>
-    <w:tmpl w:val="3E0CB194"/>
+    <w:tmpl w:val="EF227D10"/>
     <w:lvl w:ilvl="0">
       <w:start w:val="1"/>
       <w:numFmt w:val="bullet"/>
@@ -1837,7 +1976,7 @@
   <w:abstractNum w:abstractNumId="5" w15:restartNumberingAfterBreak="0">
     <w:nsid w:val="FFFFFF81"/>
     <w:multiLevelType w:val="singleLevel"/>
-    <w:tmpl w:val="125A507A"/>
+    <w:tmpl w:val="7096BA56"/>
     <w:lvl w:ilvl="0">
       <w:start w:val="1"/>
       <w:numFmt w:val="bullet"/>
@@ -1857,7 +1996,7 @@
   <w:abstractNum w:abstractNumId="6" w15:restartNumberingAfterBreak="0">
     <w:nsid w:val="FFFFFF82"/>
     <w:multiLevelType w:val="singleLevel"/>
-    <w:tmpl w:val="BA920FBE"/>
+    <w:tmpl w:val="18C821A8"/>
     <w:lvl w:ilvl="0">
       <w:start w:val="1"/>
       <w:numFmt w:val="bullet"/>
@@ -1877,7 +2016,7 @@
   <w:abstractNum w:abstractNumId="7" w15:restartNumberingAfterBreak="0">
     <w:nsid w:val="FFFFFF83"/>
     <w:multiLevelType w:val="singleLevel"/>
-    <w:tmpl w:val="61D0E648"/>
+    <w:tmpl w:val="9D287DCA"/>
     <w:lvl w:ilvl="0">
       <w:start w:val="1"/>
       <w:numFmt w:val="bullet"/>
@@ -1897,7 +2036,7 @@
   <w:abstractNum w:abstractNumId="8" w15:restartNumberingAfterBreak="0">
     <w:nsid w:val="FFFFFF88"/>
     <w:multiLevelType w:val="singleLevel"/>
-    <w:tmpl w:val="D222DB9A"/>
+    <w:tmpl w:val="E294F3C2"/>
     <w:lvl w:ilvl="0">
       <w:start w:val="1"/>
       <w:numFmt w:val="decimal"/>
@@ -1914,7 +2053,7 @@
   <w:abstractNum w:abstractNumId="9" w15:restartNumberingAfterBreak="0">
     <w:nsid w:val="FFFFFF89"/>
     <w:multiLevelType w:val="singleLevel"/>
-    <w:tmpl w:val="0628999A"/>
+    <w:tmpl w:val="516E6524"/>
     <w:lvl w:ilvl="0">
       <w:start w:val="1"/>
       <w:numFmt w:val="bullet"/>
@@ -2372,6 +2511,15 @@
   </w:num>
   <w:num w:numId="14">
     <w:abstractNumId w:val="9"/>
+  </w:num>
+  <w:num w:numId="15">
+    <w:abstractNumId w:val="11"/>
+  </w:num>
+  <w:num w:numId="16">
+    <w:abstractNumId w:val="11"/>
+  </w:num>
+  <w:num w:numId="17">
+    <w:abstractNumId w:val="11"/>
   </w:num>
   <w:num w:numId="1000">
     <w:abstractNumId w:val="990"/>
@@ -2742,17 +2890,18 @@
     <w:next w:val="BodyText"/>
     <w:uiPriority w:val="9"/>
     <w:qFormat/>
-    <w:rsid w:val="00464B18"/>
+    <w:rsid w:val="0085784E"/>
     <w:pPr>
       <w:keepNext/>
       <w:keepLines/>
-      <w:spacing w:before="480" w:after="0" w:line="360" w:lineRule="auto"/>
+      <w:spacing w:before="480" w:after="120"/>
       <w:outlineLvl w:val="0"/>
     </w:pPr>
     <w:rPr>
       <w:rFonts w:ascii="Times New Roman" w:eastAsiaTheme="majorEastAsia" w:hAnsi="Times New Roman" w:cs="Times New Roman"/>
       <w:b/>
       <w:bCs/>
+      <w:caps/>
       <w:color w:val="000000" w:themeColor="text1"/>
     </w:rPr>
   </w:style>
@@ -2763,11 +2912,11 @@
     <w:uiPriority w:val="9"/>
     <w:unhideWhenUsed/>
     <w:qFormat/>
-    <w:rsid w:val="00464B18"/>
+    <w:rsid w:val="005E61F0"/>
     <w:pPr>
       <w:keepNext/>
       <w:keepLines/>
-      <w:spacing w:before="200" w:after="0" w:line="360" w:lineRule="auto"/>
+      <w:spacing w:before="240" w:after="0"/>
       <w:outlineLvl w:val="1"/>
     </w:pPr>
     <w:rPr>
@@ -2943,8 +3092,9 @@
     <w:basedOn w:val="Normal"/>
     <w:link w:val="BodyTextChar"/>
     <w:qFormat/>
+    <w:rsid w:val="00127493"/>
     <w:pPr>
-      <w:spacing w:before="180" w:after="180"/>
+      <w:spacing w:before="180" w:after="180" w:line="360" w:lineRule="auto"/>
     </w:pPr>
   </w:style>
   <w:style w:type="paragraph" w:customStyle="1" w:styleId="FirstParagraph">
@@ -2952,6 +3102,7 @@
     <w:basedOn w:val="BodyText"/>
     <w:next w:val="BodyText"/>
     <w:qFormat/>
+    <w:rsid w:val="00FF0241"/>
   </w:style>
   <w:style w:type="paragraph" w:customStyle="1" w:styleId="Compact">
     <w:name w:val="Compact"/>
@@ -3032,6 +3183,10 @@
     <w:name w:val="Bibliography"/>
     <w:basedOn w:val="Normal"/>
     <w:qFormat/>
+    <w:rsid w:val="0085784E"/>
+    <w:pPr>
+      <w:spacing w:line="360" w:lineRule="auto"/>
+    </w:pPr>
   </w:style>
   <w:style w:type="paragraph" w:styleId="BlockText">
     <w:name w:val="Block Text"/>
@@ -3041,9 +3196,6 @@
     <w:unhideWhenUsed/>
     <w:qFormat/>
     <w:rsid w:val="00464B18"/>
-    <w:pPr>
-      <w:spacing w:line="360" w:lineRule="auto"/>
-    </w:pPr>
     <w:rPr>
       <w:rFonts w:ascii="Times New Roman" w:hAnsi="Times New Roman" w:cs="Times New Roman"/>
     </w:rPr>
@@ -3057,11 +3209,23 @@
   </w:style>
   <w:style w:type="table" w:customStyle="1" w:styleId="Table">
     <w:name w:val="Table"/>
-    <w:semiHidden/>
     <w:unhideWhenUsed/>
     <w:qFormat/>
+    <w:rsid w:val="00DE6D42"/>
+    <w:rPr>
+      <w:sz w:val="22"/>
+    </w:rPr>
     <w:tblPr>
+      <w:jc w:val="center"/>
       <w:tblInd w:w="0" w:type="dxa"/>
+      <w:tblBorders>
+        <w:top w:val="single" w:sz="4" w:space="0" w:color="auto"/>
+        <w:left w:val="single" w:sz="4" w:space="0" w:color="auto"/>
+        <w:bottom w:val="single" w:sz="4" w:space="0" w:color="auto"/>
+        <w:right w:val="single" w:sz="4" w:space="0" w:color="auto"/>
+        <w:insideH w:val="single" w:sz="4" w:space="0" w:color="auto"/>
+        <w:insideV w:val="single" w:sz="4" w:space="0" w:color="auto"/>
+      </w:tblBorders>
       <w:tblCellMar>
         <w:top w:w="0" w:type="dxa"/>
         <w:left w:w="108" w:type="dxa"/>
@@ -3069,6 +3233,9 @@
         <w:right w:w="108" w:type="dxa"/>
       </w:tblCellMar>
     </w:tblPr>
+    <w:trPr>
+      <w:jc w:val="center"/>
+    </w:trPr>
   </w:style>
   <w:style w:type="paragraph" w:customStyle="1" w:styleId="DefinitionTerm">
     <w:name w:val="Definition Term"/>
@@ -3101,19 +3268,24 @@
   <w:style w:type="paragraph" w:customStyle="1" w:styleId="TableCaption">
     <w:name w:val="Table Caption"/>
     <w:basedOn w:val="ImageCaption"/>
-    <w:rsid w:val="00464B18"/>
+    <w:rsid w:val="00FF48E8"/>
     <w:pPr>
-      <w:spacing w:line="360" w:lineRule="auto"/>
+      <w:spacing w:before="240"/>
     </w:pPr>
     <w:rPr>
-      <w:rFonts w:ascii="Times New Roman" w:hAnsi="Times New Roman" w:cs="Times New Roman"/>
-      <w:b/>
-      <w:i w:val="0"/>
+      <w:rFonts w:cs="Times New Roman"/>
     </w:rPr>
   </w:style>
   <w:style w:type="paragraph" w:customStyle="1" w:styleId="ImageCaption">
     <w:name w:val="Image Caption"/>
     <w:basedOn w:val="Caption"/>
+    <w:rsid w:val="00E2234C"/>
+    <w:rPr>
+      <w:rFonts w:ascii="Times New Roman" w:hAnsi="Times New Roman"/>
+      <w:b/>
+      <w:i w:val="0"/>
+      <w:sz w:val="22"/>
+    </w:rPr>
   </w:style>
   <w:style w:type="paragraph" w:customStyle="1" w:styleId="Figure">
     <w:name w:val="Figure"/>
@@ -3482,7 +3654,90 @@
     <w:name w:val="Body Text Char"/>
     <w:basedOn w:val="DefaultParagraphFont"/>
     <w:link w:val="BodyText"/>
-    <w:rsid w:val="00464B18"/>
+    <w:rsid w:val="00127493"/>
+  </w:style>
+  <w:style w:type="paragraph" w:customStyle="1" w:styleId="Style1">
+    <w:name w:val="Style1"/>
+    <w:basedOn w:val="Heading2"/>
+    <w:qFormat/>
+    <w:rsid w:val="008469D3"/>
+    <w:rPr>
+      <w:b w:val="0"/>
+      <w:i/>
+    </w:rPr>
+  </w:style>
+  <w:style w:type="table" w:styleId="TableGrid">
+    <w:name w:val="Table Grid"/>
+    <w:basedOn w:val="TableNormal"/>
+    <w:rsid w:val="002F73ED"/>
+    <w:pPr>
+      <w:spacing w:after="0"/>
+    </w:pPr>
+    <w:tblPr>
+      <w:tblBorders>
+        <w:top w:val="single" w:sz="4" w:space="0" w:color="auto"/>
+        <w:left w:val="single" w:sz="4" w:space="0" w:color="auto"/>
+        <w:bottom w:val="single" w:sz="4" w:space="0" w:color="auto"/>
+        <w:right w:val="single" w:sz="4" w:space="0" w:color="auto"/>
+        <w:insideH w:val="single" w:sz="4" w:space="0" w:color="auto"/>
+        <w:insideV w:val="single" w:sz="4" w:space="0" w:color="auto"/>
+      </w:tblBorders>
+    </w:tblPr>
+  </w:style>
+  <w:style w:type="paragraph" w:styleId="BalloonText">
+    <w:name w:val="Balloon Text"/>
+    <w:basedOn w:val="Normal"/>
+    <w:link w:val="BalloonTextChar"/>
+    <w:semiHidden/>
+    <w:unhideWhenUsed/>
+    <w:rsid w:val="00633F69"/>
+    <w:pPr>
+      <w:spacing w:after="0"/>
+    </w:pPr>
+    <w:rPr>
+      <w:rFonts w:ascii="Times New Roman" w:hAnsi="Times New Roman" w:cs="Times New Roman"/>
+      <w:sz w:val="18"/>
+      <w:szCs w:val="18"/>
+    </w:rPr>
+  </w:style>
+  <w:style w:type="character" w:customStyle="1" w:styleId="BalloonTextChar">
+    <w:name w:val="Balloon Text Char"/>
+    <w:basedOn w:val="DefaultParagraphFont"/>
+    <w:link w:val="BalloonText"/>
+    <w:semiHidden/>
+    <w:rsid w:val="00633F69"/>
+    <w:rPr>
+      <w:rFonts w:ascii="Times New Roman" w:hAnsi="Times New Roman" w:cs="Times New Roman"/>
+      <w:sz w:val="18"/>
+      <w:szCs w:val="18"/>
+    </w:rPr>
+  </w:style>
+  <w:style w:type="paragraph" w:styleId="Footer">
+    <w:name w:val="footer"/>
+    <w:basedOn w:val="Normal"/>
+    <w:link w:val="FooterChar"/>
+    <w:unhideWhenUsed/>
+    <w:rsid w:val="008C003A"/>
+    <w:pPr>
+      <w:tabs>
+        <w:tab w:val="center" w:pos="4680"/>
+        <w:tab w:val="right" w:pos="9360"/>
+      </w:tabs>
+      <w:spacing w:after="0"/>
+    </w:pPr>
+  </w:style>
+  <w:style w:type="character" w:customStyle="1" w:styleId="FooterChar">
+    <w:name w:val="Footer Char"/>
+    <w:basedOn w:val="DefaultParagraphFont"/>
+    <w:link w:val="Footer"/>
+    <w:rsid w:val="008C003A"/>
+  </w:style>
+  <w:style w:type="character" w:styleId="PageNumber">
+    <w:name w:val="page number"/>
+    <w:basedOn w:val="DefaultParagraphFont"/>
+    <w:semiHidden/>
+    <w:unhideWhenUsed/>
+    <w:rsid w:val="008C003A"/>
   </w:style>
 </w:styles>
 </file>

</xml_diff>

<commit_message>
Moved all the response to reviewers' stuff to a new branch. This is to keep things away from the main manuscript
</commit_message>
<xml_diff>
--- a/manuscript/manuscript_latex_demo.docx
+++ b/manuscript/manuscript_latex_demo.docx
@@ -336,21 +336,7 @@
         </w:r>
       </w:hyperlink>
       <w:r>
-        <w:t xml:space="preserve">.</w:t>
-      </w:r>
-      <w:r>
-        <w:t xml:space="preserve"> </w:t>
-      </w:r>
-      <w:bookmarkStart w:id="23" w:name="Rev1Com2"/>
-      <w:r>
-        <w:t xml:space="preserve">[Rev1Com2]</w:t>
-      </w:r>
-      <w:bookmarkEnd w:id="23"/>
-      <w:r>
-        <w:t xml:space="preserve"> </w:t>
-      </w:r>
-      <w:r>
-        <w:t xml:space="preserve">As others have</w:t>
+        <w:t xml:space="preserve">. As others have</w:t>
       </w:r>
       <w:r>
         <w:t xml:space="preserve"> </w:t>
@@ -673,11 +659,6 @@
       <w:pPr>
         <w:pStyle w:val="BodyText"/>
       </w:pPr>
-      <w:bookmarkStart w:id="24" w:name="Rev1Com3-1"/>
-      <w:r>
-        <w:t xml:space="preserve">[Rev1Com3-1]</w:t>
-      </w:r>
-      <w:bookmarkEnd w:id="24"/>
       <w:r>
         <w:t xml:space="preserve">Estimates of seroprevalence in Puerto Rico indicate that prevalence in 9-year-olds is around 50%. Coudeville et al. estimated 50% of prevalence in 9-year-olds</w:t>
       </w:r>
@@ -700,36 +681,28 @@
         <w:t xml:space="preserve">[10]</w:t>
       </w:r>
       <w:r>
-        <w:t xml:space="preserve">. Hence, we assume that the seroprevalence in 9-year-olds is around 50% but estimate the sensitivity of our analysis from 25% to 75%</w:t>
-      </w:r>
-      <w:bookmarkStart w:id="25" w:name="Rev1Com3-2"/>
-      <w:r>
-        <w:t xml:space="preserve">[Rev1Com3-2]</w:t>
-      </w:r>
-      <w:bookmarkEnd w:id="25"/>
-      <w:r>
-        <w:t xml:space="preserve">.</w:t>
+        <w:t xml:space="preserve">. Hence, we assume that the seroprevalence in 9-year-olds is around 50% but estimate the sensitivity of our analysis from 25% to 75%.</w:t>
       </w:r>
     </w:p>
     <w:p>
       <w:pPr>
         <w:pStyle w:val="Heading1"/>
       </w:pPr>
-      <w:bookmarkStart w:id="26" w:name="results"/>
+      <w:bookmarkStart w:id="23" w:name="results"/>
       <w:r>
         <w:t xml:space="preserve">Results</w:t>
       </w:r>
-      <w:bookmarkEnd w:id="26"/>
+      <w:bookmarkEnd w:id="23"/>
     </w:p>
     <w:p>
       <w:pPr>
         <w:pStyle w:val="Heading2"/>
       </w:pPr>
-      <w:bookmarkStart w:id="27" w:name="X75c415ba5350d8a9e9e9b68d1cba40a47657e11"/>
+      <w:bookmarkStart w:id="24" w:name="X75c415ba5350d8a9e9e9b68d1cba40a47657e11"/>
       <w:r>
         <w:t xml:space="preserve">Epidemiological benefits from vaccination</w:t>
       </w:r>
-      <w:bookmarkEnd w:id="27"/>
+      <w:bookmarkEnd w:id="24"/>
     </w:p>
     <w:p>
       <w:pPr>
@@ -805,7 +778,7 @@
                     </pic:cNvPicPr>
                   </pic:nvPicPr>
                   <pic:blipFill>
-                    <a:blip r:embed="rId28"/>
+                    <a:blip r:embed="rId25"/>
                     <a:stretch>
                       <a:fillRect/>
                     </a:stretch>
@@ -836,11 +809,11 @@
       <w:pPr>
         <w:pStyle w:val="ImageCaption"/>
       </w:pPr>
-      <w:bookmarkStart w:id="29" w:name="fig-epi-benefits"/>
+      <w:bookmarkStart w:id="26" w:name="fig-epi-benefits"/>
       <w:r>
         <w:t xml:space="preserve">Figure 1. </w:t>
       </w:r>
-      <w:bookmarkEnd w:id="29"/>
+      <w:bookmarkEnd w:id="26"/>
       <w:r>
         <w:t xml:space="preserve">Proportion of cases averted with pre-vaccination screening strategy with CYD-TDV over 10 years</w:t>
       </w:r>
@@ -849,11 +822,11 @@
       <w:pPr>
         <w:pStyle w:val="Heading2"/>
       </w:pPr>
-      <w:bookmarkStart w:id="30" w:name="X29bdf90c328a6f6a3d4015d1eb9be65bc7816e7"/>
+      <w:bookmarkStart w:id="27" w:name="X29bdf90c328a6f6a3d4015d1eb9be65bc7816e7"/>
       <w:r>
         <w:t xml:space="preserve">Cost-effectiveness of pre-vaccination screening strategies</w:t>
       </w:r>
-      <w:bookmarkEnd w:id="30"/>
+      <w:bookmarkEnd w:id="27"/>
     </w:p>
     <w:p>
       <w:pPr>
@@ -897,7 +870,7 @@
                     </pic:cNvPicPr>
                   </pic:nvPicPr>
                   <pic:blipFill>
-                    <a:blip r:embed="rId31"/>
+                    <a:blip r:embed="rId28"/>
                     <a:stretch>
                       <a:fillRect/>
                     </a:stretch>
@@ -928,11 +901,11 @@
       <w:pPr>
         <w:pStyle w:val="ImageCaption"/>
       </w:pPr>
-      <w:bookmarkStart w:id="32" w:name="fig-ICER"/>
+      <w:bookmarkStart w:id="29" w:name="fig-ICER"/>
       <w:r>
         <w:t xml:space="preserve">Figure 2. </w:t>
       </w:r>
-      <w:bookmarkEnd w:id="32"/>
+      <w:bookmarkEnd w:id="29"/>
       <w:r>
         <w:t xml:space="preserve">ICER of pre-vaccination screening strategy in Puerto Rico at different cost of vaccination (3 doses per person).</w:t>
       </w:r>
@@ -941,11 +914,11 @@
       <w:pPr>
         <w:pStyle w:val="Heading2"/>
       </w:pPr>
-      <w:bookmarkStart w:id="33" w:name="tornado-diagram-and-sensitivity-analysis"/>
+      <w:bookmarkStart w:id="30" w:name="tornado-diagram-and-sensitivity-analysis"/>
       <w:r>
         <w:t xml:space="preserve">Tornado diagram and sensitivity analysis</w:t>
       </w:r>
-      <w:bookmarkEnd w:id="33"/>
+      <w:bookmarkEnd w:id="30"/>
     </w:p>
     <w:p>
       <w:pPr>
@@ -989,7 +962,7 @@
                     </pic:cNvPicPr>
                   </pic:nvPicPr>
                   <pic:blipFill>
-                    <a:blip r:embed="rId34"/>
+                    <a:blip r:embed="rId31"/>
                     <a:stretch>
                       <a:fillRect/>
                     </a:stretch>
@@ -1020,11 +993,11 @@
       <w:pPr>
         <w:pStyle w:val="ImageCaption"/>
       </w:pPr>
-      <w:bookmarkStart w:id="35" w:name="fig-tornado"/>
+      <w:bookmarkStart w:id="32" w:name="fig-tornado"/>
       <w:r>
         <w:t xml:space="preserve">Figure 3. </w:t>
       </w:r>
-      <w:bookmarkEnd w:id="35"/>
+      <w:bookmarkEnd w:id="32"/>
       <w:r>
         <w:t xml:space="preserve">ICER of pre-vaccination screening strategy in Puerto Rico at different cost of vaccination (3 doses per person).</w:t>
       </w:r>
@@ -1033,11 +1006,11 @@
       <w:pPr>
         <w:pStyle w:val="TableCaption"/>
       </w:pPr>
-      <w:bookmarkStart w:id="36" w:name="table-tornado"/>
+      <w:bookmarkStart w:id="33" w:name="table-tornado"/>
       <w:r>
         <w:t xml:space="preserve">Table 2. </w:t>
       </w:r>
-      <w:bookmarkEnd w:id="36"/>
+      <w:bookmarkEnd w:id="33"/>
       <w:r>
         <w:t xml:space="preserve">Sensitivity analysis of cost-effectiveness</w:t>
       </w:r>
@@ -1532,11 +1505,11 @@
       <w:pPr>
         <w:pStyle w:val="Heading1"/>
       </w:pPr>
-      <w:bookmarkStart w:id="37" w:name="discussion"/>
+      <w:bookmarkStart w:id="34" w:name="discussion"/>
       <w:r>
         <w:t xml:space="preserve">Discussion</w:t>
       </w:r>
-      <w:bookmarkEnd w:id="37"/>
+      <w:bookmarkEnd w:id="34"/>
     </w:p>
     <w:p>
       <w:pPr>
@@ -1559,14 +1532,14 @@
       <w:pPr>
         <w:pStyle w:val="Heading1"/>
       </w:pPr>
-      <w:bookmarkStart w:id="38" w:name="bibliography"/>
+      <w:bookmarkStart w:id="35" w:name="bibliography"/>
       <w:r>
         <w:t xml:space="preserve">References</w:t>
       </w:r>
-      <w:bookmarkEnd w:id="38"/>
+      <w:bookmarkEnd w:id="35"/>
     </w:p>
-    <w:bookmarkStart w:id="54" w:name="refs"/>
-    <w:bookmarkStart w:id="40" w:name="ref-Sridhar2018"/>
+    <w:bookmarkStart w:id="51" w:name="refs"/>
+    <w:bookmarkStart w:id="37" w:name="ref-Sridhar2018"/>
     <w:p>
       <w:pPr>
         <w:pStyle w:val="Bibliography"/>
@@ -1574,7 +1547,7 @@
       <w:r>
         <w:t xml:space="preserve">1. Sridhar S, Luedtke A, Langevin E, Zhu M, Bonaparte M, Machabert T, et al. Effect of Dengue Serostatus on Dengue Vaccine Safety and Efficacy. New England Journal of Medicine. 2018;379: 327–340. doi:</w:t>
       </w:r>
-      <w:hyperlink r:id="rId39">
+      <w:hyperlink r:id="rId36">
         <w:r>
           <w:rPr>
             <w:rStyle w:val="Hyperlink"/>
@@ -1583,8 +1556,8 @@
         </w:r>
       </w:hyperlink>
     </w:p>
-    <w:bookmarkEnd w:id="40"/>
-    <w:bookmarkStart w:id="41" w:name="ref-WHO2018"/>
+    <w:bookmarkEnd w:id="37"/>
+    <w:bookmarkStart w:id="38" w:name="ref-WHO2018"/>
     <w:p>
       <w:pPr>
         <w:pStyle w:val="Bibliography"/>
@@ -1596,8 +1569,8 @@
         <w:t xml:space="preserve"> </w:t>
       </w:r>
     </w:p>
-    <w:bookmarkEnd w:id="41"/>
-    <w:bookmarkStart w:id="43" w:name="ref-Espana2019Biorxiv"/>
+    <w:bookmarkEnd w:id="38"/>
+    <w:bookmarkStart w:id="40" w:name="ref-Espana2019Biorxiv"/>
     <w:p>
       <w:pPr>
         <w:pStyle w:val="Bibliography"/>
@@ -1605,7 +1578,7 @@
       <w:r>
         <w:t xml:space="preserve">3. España G, Yao Y, Anderson KB, Fitzpatrick MC, Smith DL, Morrison AC, et al. Model-based assessment of public health impact and cost-effectiveness of dengue vaccination following screening for prior exposure. bioRxiv. Cold Spring Harbor Laboratory; 2019; doi:</w:t>
       </w:r>
-      <w:hyperlink r:id="rId42">
+      <w:hyperlink r:id="rId39">
         <w:r>
           <w:rPr>
             <w:rStyle w:val="Hyperlink"/>
@@ -1614,8 +1587,8 @@
         </w:r>
       </w:hyperlink>
     </w:p>
-    <w:bookmarkEnd w:id="43"/>
-    <w:bookmarkStart w:id="44" w:name="ref-Halasa2012"/>
+    <w:bookmarkEnd w:id="40"/>
+    <w:bookmarkStart w:id="41" w:name="ref-Halasa2012"/>
     <w:p>
       <w:pPr>
         <w:pStyle w:val="Bibliography"/>
@@ -1627,8 +1600,8 @@
         <w:t xml:space="preserve"> </w:t>
       </w:r>
     </w:p>
-    <w:bookmarkEnd w:id="44"/>
-    <w:bookmarkStart w:id="45" w:name="ref-worldbank2016"/>
+    <w:bookmarkEnd w:id="41"/>
+    <w:bookmarkStart w:id="42" w:name="ref-worldbank2016"/>
     <w:p>
       <w:pPr>
         <w:pStyle w:val="Bibliography"/>
@@ -1640,8 +1613,8 @@
         <w:t xml:space="preserve"> </w:t>
       </w:r>
     </w:p>
-    <w:bookmarkEnd w:id="45"/>
-    <w:bookmarkStart w:id="47" w:name="ref-shim2017"/>
+    <w:bookmarkEnd w:id="42"/>
+    <w:bookmarkStart w:id="44" w:name="ref-shim2017"/>
     <w:p>
       <w:pPr>
         <w:pStyle w:val="Bibliography"/>
@@ -1649,7 +1622,7 @@
       <w:r>
         <w:t xml:space="preserve">6. Shim E. Cost-effectiveness of dengue vaccination in Yucatán, Mexico using a dynamic dengue transmission model. PLOS ONE. Public Library of Science; 2017;12: 1–17. doi:</w:t>
       </w:r>
-      <w:hyperlink r:id="rId46">
+      <w:hyperlink r:id="rId43">
         <w:r>
           <w:rPr>
             <w:rStyle w:val="Hyperlink"/>
@@ -1658,8 +1631,8 @@
         </w:r>
       </w:hyperlink>
     </w:p>
-    <w:bookmarkEnd w:id="47"/>
-    <w:bookmarkStart w:id="48" w:name="ref-shim2017b"/>
+    <w:bookmarkEnd w:id="44"/>
+    <w:bookmarkStart w:id="45" w:name="ref-shim2017b"/>
     <w:p>
       <w:pPr>
         <w:pStyle w:val="Bibliography"/>
@@ -1671,8 +1644,8 @@
         <w:t xml:space="preserve"> </w:t>
       </w:r>
     </w:p>
-    <w:bookmarkEnd w:id="48"/>
-    <w:bookmarkStart w:id="50" w:name="ref-flasche2016"/>
+    <w:bookmarkEnd w:id="45"/>
+    <w:bookmarkStart w:id="47" w:name="ref-flasche2016"/>
     <w:p>
       <w:pPr>
         <w:pStyle w:val="Bibliography"/>
@@ -1680,7 +1653,7 @@
       <w:r>
         <w:t xml:space="preserve">8. Flasche S, Jit M, Rodŕiguez-Barraquer I, Coudeville L, Recker M, Koelle K, et al. The Long-Term Safety, Public Health Impact, and Cost-Effectiveness of Routine Vaccination with a Recombinant, Live-Attenuated Dengue Vaccine (Dengvaxia): A Model Comparison Study. von Seidlein L, editor. PLOS Medicine. Public Library of Science; 2016;13: 1–19. doi:</w:t>
       </w:r>
-      <w:hyperlink r:id="rId49">
+      <w:hyperlink r:id="rId46">
         <w:r>
           <w:rPr>
             <w:rStyle w:val="Hyperlink"/>
@@ -1689,8 +1662,8 @@
         </w:r>
       </w:hyperlink>
     </w:p>
-    <w:bookmarkEnd w:id="50"/>
-    <w:bookmarkStart w:id="52" w:name="ref-Coudeville2016"/>
+    <w:bookmarkEnd w:id="47"/>
+    <w:bookmarkStart w:id="49" w:name="ref-Coudeville2016"/>
     <w:p>
       <w:pPr>
         <w:pStyle w:val="Bibliography"/>
@@ -1698,7 +1671,7 @@
       <w:r>
         <w:t xml:space="preserve">9. Coudeville L, Baurin N, Vergu E. Estimation of parameters related to vaccine efficacy and dengue transmission from two large phase III studies. Vaccine. 2016;34: 6417–6425. doi:</w:t>
       </w:r>
-      <w:hyperlink r:id="rId51">
+      <w:hyperlink r:id="rId48">
         <w:r>
           <w:rPr>
             <w:rStyle w:val="Hyperlink"/>
@@ -1707,8 +1680,8 @@
         </w:r>
       </w:hyperlink>
     </w:p>
-    <w:bookmarkEnd w:id="52"/>
-    <w:bookmarkStart w:id="53" w:name="ref-arguello2015AJTMH"/>
+    <w:bookmarkEnd w:id="49"/>
+    <w:bookmarkStart w:id="50" w:name="ref-arguello2015AJTMH"/>
     <w:p>
       <w:pPr>
         <w:pStyle w:val="Bibliography"/>
@@ -1720,8 +1693,8 @@
         <w:t xml:space="preserve"> </w:t>
       </w:r>
     </w:p>
-    <w:bookmarkEnd w:id="53"/>
-    <w:bookmarkEnd w:id="54"/>
+    <w:bookmarkEnd w:id="50"/>
+    <w:bookmarkEnd w:id="51"/>
     <w:sectPr>
       <w:footerReference w:type="even" r:id="rId9"/>
       <w:footerReference w:type="default" r:id="rId10"/>
@@ -2519,6 +2492,9 @@
     <w:abstractNumId w:val="11"/>
   </w:num>
   <w:num w:numId="17">
+    <w:abstractNumId w:val="11"/>
+  </w:num>
+  <w:num w:numId="18">
     <w:abstractNumId w:val="11"/>
   </w:num>
   <w:num w:numId="1000">
@@ -3294,8 +3270,10 @@
   <w:style w:type="paragraph" w:customStyle="1" w:styleId="CaptionedFigure">
     <w:name w:val="Captioned Figure"/>
     <w:basedOn w:val="Figure"/>
+    <w:rsid w:val="003D1FE3"/>
     <w:pPr>
       <w:keepNext/>
+      <w:jc w:val="center"/>
     </w:pPr>
   </w:style>
   <w:style w:type="character" w:customStyle="1" w:styleId="CaptionChar">

</xml_diff>